<commit_message>
Ajout des fichiers jquery
ajout des fichiers jquery
retrait de changercarte.php
</commit_message>
<xml_diff>
--- a/GuideOperation.docx
+++ b/GuideOperation.docx
@@ -1,6 +1,6 @@
 
 <file path=word/document.xml><?xml version="1.0" encoding="utf-8"?>
-<w:document xmlns:wpc="http://schemas.microsoft.com/office/word/2010/wordprocessingCanvas" xmlns:mc="http://schemas.openxmlformats.org/markup-compatibility/2006" xmlns:o="urn:schemas-microsoft-com:office:office" xmlns:r="http://schemas.openxmlformats.org/officeDocument/2006/relationships" xmlns:m="http://schemas.openxmlformats.org/officeDocument/2006/math" xmlns:v="urn:schemas-microsoft-com:vml" xmlns:wp14="http://schemas.microsoft.com/office/word/2010/wordprocessingDrawing" xmlns:wp="http://schemas.openxmlformats.org/drawingml/2006/wordprocessingDrawing" xmlns:w10="urn:schemas-microsoft-com:office:word" xmlns:w="http://schemas.openxmlformats.org/wordprocessingml/2006/main" xmlns:w14="http://schemas.microsoft.com/office/word/2010/wordml" xmlns:w15="http://schemas.microsoft.com/office/word/2012/wordml" xmlns:wpg="http://schemas.microsoft.com/office/word/2010/wordprocessingGroup" xmlns:wpi="http://schemas.microsoft.com/office/word/2010/wordprocessingInk" xmlns:wne="http://schemas.microsoft.com/office/word/2006/wordml" xmlns:wps="http://schemas.microsoft.com/office/word/2010/wordprocessingShape" mc:Ignorable="w14 w15 wp14">
+<w:document xmlns:wpc="http://schemas.microsoft.com/office/word/2010/wordprocessingCanvas" xmlns:mc="http://schemas.openxmlformats.org/markup-compatibility/2006" xmlns:o="urn:schemas-microsoft-com:office:office" xmlns:r="http://schemas.openxmlformats.org/officeDocument/2006/relationships" xmlns:m="http://schemas.openxmlformats.org/officeDocument/2006/math" xmlns:v="urn:schemas-microsoft-com:vml" xmlns:wp14="http://schemas.microsoft.com/office/word/2010/wordprocessingDrawing" xmlns:wp="http://schemas.openxmlformats.org/drawingml/2006/wordprocessingDrawing" xmlns:w10="urn:schemas-microsoft-com:office:word" xmlns:w="http://schemas.openxmlformats.org/wordprocessingml/2006/main" xmlns:w14="http://schemas.microsoft.com/office/word/2010/wordml" xmlns:wpg="http://schemas.microsoft.com/office/word/2010/wordprocessingGroup" xmlns:wpi="http://schemas.microsoft.com/office/word/2010/wordprocessingInk" xmlns:wne="http://schemas.microsoft.com/office/word/2006/wordml" xmlns:wps="http://schemas.microsoft.com/office/word/2010/wordprocessingShape" mc:Ignorable="w14 wp14">
   <w:body>
     <w:sdt>
       <w:sdtPr>
@@ -3433,7 +3433,7 @@
                   </wp:anchor>
                 </w:drawing>
               </mc:Choice>
-              <mc:Fallback>
+              <mc:Fallback xmlns:w15="http://schemas.microsoft.com/office/word/2012/wordml">
                 <w:pict>
                   <v:group id="Groupe 2" o:spid="_x0000_s1026" style="position:absolute;margin-left:0;margin-top:0;width:172.8pt;height:718.55pt;z-index:-251657216;mso-width-percent:330;mso-height-percent:950;mso-left-percent:40;mso-position-horizontal-relative:page;mso-position-vertical:center;mso-position-vertical-relative:page;mso-width-percent:330;mso-height-percent:950;mso-left-percent:40" coordsize="21945,91257" o:gfxdata="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">
                     <v:rect id="Rectangle 3" o:spid="_x0000_s1027" style="position:absolute;width:1945;height:91257;visibility:visible;mso-wrap-style:square;v-text-anchor:middle" o:gfxdata="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" fillcolor="#44546a [3215]" stroked="f" strokeweight="1pt"/>
@@ -3767,7 +3767,7 @@
                   </wp:anchor>
                 </w:drawing>
               </mc:Choice>
-              <mc:Fallback>
+              <mc:Fallback xmlns:w15="http://schemas.microsoft.com/office/word/2012/wordml">
                 <w:pict>
                   <v:shapetype id="_x0000_t202" coordsize="21600,21600" o:spt="202" path="m,l,21600r21600,l21600,xe">
                     <v:stroke joinstyle="miter"/>
@@ -4030,7 +4030,7 @@
                   </wp:anchor>
                 </w:drawing>
               </mc:Choice>
-              <mc:Fallback>
+              <mc:Fallback xmlns:w15="http://schemas.microsoft.com/office/word/2012/wordml">
                 <w:pict>
                   <v:shape id="Zone de texte 1" o:spid="_x0000_s1056" type="#_x0000_t202" style="position:absolute;margin-left:0;margin-top:0;width:4in;height:84.25pt;z-index:251660288;visibility:visible;mso-wrap-style:square;mso-width-percent:450;mso-height-percent:0;mso-left-percent:420;mso-top-percent:175;mso-wrap-distance-left:9pt;mso-wrap-distance-top:0;mso-wrap-distance-right:9pt;mso-wrap-distance-bottom:0;mso-position-horizontal-relative:page;mso-position-vertical-relative:page;mso-width-percent:450;mso-height-percent:0;mso-left-percent:420;mso-top-percent:175;mso-width-relative:page;mso-height-relative:margin;v-text-anchor:top" o:gfxdata="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" filled="f" stroked="f" strokeweight=".5pt">
                     <v:textbox style="mso-fit-shape-to-text:t" inset="0,0,0,0">
@@ -4192,8 +4192,6 @@
               </w:rPr>
               <w:t>Introduction</w:t>
             </w:r>
-            <w:bookmarkStart w:id="0" w:name="_GoBack"/>
-            <w:bookmarkEnd w:id="0"/>
             <w:r>
               <w:rPr>
                 <w:noProof/>
@@ -4333,17 +4331,75 @@
       <w:pPr>
         <w:pStyle w:val="Titre1"/>
       </w:pPr>
-      <w:bookmarkStart w:id="1" w:name="_Toc466807424"/>
+      <w:bookmarkStart w:id="0" w:name="_Toc466807424"/>
       <w:r>
         <w:lastRenderedPageBreak/>
         <w:t>Introduction</w:t>
       </w:r>
-      <w:bookmarkEnd w:id="1"/>
+      <w:bookmarkEnd w:id="0"/>
     </w:p>
     <w:p>
       <w:pPr>
         <w:pStyle w:val="Titre1"/>
       </w:pPr>
+      <w:r>
+        <w:t>Procédure d’installation</w:t>
+      </w:r>
+    </w:p>
+    <w:p/>
+    <w:p>
+      <w:pPr>
+        <w:pStyle w:val="Titre2"/>
+      </w:pPr>
+      <w:r>
+        <w:t>Sur une page web entière :</w:t>
+      </w:r>
+    </w:p>
+    <w:p>
+      <w:r>
+        <w:t xml:space="preserve">Pour l’installation du jeu, le fichier </w:t>
+      </w:r>
+      <w:r>
+        <w:rPr>
+          <w:b/>
+        </w:rPr>
+        <w:t>CourseBenthique.html</w:t>
+      </w:r>
+      <w:r>
+        <w:t xml:space="preserve"> doit être placé à l’endroit désiré. Le fichier </w:t>
+      </w:r>
+      <w:r>
+        <w:rPr>
+          <w:b/>
+        </w:rPr>
+        <w:t>style.css</w:t>
+      </w:r>
+      <w:r>
+        <w:t xml:space="preserve"> et les dossiers </w:t>
+      </w:r>
+      <w:r>
+        <w:rPr>
+          <w:b/>
+        </w:rPr>
+        <w:t>ressources</w:t>
+      </w:r>
+      <w:r>
+        <w:t xml:space="preserve"> et </w:t>
+      </w:r>
+      <w:r>
+        <w:rPr>
+          <w:b/>
+        </w:rPr>
+        <w:t>scripts</w:t>
+      </w:r>
+      <w:r>
+        <w:t xml:space="preserve"> </w:t>
+      </w:r>
+      <w:r>
+        <w:t>doivent être déposés à la même place.</w:t>
+      </w:r>
+      <w:bookmarkStart w:id="1" w:name="_GoBack"/>
+      <w:bookmarkEnd w:id="1"/>
     </w:p>
     <w:p>
       <w:pPr>
@@ -4351,12 +4407,36 @@
       </w:pPr>
       <w:bookmarkStart w:id="2" w:name="_Toc466807425"/>
       <w:r>
+        <w:t>Information techniques</w:t>
+      </w:r>
+    </w:p>
+    <w:p>
+      <w:pPr>
+        <w:pStyle w:val="Titre1"/>
+      </w:pPr>
+      <w:r>
+        <w:t>Procédure pour les copies de sécurité</w:t>
+      </w:r>
+    </w:p>
+    <w:p>
+      <w:pPr>
+        <w:pStyle w:val="Titre1"/>
+      </w:pPr>
+      <w:r>
+        <w:t>En cas de problème</w:t>
+      </w:r>
+    </w:p>
+    <w:p>
+      <w:pPr>
+        <w:pStyle w:val="Titre1"/>
+      </w:pPr>
+      <w:r>
         <w:t>Conclusion</w:t>
       </w:r>
       <w:bookmarkEnd w:id="2"/>
     </w:p>
     <w:sectPr>
-      <w:footerReference w:type="default" r:id="rId7"/>
+      <w:footerReference w:type="default" r:id="rId8"/>
       <w:pgSz w:w="12240" w:h="15840"/>
       <w:pgMar w:top="1440" w:right="1800" w:bottom="1440" w:left="1800" w:header="708" w:footer="708" w:gutter="0"/>
       <w:pgNumType w:start="0"/>
@@ -4369,7 +4449,7 @@
 </file>
 
 <file path=word/endnotes.xml><?xml version="1.0" encoding="utf-8"?>
-<w:endnotes xmlns:wpc="http://schemas.microsoft.com/office/word/2010/wordprocessingCanvas" xmlns:mc="http://schemas.openxmlformats.org/markup-compatibility/2006" xmlns:o="urn:schemas-microsoft-com:office:office" xmlns:r="http://schemas.openxmlformats.org/officeDocument/2006/relationships" xmlns:m="http://schemas.openxmlformats.org/officeDocument/2006/math" xmlns:v="urn:schemas-microsoft-com:vml" xmlns:wp14="http://schemas.microsoft.com/office/word/2010/wordprocessingDrawing" xmlns:wp="http://schemas.openxmlformats.org/drawingml/2006/wordprocessingDrawing" xmlns:w10="urn:schemas-microsoft-com:office:word" xmlns:w="http://schemas.openxmlformats.org/wordprocessingml/2006/main" xmlns:w14="http://schemas.microsoft.com/office/word/2010/wordml" xmlns:w15="http://schemas.microsoft.com/office/word/2012/wordml" xmlns:wpg="http://schemas.microsoft.com/office/word/2010/wordprocessingGroup" xmlns:wpi="http://schemas.microsoft.com/office/word/2010/wordprocessingInk" xmlns:wne="http://schemas.microsoft.com/office/word/2006/wordml" xmlns:wps="http://schemas.microsoft.com/office/word/2010/wordprocessingShape" mc:Ignorable="w14 w15 wp14">
+<w:endnotes xmlns:wpc="http://schemas.microsoft.com/office/word/2010/wordprocessingCanvas" xmlns:mc="http://schemas.openxmlformats.org/markup-compatibility/2006" xmlns:o="urn:schemas-microsoft-com:office:office" xmlns:r="http://schemas.openxmlformats.org/officeDocument/2006/relationships" xmlns:m="http://schemas.openxmlformats.org/officeDocument/2006/math" xmlns:v="urn:schemas-microsoft-com:vml" xmlns:wp14="http://schemas.microsoft.com/office/word/2010/wordprocessingDrawing" xmlns:wp="http://schemas.openxmlformats.org/drawingml/2006/wordprocessingDrawing" xmlns:w10="urn:schemas-microsoft-com:office:word" xmlns:w="http://schemas.openxmlformats.org/wordprocessingml/2006/main" xmlns:w14="http://schemas.microsoft.com/office/word/2010/wordml" xmlns:wpg="http://schemas.microsoft.com/office/word/2010/wordprocessingGroup" xmlns:wpi="http://schemas.microsoft.com/office/word/2010/wordprocessingInk" xmlns:wne="http://schemas.microsoft.com/office/word/2006/wordml" xmlns:wps="http://schemas.microsoft.com/office/word/2010/wordprocessingShape" mc:Ignorable="w14 wp14">
   <w:endnote w:type="separator" w:id="-1">
     <w:p>
       <w:pPr>
@@ -4394,7 +4474,7 @@
 </file>
 
 <file path=word/footer1.xml><?xml version="1.0" encoding="utf-8"?>
-<w:ftr xmlns:wpc="http://schemas.microsoft.com/office/word/2010/wordprocessingCanvas" xmlns:mc="http://schemas.openxmlformats.org/markup-compatibility/2006" xmlns:o="urn:schemas-microsoft-com:office:office" xmlns:r="http://schemas.openxmlformats.org/officeDocument/2006/relationships" xmlns:m="http://schemas.openxmlformats.org/officeDocument/2006/math" xmlns:v="urn:schemas-microsoft-com:vml" xmlns:wp14="http://schemas.microsoft.com/office/word/2010/wordprocessingDrawing" xmlns:wp="http://schemas.openxmlformats.org/drawingml/2006/wordprocessingDrawing" xmlns:w10="urn:schemas-microsoft-com:office:word" xmlns:w="http://schemas.openxmlformats.org/wordprocessingml/2006/main" xmlns:w14="http://schemas.microsoft.com/office/word/2010/wordml" xmlns:w15="http://schemas.microsoft.com/office/word/2012/wordml" xmlns:wpg="http://schemas.microsoft.com/office/word/2010/wordprocessingGroup" xmlns:wpi="http://schemas.microsoft.com/office/word/2010/wordprocessingInk" xmlns:wne="http://schemas.microsoft.com/office/word/2006/wordml" xmlns:wps="http://schemas.microsoft.com/office/word/2010/wordprocessingShape" mc:Ignorable="w14 w15 wp14">
+<w:ftr xmlns:wpc="http://schemas.microsoft.com/office/word/2010/wordprocessingCanvas" xmlns:mc="http://schemas.openxmlformats.org/markup-compatibility/2006" xmlns:o="urn:schemas-microsoft-com:office:office" xmlns:r="http://schemas.openxmlformats.org/officeDocument/2006/relationships" xmlns:m="http://schemas.openxmlformats.org/officeDocument/2006/math" xmlns:v="urn:schemas-microsoft-com:vml" xmlns:wp14="http://schemas.microsoft.com/office/word/2010/wordprocessingDrawing" xmlns:wp="http://schemas.openxmlformats.org/drawingml/2006/wordprocessingDrawing" xmlns:w10="urn:schemas-microsoft-com:office:word" xmlns:w="http://schemas.openxmlformats.org/wordprocessingml/2006/main" xmlns:w14="http://schemas.microsoft.com/office/word/2010/wordml" xmlns:wpg="http://schemas.microsoft.com/office/word/2010/wordprocessingGroup" xmlns:wpi="http://schemas.microsoft.com/office/word/2010/wordprocessingInk" xmlns:wne="http://schemas.microsoft.com/office/word/2006/wordml" xmlns:wps="http://schemas.microsoft.com/office/word/2010/wordprocessingShape" mc:Ignorable="w14 wp14">
   <w:sdt>
     <w:sdtPr>
       <w:id w:val="-1834443279"/>
@@ -4497,7 +4577,7 @@
                                   <w:szCs w:val="16"/>
                                   <w:lang w:val="fr-FR"/>
                                 </w:rPr>
-                                <w:t>1</w:t>
+                                <w:t>2</w:t>
                               </w:r>
                               <w:r>
                                 <w:rPr>
@@ -4578,7 +4658,7 @@
                             <w:szCs w:val="16"/>
                             <w:lang w:val="fr-FR"/>
                           </w:rPr>
-                          <w:t>1</w:t>
+                          <w:t>2</w:t>
                         </w:r>
                         <w:r>
                           <w:rPr>
@@ -4603,7 +4683,7 @@
 </file>
 
 <file path=word/footnotes.xml><?xml version="1.0" encoding="utf-8"?>
-<w:footnotes xmlns:wpc="http://schemas.microsoft.com/office/word/2010/wordprocessingCanvas" xmlns:mc="http://schemas.openxmlformats.org/markup-compatibility/2006" xmlns:o="urn:schemas-microsoft-com:office:office" xmlns:r="http://schemas.openxmlformats.org/officeDocument/2006/relationships" xmlns:m="http://schemas.openxmlformats.org/officeDocument/2006/math" xmlns:v="urn:schemas-microsoft-com:vml" xmlns:wp14="http://schemas.microsoft.com/office/word/2010/wordprocessingDrawing" xmlns:wp="http://schemas.openxmlformats.org/drawingml/2006/wordprocessingDrawing" xmlns:w10="urn:schemas-microsoft-com:office:word" xmlns:w="http://schemas.openxmlformats.org/wordprocessingml/2006/main" xmlns:w14="http://schemas.microsoft.com/office/word/2010/wordml" xmlns:w15="http://schemas.microsoft.com/office/word/2012/wordml" xmlns:wpg="http://schemas.microsoft.com/office/word/2010/wordprocessingGroup" xmlns:wpi="http://schemas.microsoft.com/office/word/2010/wordprocessingInk" xmlns:wne="http://schemas.microsoft.com/office/word/2006/wordml" xmlns:wps="http://schemas.microsoft.com/office/word/2010/wordprocessingShape" mc:Ignorable="w14 w15 wp14">
+<w:footnotes xmlns:wpc="http://schemas.microsoft.com/office/word/2010/wordprocessingCanvas" xmlns:mc="http://schemas.openxmlformats.org/markup-compatibility/2006" xmlns:o="urn:schemas-microsoft-com:office:office" xmlns:r="http://schemas.openxmlformats.org/officeDocument/2006/relationships" xmlns:m="http://schemas.openxmlformats.org/officeDocument/2006/math" xmlns:v="urn:schemas-microsoft-com:vml" xmlns:wp14="http://schemas.microsoft.com/office/word/2010/wordprocessingDrawing" xmlns:wp="http://schemas.openxmlformats.org/drawingml/2006/wordprocessingDrawing" xmlns:w10="urn:schemas-microsoft-com:office:word" xmlns:w="http://schemas.openxmlformats.org/wordprocessingml/2006/main" xmlns:w14="http://schemas.microsoft.com/office/word/2010/wordml" xmlns:wpg="http://schemas.microsoft.com/office/word/2010/wordprocessingGroup" xmlns:wpi="http://schemas.microsoft.com/office/word/2010/wordprocessingInk" xmlns:wne="http://schemas.microsoft.com/office/word/2006/wordml" xmlns:wps="http://schemas.microsoft.com/office/word/2010/wordprocessingShape" mc:Ignorable="w14 wp14">
   <w:footnote w:type="separator" w:id="-1">
     <w:p>
       <w:pPr>
@@ -4628,7 +4708,7 @@
 </file>
 
 <file path=word/styles.xml><?xml version="1.0" encoding="utf-8"?>
-<w:styles xmlns:mc="http://schemas.openxmlformats.org/markup-compatibility/2006" xmlns:r="http://schemas.openxmlformats.org/officeDocument/2006/relationships" xmlns:w="http://schemas.openxmlformats.org/wordprocessingml/2006/main" xmlns:w14="http://schemas.microsoft.com/office/word/2010/wordml" xmlns:w15="http://schemas.microsoft.com/office/word/2012/wordml" mc:Ignorable="w14 w15">
+<w:styles xmlns:mc="http://schemas.openxmlformats.org/markup-compatibility/2006" xmlns:r="http://schemas.openxmlformats.org/officeDocument/2006/relationships" xmlns:w="http://schemas.openxmlformats.org/wordprocessingml/2006/main" xmlns:w14="http://schemas.microsoft.com/office/word/2010/wordml" mc:Ignorable="w14">
   <w:docDefaults>
     <w:rPrDefault>
       <w:rPr>
@@ -4644,378 +4724,144 @@
       </w:pPr>
     </w:pPrDefault>
   </w:docDefaults>
-  <w:latentStyles w:defLockedState="0" w:defUIPriority="99" w:defSemiHidden="0" w:defUnhideWhenUsed="0" w:defQFormat="0" w:count="371">
-    <w:lsdException w:name="Normal" w:uiPriority="0" w:qFormat="1"/>
-    <w:lsdException w:name="heading 1" w:uiPriority="9" w:qFormat="1"/>
-    <w:lsdException w:name="heading 2" w:semiHidden="1" w:uiPriority="9" w:unhideWhenUsed="1" w:qFormat="1"/>
-    <w:lsdException w:name="heading 3" w:semiHidden="1" w:uiPriority="9" w:unhideWhenUsed="1" w:qFormat="1"/>
-    <w:lsdException w:name="heading 4" w:semiHidden="1" w:uiPriority="9" w:unhideWhenUsed="1" w:qFormat="1"/>
-    <w:lsdException w:name="heading 5" w:semiHidden="1" w:uiPriority="9" w:unhideWhenUsed="1" w:qFormat="1"/>
-    <w:lsdException w:name="heading 6" w:semiHidden="1" w:uiPriority="9" w:unhideWhenUsed="1" w:qFormat="1"/>
-    <w:lsdException w:name="heading 7" w:semiHidden="1" w:uiPriority="9" w:unhideWhenUsed="1" w:qFormat="1"/>
-    <w:lsdException w:name="heading 8" w:semiHidden="1" w:uiPriority="9" w:unhideWhenUsed="1" w:qFormat="1"/>
-    <w:lsdException w:name="heading 9" w:semiHidden="1" w:uiPriority="9" w:unhideWhenUsed="1" w:qFormat="1"/>
-    <w:lsdException w:name="index 1" w:semiHidden="1" w:unhideWhenUsed="1"/>
-    <w:lsdException w:name="index 2" w:semiHidden="1" w:unhideWhenUsed="1"/>
-    <w:lsdException w:name="index 3" w:semiHidden="1" w:unhideWhenUsed="1"/>
-    <w:lsdException w:name="index 4" w:semiHidden="1" w:unhideWhenUsed="1"/>
-    <w:lsdException w:name="index 5" w:semiHidden="1" w:unhideWhenUsed="1"/>
-    <w:lsdException w:name="index 6" w:semiHidden="1" w:unhideWhenUsed="1"/>
-    <w:lsdException w:name="index 7" w:semiHidden="1" w:unhideWhenUsed="1"/>
-    <w:lsdException w:name="index 8" w:semiHidden="1" w:unhideWhenUsed="1"/>
-    <w:lsdException w:name="index 9" w:semiHidden="1" w:unhideWhenUsed="1"/>
-    <w:lsdException w:name="toc 1" w:semiHidden="1" w:uiPriority="39" w:unhideWhenUsed="1"/>
-    <w:lsdException w:name="toc 2" w:semiHidden="1" w:uiPriority="39" w:unhideWhenUsed="1"/>
-    <w:lsdException w:name="toc 3" w:semiHidden="1" w:uiPriority="39" w:unhideWhenUsed="1"/>
-    <w:lsdException w:name="toc 4" w:semiHidden="1" w:uiPriority="39" w:unhideWhenUsed="1"/>
-    <w:lsdException w:name="toc 5" w:semiHidden="1" w:uiPriority="39" w:unhideWhenUsed="1"/>
-    <w:lsdException w:name="toc 6" w:semiHidden="1" w:uiPriority="39" w:unhideWhenUsed="1"/>
-    <w:lsdException w:name="toc 7" w:semiHidden="1" w:uiPriority="39" w:unhideWhenUsed="1"/>
-    <w:lsdException w:name="toc 8" w:semiHidden="1" w:uiPriority="39" w:unhideWhenUsed="1"/>
-    <w:lsdException w:name="toc 9" w:semiHidden="1" w:uiPriority="39" w:unhideWhenUsed="1"/>
-    <w:lsdException w:name="Normal Indent" w:semiHidden="1" w:unhideWhenUsed="1"/>
-    <w:lsdException w:name="footnote text" w:semiHidden="1" w:unhideWhenUsed="1"/>
-    <w:lsdException w:name="annotation text" w:semiHidden="1" w:unhideWhenUsed="1"/>
-    <w:lsdException w:name="header" w:semiHidden="1" w:unhideWhenUsed="1"/>
-    <w:lsdException w:name="footer" w:semiHidden="1" w:unhideWhenUsed="1"/>
-    <w:lsdException w:name="index heading" w:semiHidden="1" w:unhideWhenUsed="1"/>
-    <w:lsdException w:name="caption" w:semiHidden="1" w:uiPriority="35" w:unhideWhenUsed="1" w:qFormat="1"/>
-    <w:lsdException w:name="table of figures" w:semiHidden="1" w:unhideWhenUsed="1"/>
-    <w:lsdException w:name="envelope address" w:semiHidden="1" w:unhideWhenUsed="1"/>
-    <w:lsdException w:name="envelope return" w:semiHidden="1" w:unhideWhenUsed="1"/>
-    <w:lsdException w:name="footnote reference" w:semiHidden="1" w:unhideWhenUsed="1"/>
-    <w:lsdException w:name="annotation reference" w:semiHidden="1" w:unhideWhenUsed="1"/>
-    <w:lsdException w:name="line number" w:semiHidden="1" w:unhideWhenUsed="1"/>
-    <w:lsdException w:name="page number" w:semiHidden="1" w:unhideWhenUsed="1"/>
-    <w:lsdException w:name="endnote reference" w:semiHidden="1" w:unhideWhenUsed="1"/>
-    <w:lsdException w:name="endnote text" w:semiHidden="1" w:unhideWhenUsed="1"/>
-    <w:lsdException w:name="table of authorities" w:semiHidden="1" w:unhideWhenUsed="1"/>
-    <w:lsdException w:name="macro" w:semiHidden="1" w:unhideWhenUsed="1"/>
-    <w:lsdException w:name="toa heading" w:semiHidden="1" w:unhideWhenUsed="1"/>
-    <w:lsdException w:name="List" w:semiHidden="1" w:unhideWhenUsed="1"/>
-    <w:lsdException w:name="List Bullet" w:semiHidden="1" w:unhideWhenUsed="1"/>
-    <w:lsdException w:name="List Number" w:semiHidden="1" w:unhideWhenUsed="1"/>
-    <w:lsdException w:name="List 2" w:semiHidden="1" w:unhideWhenUsed="1"/>
-    <w:lsdException w:name="List 3" w:semiHidden="1" w:unhideWhenUsed="1"/>
-    <w:lsdException w:name="List 4" w:semiHidden="1" w:unhideWhenUsed="1"/>
-    <w:lsdException w:name="List 5" w:semiHidden="1" w:unhideWhenUsed="1"/>
-    <w:lsdException w:name="List Bullet 2" w:semiHidden="1" w:unhideWhenUsed="1"/>
-    <w:lsdException w:name="List Bullet 3" w:semiHidden="1" w:unhideWhenUsed="1"/>
-    <w:lsdException w:name="List Bullet 4" w:semiHidden="1" w:unhideWhenUsed="1"/>
-    <w:lsdException w:name="List Bullet 5" w:semiHidden="1" w:unhideWhenUsed="1"/>
-    <w:lsdException w:name="List Number 2" w:semiHidden="1" w:unhideWhenUsed="1"/>
-    <w:lsdException w:name="List Number 3" w:semiHidden="1" w:unhideWhenUsed="1"/>
-    <w:lsdException w:name="List Number 4" w:semiHidden="1" w:unhideWhenUsed="1"/>
-    <w:lsdException w:name="List Number 5" w:semiHidden="1" w:unhideWhenUsed="1"/>
-    <w:lsdException w:name="Title" w:uiPriority="10" w:qFormat="1"/>
-    <w:lsdException w:name="Closing" w:semiHidden="1" w:unhideWhenUsed="1"/>
-    <w:lsdException w:name="Signature" w:semiHidden="1" w:unhideWhenUsed="1"/>
-    <w:lsdException w:name="Default Paragraph Font" w:semiHidden="1" w:uiPriority="1" w:unhideWhenUsed="1"/>
-    <w:lsdException w:name="Body Text" w:semiHidden="1" w:unhideWhenUsed="1"/>
-    <w:lsdException w:name="Body Text Indent" w:semiHidden="1" w:unhideWhenUsed="1"/>
-    <w:lsdException w:name="List Continue" w:semiHidden="1" w:unhideWhenUsed="1"/>
-    <w:lsdException w:name="List Continue 2" w:semiHidden="1" w:unhideWhenUsed="1"/>
-    <w:lsdException w:name="List Continue 3" w:semiHidden="1" w:unhideWhenUsed="1"/>
-    <w:lsdException w:name="List Continue 4" w:semiHidden="1" w:unhideWhenUsed="1"/>
-    <w:lsdException w:name="List Continue 5" w:semiHidden="1" w:unhideWhenUsed="1"/>
-    <w:lsdException w:name="Message Header" w:semiHidden="1" w:unhideWhenUsed="1"/>
-    <w:lsdException w:name="Subtitle" w:uiPriority="11" w:qFormat="1"/>
-    <w:lsdException w:name="Salutation" w:semiHidden="1" w:unhideWhenUsed="1"/>
-    <w:lsdException w:name="Date" w:semiHidden="1" w:unhideWhenUsed="1"/>
-    <w:lsdException w:name="Body Text First Indent" w:semiHidden="1" w:unhideWhenUsed="1"/>
-    <w:lsdException w:name="Body Text First Indent 2" w:semiHidden="1" w:unhideWhenUsed="1"/>
-    <w:lsdException w:name="Note Heading" w:semiHidden="1" w:unhideWhenUsed="1"/>
-    <w:lsdException w:name="Body Text 2" w:semiHidden="1" w:unhideWhenUsed="1"/>
-    <w:lsdException w:name="Body Text 3" w:semiHidden="1" w:unhideWhenUsed="1"/>
-    <w:lsdException w:name="Body Text Indent 2" w:semiHidden="1" w:unhideWhenUsed="1"/>
-    <w:lsdException w:name="Body Text Indent 3" w:semiHidden="1" w:unhideWhenUsed="1"/>
-    <w:lsdException w:name="Block Text" w:semiHidden="1" w:unhideWhenUsed="1"/>
-    <w:lsdException w:name="Hyperlink" w:semiHidden="1" w:unhideWhenUsed="1"/>
-    <w:lsdException w:name="FollowedHyperlink" w:semiHidden="1" w:unhideWhenUsed="1"/>
-    <w:lsdException w:name="Strong" w:uiPriority="22" w:qFormat="1"/>
-    <w:lsdException w:name="Emphasis" w:uiPriority="20" w:qFormat="1"/>
-    <w:lsdException w:name="Document Map" w:semiHidden="1" w:unhideWhenUsed="1"/>
-    <w:lsdException w:name="Plain Text" w:semiHidden="1" w:unhideWhenUsed="1"/>
-    <w:lsdException w:name="E-mail Signature" w:semiHidden="1" w:unhideWhenUsed="1"/>
-    <w:lsdException w:name="HTML Top of Form" w:semiHidden="1" w:unhideWhenUsed="1"/>
-    <w:lsdException w:name="HTML Bottom of Form" w:semiHidden="1" w:unhideWhenUsed="1"/>
-    <w:lsdException w:name="Normal (Web)" w:semiHidden="1" w:unhideWhenUsed="1"/>
-    <w:lsdException w:name="HTML Acronym" w:semiHidden="1" w:unhideWhenUsed="1"/>
-    <w:lsdException w:name="HTML Address" w:semiHidden="1" w:unhideWhenUsed="1"/>
-    <w:lsdException w:name="HTML Cite" w:semiHidden="1" w:unhideWhenUsed="1"/>
-    <w:lsdException w:name="HTML Code" w:semiHidden="1" w:unhideWhenUsed="1"/>
-    <w:lsdException w:name="HTML Definition" w:semiHidden="1" w:unhideWhenUsed="1"/>
-    <w:lsdException w:name="HTML Keyboard" w:semiHidden="1" w:unhideWhenUsed="1"/>
-    <w:lsdException w:name="HTML Preformatted" w:semiHidden="1" w:unhideWhenUsed="1"/>
-    <w:lsdException w:name="HTML Sample" w:semiHidden="1" w:unhideWhenUsed="1"/>
-    <w:lsdException w:name="HTML Typewriter" w:semiHidden="1" w:unhideWhenUsed="1"/>
-    <w:lsdException w:name="HTML Variable" w:semiHidden="1" w:unhideWhenUsed="1"/>
-    <w:lsdException w:name="Normal Table" w:semiHidden="1" w:unhideWhenUsed="1"/>
-    <w:lsdException w:name="annotation subject" w:semiHidden="1" w:unhideWhenUsed="1"/>
-    <w:lsdException w:name="No List" w:semiHidden="1" w:unhideWhenUsed="1"/>
-    <w:lsdException w:name="Outline List 1" w:semiHidden="1" w:unhideWhenUsed="1"/>
-    <w:lsdException w:name="Outline List 2" w:semiHidden="1" w:unhideWhenUsed="1"/>
-    <w:lsdException w:name="Outline List 3" w:semiHidden="1" w:unhideWhenUsed="1"/>
-    <w:lsdException w:name="Table Simple 1" w:semiHidden="1" w:unhideWhenUsed="1"/>
-    <w:lsdException w:name="Table Simple 2" w:semiHidden="1" w:unhideWhenUsed="1"/>
-    <w:lsdException w:name="Table Simple 3" w:semiHidden="1" w:unhideWhenUsed="1"/>
-    <w:lsdException w:name="Table Classic 1" w:semiHidden="1" w:unhideWhenUsed="1"/>
-    <w:lsdException w:name="Table Classic 2" w:semiHidden="1" w:unhideWhenUsed="1"/>
-    <w:lsdException w:name="Table Classic 3" w:semiHidden="1" w:unhideWhenUsed="1"/>
-    <w:lsdException w:name="Table Classic 4" w:semiHidden="1" w:unhideWhenUsed="1"/>
-    <w:lsdException w:name="Table Colorful 1" w:semiHidden="1" w:unhideWhenUsed="1"/>
-    <w:lsdException w:name="Table Colorful 2" w:semiHidden="1" w:unhideWhenUsed="1"/>
-    <w:lsdException w:name="Table Colorful 3" w:semiHidden="1" w:unhideWhenUsed="1"/>
-    <w:lsdException w:name="Table Columns 1" w:semiHidden="1" w:unhideWhenUsed="1"/>
-    <w:lsdException w:name="Table Columns 2" w:semiHidden="1" w:unhideWhenUsed="1"/>
-    <w:lsdException w:name="Table Columns 3" w:semiHidden="1" w:unhideWhenUsed="1"/>
-    <w:lsdException w:name="Table Columns 4" w:semiHidden="1" w:unhideWhenUsed="1"/>
-    <w:lsdException w:name="Table Columns 5" w:semiHidden="1" w:unhideWhenUsed="1"/>
-    <w:lsdException w:name="Table Grid 1" w:semiHidden="1" w:unhideWhenUsed="1"/>
-    <w:lsdException w:name="Table Grid 2" w:semiHidden="1" w:unhideWhenUsed="1"/>
-    <w:lsdException w:name="Table Grid 3" w:semiHidden="1" w:unhideWhenUsed="1"/>
-    <w:lsdException w:name="Table Grid 4" w:semiHidden="1" w:unhideWhenUsed="1"/>
-    <w:lsdException w:name="Table Grid 5" w:semiHidden="1" w:unhideWhenUsed="1"/>
-    <w:lsdException w:name="Table Grid 6" w:semiHidden="1" w:unhideWhenUsed="1"/>
-    <w:lsdException w:name="Table Grid 7" w:semiHidden="1" w:unhideWhenUsed="1"/>
-    <w:lsdException w:name="Table Grid 8" w:semiHidden="1" w:unhideWhenUsed="1"/>
-    <w:lsdException w:name="Table List 1" w:semiHidden="1" w:unhideWhenUsed="1"/>
-    <w:lsdException w:name="Table List 2" w:semiHidden="1" w:unhideWhenUsed="1"/>
-    <w:lsdException w:name="Table List 3" w:semiHidden="1" w:unhideWhenUsed="1"/>
-    <w:lsdException w:name="Table List 4" w:semiHidden="1" w:unhideWhenUsed="1"/>
-    <w:lsdException w:name="Table List 5" w:semiHidden="1" w:unhideWhenUsed="1"/>
-    <w:lsdException w:name="Table List 6" w:semiHidden="1" w:unhideWhenUsed="1"/>
-    <w:lsdException w:name="Table List 7" w:semiHidden="1" w:unhideWhenUsed="1"/>
-    <w:lsdException w:name="Table List 8" w:semiHidden="1" w:unhideWhenUsed="1"/>
-    <w:lsdException w:name="Table 3D effects 1" w:semiHidden="1" w:unhideWhenUsed="1"/>
-    <w:lsdException w:name="Table 3D effects 2" w:semiHidden="1" w:unhideWhenUsed="1"/>
-    <w:lsdException w:name="Table 3D effects 3" w:semiHidden="1" w:unhideWhenUsed="1"/>
-    <w:lsdException w:name="Table Contemporary" w:semiHidden="1" w:unhideWhenUsed="1"/>
-    <w:lsdException w:name="Table Elegant" w:semiHidden="1" w:unhideWhenUsed="1"/>
-    <w:lsdException w:name="Table Professional" w:semiHidden="1" w:unhideWhenUsed="1"/>
-    <w:lsdException w:name="Table Subtle 1" w:semiHidden="1" w:unhideWhenUsed="1"/>
-    <w:lsdException w:name="Table Subtle 2" w:semiHidden="1" w:unhideWhenUsed="1"/>
-    <w:lsdException w:name="Table Web 1" w:semiHidden="1" w:unhideWhenUsed="1"/>
-    <w:lsdException w:name="Table Web 2" w:semiHidden="1" w:unhideWhenUsed="1"/>
-    <w:lsdException w:name="Table Web 3" w:semiHidden="1" w:unhideWhenUsed="1"/>
-    <w:lsdException w:name="Balloon Text" w:semiHidden="1" w:unhideWhenUsed="1"/>
-    <w:lsdException w:name="Table Grid" w:uiPriority="39"/>
-    <w:lsdException w:name="Table Theme" w:semiHidden="1" w:unhideWhenUsed="1"/>
-    <w:lsdException w:name="Placeholder Text" w:semiHidden="1"/>
-    <w:lsdException w:name="No Spacing" w:uiPriority="1" w:qFormat="1"/>
-    <w:lsdException w:name="Light Shading" w:uiPriority="60"/>
-    <w:lsdException w:name="Light List" w:uiPriority="61"/>
-    <w:lsdException w:name="Light Grid" w:uiPriority="62"/>
-    <w:lsdException w:name="Medium Shading 1" w:uiPriority="63"/>
-    <w:lsdException w:name="Medium Shading 2" w:uiPriority="64"/>
-    <w:lsdException w:name="Medium List 1" w:uiPriority="65"/>
-    <w:lsdException w:name="Medium List 2" w:uiPriority="66"/>
-    <w:lsdException w:name="Medium Grid 1" w:uiPriority="67"/>
-    <w:lsdException w:name="Medium Grid 2" w:uiPriority="68"/>
-    <w:lsdException w:name="Medium Grid 3" w:uiPriority="69"/>
-    <w:lsdException w:name="Dark List" w:uiPriority="70"/>
-    <w:lsdException w:name="Colorful Shading" w:uiPriority="71"/>
-    <w:lsdException w:name="Colorful List" w:uiPriority="72"/>
-    <w:lsdException w:name="Colorful Grid" w:uiPriority="73"/>
-    <w:lsdException w:name="Light Shading Accent 1" w:uiPriority="60"/>
-    <w:lsdException w:name="Light List Accent 1" w:uiPriority="61"/>
-    <w:lsdException w:name="Light Grid Accent 1" w:uiPriority="62"/>
-    <w:lsdException w:name="Medium Shading 1 Accent 1" w:uiPriority="63"/>
-    <w:lsdException w:name="Medium Shading 2 Accent 1" w:uiPriority="64"/>
-    <w:lsdException w:name="Medium List 1 Accent 1" w:uiPriority="65"/>
-    <w:lsdException w:name="Revision" w:semiHidden="1"/>
-    <w:lsdException w:name="List Paragraph" w:uiPriority="34" w:qFormat="1"/>
-    <w:lsdException w:name="Quote" w:uiPriority="29" w:qFormat="1"/>
-    <w:lsdException w:name="Intense Quote" w:uiPriority="30" w:qFormat="1"/>
-    <w:lsdException w:name="Medium List 2 Accent 1" w:uiPriority="66"/>
-    <w:lsdException w:name="Medium Grid 1 Accent 1" w:uiPriority="67"/>
-    <w:lsdException w:name="Medium Grid 2 Accent 1" w:uiPriority="68"/>
-    <w:lsdException w:name="Medium Grid 3 Accent 1" w:uiPriority="69"/>
-    <w:lsdException w:name="Dark List Accent 1" w:uiPriority="70"/>
-    <w:lsdException w:name="Colorful Shading Accent 1" w:uiPriority="71"/>
-    <w:lsdException w:name="Colorful List Accent 1" w:uiPriority="72"/>
-    <w:lsdException w:name="Colorful Grid Accent 1" w:uiPriority="73"/>
-    <w:lsdException w:name="Light Shading Accent 2" w:uiPriority="60"/>
-    <w:lsdException w:name="Light List Accent 2" w:uiPriority="61"/>
-    <w:lsdException w:name="Light Grid Accent 2" w:uiPriority="62"/>
-    <w:lsdException w:name="Medium Shading 1 Accent 2" w:uiPriority="63"/>
-    <w:lsdException w:name="Medium Shading 2 Accent 2" w:uiPriority="64"/>
-    <w:lsdException w:name="Medium List 1 Accent 2" w:uiPriority="65"/>
-    <w:lsdException w:name="Medium List 2 Accent 2" w:uiPriority="66"/>
-    <w:lsdException w:name="Medium Grid 1 Accent 2" w:uiPriority="67"/>
-    <w:lsdException w:name="Medium Grid 2 Accent 2" w:uiPriority="68"/>
-    <w:lsdException w:name="Medium Grid 3 Accent 2" w:uiPriority="69"/>
-    <w:lsdException w:name="Dark List Accent 2" w:uiPriority="70"/>
-    <w:lsdException w:name="Colorful Shading Accent 2" w:uiPriority="71"/>
-    <w:lsdException w:name="Colorful List Accent 2" w:uiPriority="72"/>
-    <w:lsdException w:name="Colorful Grid Accent 2" w:uiPriority="73"/>
-    <w:lsdException w:name="Light Shading Accent 3" w:uiPriority="60"/>
-    <w:lsdException w:name="Light List Accent 3" w:uiPriority="61"/>
-    <w:lsdException w:name="Light Grid Accent 3" w:uiPriority="62"/>
-    <w:lsdException w:name="Medium Shading 1 Accent 3" w:uiPriority="63"/>
-    <w:lsdException w:name="Medium Shading 2 Accent 3" w:uiPriority="64"/>
-    <w:lsdException w:name="Medium List 1 Accent 3" w:uiPriority="65"/>
-    <w:lsdException w:name="Medium List 2 Accent 3" w:uiPriority="66"/>
-    <w:lsdException w:name="Medium Grid 1 Accent 3" w:uiPriority="67"/>
-    <w:lsdException w:name="Medium Grid 2 Accent 3" w:uiPriority="68"/>
-    <w:lsdException w:name="Medium Grid 3 Accent 3" w:uiPriority="69"/>
-    <w:lsdException w:name="Dark List Accent 3" w:uiPriority="70"/>
-    <w:lsdException w:name="Colorful Shading Accent 3" w:uiPriority="71"/>
-    <w:lsdException w:name="Colorful List Accent 3" w:uiPriority="72"/>
-    <w:lsdException w:name="Colorful Grid Accent 3" w:uiPriority="73"/>
-    <w:lsdException w:name="Light Shading Accent 4" w:uiPriority="60"/>
-    <w:lsdException w:name="Light List Accent 4" w:uiPriority="61"/>
-    <w:lsdException w:name="Light Grid Accent 4" w:uiPriority="62"/>
-    <w:lsdException w:name="Medium Shading 1 Accent 4" w:uiPriority="63"/>
-    <w:lsdException w:name="Medium Shading 2 Accent 4" w:uiPriority="64"/>
-    <w:lsdException w:name="Medium List 1 Accent 4" w:uiPriority="65"/>
-    <w:lsdException w:name="Medium List 2 Accent 4" w:uiPriority="66"/>
-    <w:lsdException w:name="Medium Grid 1 Accent 4" w:uiPriority="67"/>
-    <w:lsdException w:name="Medium Grid 2 Accent 4" w:uiPriority="68"/>
-    <w:lsdException w:name="Medium Grid 3 Accent 4" w:uiPriority="69"/>
-    <w:lsdException w:name="Dark List Accent 4" w:uiPriority="70"/>
-    <w:lsdException w:name="Colorful Shading Accent 4" w:uiPriority="71"/>
-    <w:lsdException w:name="Colorful List Accent 4" w:uiPriority="72"/>
-    <w:lsdException w:name="Colorful Grid Accent 4" w:uiPriority="73"/>
-    <w:lsdException w:name="Light Shading Accent 5" w:uiPriority="60"/>
-    <w:lsdException w:name="Light List Accent 5" w:uiPriority="61"/>
-    <w:lsdException w:name="Light Grid Accent 5" w:uiPriority="62"/>
-    <w:lsdException w:name="Medium Shading 1 Accent 5" w:uiPriority="63"/>
-    <w:lsdException w:name="Medium Shading 2 Accent 5" w:uiPriority="64"/>
-    <w:lsdException w:name="Medium List 1 Accent 5" w:uiPriority="65"/>
-    <w:lsdException w:name="Medium List 2 Accent 5" w:uiPriority="66"/>
-    <w:lsdException w:name="Medium Grid 1 Accent 5" w:uiPriority="67"/>
-    <w:lsdException w:name="Medium Grid 2 Accent 5" w:uiPriority="68"/>
-    <w:lsdException w:name="Medium Grid 3 Accent 5" w:uiPriority="69"/>
-    <w:lsdException w:name="Dark List Accent 5" w:uiPriority="70"/>
-    <w:lsdException w:name="Colorful Shading Accent 5" w:uiPriority="71"/>
-    <w:lsdException w:name="Colorful List Accent 5" w:uiPriority="72"/>
-    <w:lsdException w:name="Colorful Grid Accent 5" w:uiPriority="73"/>
-    <w:lsdException w:name="Light Shading Accent 6" w:uiPriority="60"/>
-    <w:lsdException w:name="Light List Accent 6" w:uiPriority="61"/>
-    <w:lsdException w:name="Light Grid Accent 6" w:uiPriority="62"/>
-    <w:lsdException w:name="Medium Shading 1 Accent 6" w:uiPriority="63"/>
-    <w:lsdException w:name="Medium Shading 2 Accent 6" w:uiPriority="64"/>
-    <w:lsdException w:name="Medium List 1 Accent 6" w:uiPriority="65"/>
-    <w:lsdException w:name="Medium List 2 Accent 6" w:uiPriority="66"/>
-    <w:lsdException w:name="Medium Grid 1 Accent 6" w:uiPriority="67"/>
-    <w:lsdException w:name="Medium Grid 2 Accent 6" w:uiPriority="68"/>
-    <w:lsdException w:name="Medium Grid 3 Accent 6" w:uiPriority="69"/>
-    <w:lsdException w:name="Dark List Accent 6" w:uiPriority="70"/>
-    <w:lsdException w:name="Colorful Shading Accent 6" w:uiPriority="71"/>
-    <w:lsdException w:name="Colorful List Accent 6" w:uiPriority="72"/>
-    <w:lsdException w:name="Colorful Grid Accent 6" w:uiPriority="73"/>
-    <w:lsdException w:name="Subtle Emphasis" w:uiPriority="19" w:qFormat="1"/>
-    <w:lsdException w:name="Intense Emphasis" w:uiPriority="21" w:qFormat="1"/>
-    <w:lsdException w:name="Subtle Reference" w:uiPriority="31" w:qFormat="1"/>
-    <w:lsdException w:name="Intense Reference" w:uiPriority="32" w:qFormat="1"/>
-    <w:lsdException w:name="Book Title" w:uiPriority="33" w:qFormat="1"/>
-    <w:lsdException w:name="Bibliography" w:semiHidden="1" w:uiPriority="37" w:unhideWhenUsed="1"/>
-    <w:lsdException w:name="TOC Heading" w:semiHidden="1" w:uiPriority="39" w:unhideWhenUsed="1" w:qFormat="1"/>
-    <w:lsdException w:name="Plain Table 1" w:uiPriority="41"/>
-    <w:lsdException w:name="Plain Table 2" w:uiPriority="42"/>
-    <w:lsdException w:name="Plain Table 3" w:uiPriority="43"/>
-    <w:lsdException w:name="Plain Table 4" w:uiPriority="44"/>
-    <w:lsdException w:name="Plain Table 5" w:uiPriority="45"/>
-    <w:lsdException w:name="Grid Table Light" w:uiPriority="40"/>
-    <w:lsdException w:name="Grid Table 1 Light" w:uiPriority="46"/>
-    <w:lsdException w:name="Grid Table 2" w:uiPriority="47"/>
-    <w:lsdException w:name="Grid Table 3" w:uiPriority="48"/>
-    <w:lsdException w:name="Grid Table 4" w:uiPriority="49"/>
-    <w:lsdException w:name="Grid Table 5 Dark" w:uiPriority="50"/>
-    <w:lsdException w:name="Grid Table 6 Colorful" w:uiPriority="51"/>
-    <w:lsdException w:name="Grid Table 7 Colorful" w:uiPriority="52"/>
-    <w:lsdException w:name="Grid Table 1 Light Accent 1" w:uiPriority="46"/>
-    <w:lsdException w:name="Grid Table 2 Accent 1" w:uiPriority="47"/>
-    <w:lsdException w:name="Grid Table 3 Accent 1" w:uiPriority="48"/>
-    <w:lsdException w:name="Grid Table 4 Accent 1" w:uiPriority="49"/>
-    <w:lsdException w:name="Grid Table 5 Dark Accent 1" w:uiPriority="50"/>
-    <w:lsdException w:name="Grid Table 6 Colorful Accent 1" w:uiPriority="51"/>
-    <w:lsdException w:name="Grid Table 7 Colorful Accent 1" w:uiPriority="52"/>
-    <w:lsdException w:name="Grid Table 1 Light Accent 2" w:uiPriority="46"/>
-    <w:lsdException w:name="Grid Table 2 Accent 2" w:uiPriority="47"/>
-    <w:lsdException w:name="Grid Table 3 Accent 2" w:uiPriority="48"/>
-    <w:lsdException w:name="Grid Table 4 Accent 2" w:uiPriority="49"/>
-    <w:lsdException w:name="Grid Table 5 Dark Accent 2" w:uiPriority="50"/>
-    <w:lsdException w:name="Grid Table 6 Colorful Accent 2" w:uiPriority="51"/>
-    <w:lsdException w:name="Grid Table 7 Colorful Accent 2" w:uiPriority="52"/>
-    <w:lsdException w:name="Grid Table 1 Light Accent 3" w:uiPriority="46"/>
-    <w:lsdException w:name="Grid Table 2 Accent 3" w:uiPriority="47"/>
-    <w:lsdException w:name="Grid Table 3 Accent 3" w:uiPriority="48"/>
-    <w:lsdException w:name="Grid Table 4 Accent 3" w:uiPriority="49"/>
-    <w:lsdException w:name="Grid Table 5 Dark Accent 3" w:uiPriority="50"/>
-    <w:lsdException w:name="Grid Table 6 Colorful Accent 3" w:uiPriority="51"/>
-    <w:lsdException w:name="Grid Table 7 Colorful Accent 3" w:uiPriority="52"/>
-    <w:lsdException w:name="Grid Table 1 Light Accent 4" w:uiPriority="46"/>
-    <w:lsdException w:name="Grid Table 2 Accent 4" w:uiPriority="47"/>
-    <w:lsdException w:name="Grid Table 3 Accent 4" w:uiPriority="48"/>
-    <w:lsdException w:name="Grid Table 4 Accent 4" w:uiPriority="49"/>
-    <w:lsdException w:name="Grid Table 5 Dark Accent 4" w:uiPriority="50"/>
-    <w:lsdException w:name="Grid Table 6 Colorful Accent 4" w:uiPriority="51"/>
-    <w:lsdException w:name="Grid Table 7 Colorful Accent 4" w:uiPriority="52"/>
-    <w:lsdException w:name="Grid Table 1 Light Accent 5" w:uiPriority="46"/>
-    <w:lsdException w:name="Grid Table 2 Accent 5" w:uiPriority="47"/>
-    <w:lsdException w:name="Grid Table 3 Accent 5" w:uiPriority="48"/>
-    <w:lsdException w:name="Grid Table 4 Accent 5" w:uiPriority="49"/>
-    <w:lsdException w:name="Grid Table 5 Dark Accent 5" w:uiPriority="50"/>
-    <w:lsdException w:name="Grid Table 6 Colorful Accent 5" w:uiPriority="51"/>
-    <w:lsdException w:name="Grid Table 7 Colorful Accent 5" w:uiPriority="52"/>
-    <w:lsdException w:name="Grid Table 1 Light Accent 6" w:uiPriority="46"/>
-    <w:lsdException w:name="Grid Table 2 Accent 6" w:uiPriority="47"/>
-    <w:lsdException w:name="Grid Table 3 Accent 6" w:uiPriority="48"/>
-    <w:lsdException w:name="Grid Table 4 Accent 6" w:uiPriority="49"/>
-    <w:lsdException w:name="Grid Table 5 Dark Accent 6" w:uiPriority="50"/>
-    <w:lsdException w:name="Grid Table 6 Colorful Accent 6" w:uiPriority="51"/>
-    <w:lsdException w:name="Grid Table 7 Colorful Accent 6" w:uiPriority="52"/>
-    <w:lsdException w:name="List Table 1 Light" w:uiPriority="46"/>
-    <w:lsdException w:name="List Table 2" w:uiPriority="47"/>
-    <w:lsdException w:name="List Table 3" w:uiPriority="48"/>
-    <w:lsdException w:name="List Table 4" w:uiPriority="49"/>
-    <w:lsdException w:name="List Table 5 Dark" w:uiPriority="50"/>
-    <w:lsdException w:name="List Table 6 Colorful" w:uiPriority="51"/>
-    <w:lsdException w:name="List Table 7 Colorful" w:uiPriority="52"/>
-    <w:lsdException w:name="List Table 1 Light Accent 1" w:uiPriority="46"/>
-    <w:lsdException w:name="List Table 2 Accent 1" w:uiPriority="47"/>
-    <w:lsdException w:name="List Table 3 Accent 1" w:uiPriority="48"/>
-    <w:lsdException w:name="List Table 4 Accent 1" w:uiPriority="49"/>
-    <w:lsdException w:name="List Table 5 Dark Accent 1" w:uiPriority="50"/>
-    <w:lsdException w:name="List Table 6 Colorful Accent 1" w:uiPriority="51"/>
-    <w:lsdException w:name="List Table 7 Colorful Accent 1" w:uiPriority="52"/>
-    <w:lsdException w:name="List Table 1 Light Accent 2" w:uiPriority="46"/>
-    <w:lsdException w:name="List Table 2 Accent 2" w:uiPriority="47"/>
-    <w:lsdException w:name="List Table 3 Accent 2" w:uiPriority="48"/>
-    <w:lsdException w:name="List Table 4 Accent 2" w:uiPriority="49"/>
-    <w:lsdException w:name="List Table 5 Dark Accent 2" w:uiPriority="50"/>
-    <w:lsdException w:name="List Table 6 Colorful Accent 2" w:uiPriority="51"/>
-    <w:lsdException w:name="List Table 7 Colorful Accent 2" w:uiPriority="52"/>
-    <w:lsdException w:name="List Table 1 Light Accent 3" w:uiPriority="46"/>
-    <w:lsdException w:name="List Table 2 Accent 3" w:uiPriority="47"/>
-    <w:lsdException w:name="List Table 3 Accent 3" w:uiPriority="48"/>
-    <w:lsdException w:name="List Table 4 Accent 3" w:uiPriority="49"/>
-    <w:lsdException w:name="List Table 5 Dark Accent 3" w:uiPriority="50"/>
-    <w:lsdException w:name="List Table 6 Colorful Accent 3" w:uiPriority="51"/>
-    <w:lsdException w:name="List Table 7 Colorful Accent 3" w:uiPriority="52"/>
-    <w:lsdException w:name="List Table 1 Light Accent 4" w:uiPriority="46"/>
-    <w:lsdException w:name="List Table 2 Accent 4" w:uiPriority="47"/>
-    <w:lsdException w:name="List Table 3 Accent 4" w:uiPriority="48"/>
-    <w:lsdException w:name="List Table 4 Accent 4" w:uiPriority="49"/>
-    <w:lsdException w:name="List Table 5 Dark Accent 4" w:uiPriority="50"/>
-    <w:lsdException w:name="List Table 6 Colorful Accent 4" w:uiPriority="51"/>
-    <w:lsdException w:name="List Table 7 Colorful Accent 4" w:uiPriority="52"/>
-    <w:lsdException w:name="List Table 1 Light Accent 5" w:uiPriority="46"/>
-    <w:lsdException w:name="List Table 2 Accent 5" w:uiPriority="47"/>
-    <w:lsdException w:name="List Table 3 Accent 5" w:uiPriority="48"/>
-    <w:lsdException w:name="List Table 4 Accent 5" w:uiPriority="49"/>
-    <w:lsdException w:name="List Table 5 Dark Accent 5" w:uiPriority="50"/>
-    <w:lsdException w:name="List Table 6 Colorful Accent 5" w:uiPriority="51"/>
-    <w:lsdException w:name="List Table 7 Colorful Accent 5" w:uiPriority="52"/>
-    <w:lsdException w:name="List Table 1 Light Accent 6" w:uiPriority="46"/>
-    <w:lsdException w:name="List Table 2 Accent 6" w:uiPriority="47"/>
-    <w:lsdException w:name="List Table 3 Accent 6" w:uiPriority="48"/>
-    <w:lsdException w:name="List Table 4 Accent 6" w:uiPriority="49"/>
-    <w:lsdException w:name="List Table 5 Dark Accent 6" w:uiPriority="50"/>
-    <w:lsdException w:name="List Table 6 Colorful Accent 6" w:uiPriority="51"/>
-    <w:lsdException w:name="List Table 7 Colorful Accent 6" w:uiPriority="52"/>
+  <w:latentStyles w:defLockedState="0" w:defUIPriority="99" w:defSemiHidden="1" w:defUnhideWhenUsed="1" w:defQFormat="0" w:count="267">
+    <w:lsdException w:name="Normal" w:semiHidden="0" w:uiPriority="0" w:unhideWhenUsed="0" w:qFormat="1"/>
+    <w:lsdException w:name="heading 1" w:semiHidden="0" w:uiPriority="9" w:unhideWhenUsed="0" w:qFormat="1"/>
+    <w:lsdException w:name="heading 2" w:uiPriority="9" w:qFormat="1"/>
+    <w:lsdException w:name="heading 3" w:uiPriority="9" w:qFormat="1"/>
+    <w:lsdException w:name="heading 4" w:uiPriority="9" w:qFormat="1"/>
+    <w:lsdException w:name="heading 5" w:uiPriority="9" w:qFormat="1"/>
+    <w:lsdException w:name="heading 6" w:uiPriority="9" w:qFormat="1"/>
+    <w:lsdException w:name="heading 7" w:uiPriority="9" w:qFormat="1"/>
+    <w:lsdException w:name="heading 8" w:uiPriority="9" w:qFormat="1"/>
+    <w:lsdException w:name="heading 9" w:uiPriority="9" w:qFormat="1"/>
+    <w:lsdException w:name="toc 1" w:uiPriority="39"/>
+    <w:lsdException w:name="toc 2" w:uiPriority="39"/>
+    <w:lsdException w:name="toc 3" w:uiPriority="39"/>
+    <w:lsdException w:name="toc 4" w:uiPriority="39"/>
+    <w:lsdException w:name="toc 5" w:uiPriority="39"/>
+    <w:lsdException w:name="toc 6" w:uiPriority="39"/>
+    <w:lsdException w:name="toc 7" w:uiPriority="39"/>
+    <w:lsdException w:name="toc 8" w:uiPriority="39"/>
+    <w:lsdException w:name="toc 9" w:uiPriority="39"/>
+    <w:lsdException w:name="caption" w:uiPriority="35" w:qFormat="1"/>
+    <w:lsdException w:name="Title" w:semiHidden="0" w:uiPriority="10" w:unhideWhenUsed="0" w:qFormat="1"/>
+    <w:lsdException w:name="Default Paragraph Font" w:uiPriority="1"/>
+    <w:lsdException w:name="Subtitle" w:semiHidden="0" w:uiPriority="11" w:unhideWhenUsed="0" w:qFormat="1"/>
+    <w:lsdException w:name="Strong" w:semiHidden="0" w:uiPriority="22" w:unhideWhenUsed="0" w:qFormat="1"/>
+    <w:lsdException w:name="Emphasis" w:semiHidden="0" w:uiPriority="20" w:unhideWhenUsed="0" w:qFormat="1"/>
+    <w:lsdException w:name="Table Grid" w:semiHidden="0" w:uiPriority="39" w:unhideWhenUsed="0"/>
+    <w:lsdException w:name="Placeholder Text" w:unhideWhenUsed="0"/>
+    <w:lsdException w:name="No Spacing" w:semiHidden="0" w:uiPriority="1" w:unhideWhenUsed="0" w:qFormat="1"/>
+    <w:lsdException w:name="Light Shading" w:semiHidden="0" w:uiPriority="60" w:unhideWhenUsed="0"/>
+    <w:lsdException w:name="Light List" w:semiHidden="0" w:uiPriority="61" w:unhideWhenUsed="0"/>
+    <w:lsdException w:name="Light Grid" w:semiHidden="0" w:uiPriority="62" w:unhideWhenUsed="0"/>
+    <w:lsdException w:name="Medium Shading 1" w:semiHidden="0" w:uiPriority="63" w:unhideWhenUsed="0"/>
+    <w:lsdException w:name="Medium Shading 2" w:semiHidden="0" w:uiPriority="64" w:unhideWhenUsed="0"/>
+    <w:lsdException w:name="Medium List 1" w:semiHidden="0" w:uiPriority="65" w:unhideWhenUsed="0"/>
+    <w:lsdException w:name="Medium List 2" w:semiHidden="0" w:uiPriority="66" w:unhideWhenUsed="0"/>
+    <w:lsdException w:name="Medium Grid 1" w:semiHidden="0" w:uiPriority="67" w:unhideWhenUsed="0"/>
+    <w:lsdException w:name="Medium Grid 2" w:semiHidden="0" w:uiPriority="68" w:unhideWhenUsed="0"/>
+    <w:lsdException w:name="Medium Grid 3" w:semiHidden="0" w:uiPriority="69" w:unhideWhenUsed="0"/>
+    <w:lsdException w:name="Dark List" w:semiHidden="0" w:uiPriority="70" w:unhideWhenUsed="0"/>
+    <w:lsdException w:name="Colorful Shading" w:semiHidden="0" w:uiPriority="71" w:unhideWhenUsed="0"/>
+    <w:lsdException w:name="Colorful List" w:semiHidden="0" w:uiPriority="72" w:unhideWhenUsed="0"/>
+    <w:lsdException w:name="Colorful Grid" w:semiHidden="0" w:uiPriority="73" w:unhideWhenUsed="0"/>
+    <w:lsdException w:name="Light Shading Accent 1" w:semiHidden="0" w:uiPriority="60" w:unhideWhenUsed="0"/>
+    <w:lsdException w:name="Light List Accent 1" w:semiHidden="0" w:uiPriority="61" w:unhideWhenUsed="0"/>
+    <w:lsdException w:name="Light Grid Accent 1" w:semiHidden="0" w:uiPriority="62" w:unhideWhenUsed="0"/>
+    <w:lsdException w:name="Medium Shading 1 Accent 1" w:semiHidden="0" w:uiPriority="63" w:unhideWhenUsed="0"/>
+    <w:lsdException w:name="Medium Shading 2 Accent 1" w:semiHidden="0" w:uiPriority="64" w:unhideWhenUsed="0"/>
+    <w:lsdException w:name="Medium List 1 Accent 1" w:semiHidden="0" w:uiPriority="65" w:unhideWhenUsed="0"/>
+    <w:lsdException w:name="Revision" w:unhideWhenUsed="0"/>
+    <w:lsdException w:name="List Paragraph" w:semiHidden="0" w:uiPriority="34" w:unhideWhenUsed="0" w:qFormat="1"/>
+    <w:lsdException w:name="Quote" w:semiHidden="0" w:uiPriority="29" w:unhideWhenUsed="0" w:qFormat="1"/>
+    <w:lsdException w:name="Intense Quote" w:semiHidden="0" w:uiPriority="30" w:unhideWhenUsed="0" w:qFormat="1"/>
+    <w:lsdException w:name="Medium List 2 Accent 1" w:semiHidden="0" w:uiPriority="66" w:unhideWhenUsed="0"/>
+    <w:lsdException w:name="Medium Grid 1 Accent 1" w:semiHidden="0" w:uiPriority="67" w:unhideWhenUsed="0"/>
+    <w:lsdException w:name="Medium Grid 2 Accent 1" w:semiHidden="0" w:uiPriority="68" w:unhideWhenUsed="0"/>
+    <w:lsdException w:name="Medium Grid 3 Accent 1" w:semiHidden="0" w:uiPriority="69" w:unhideWhenUsed="0"/>
+    <w:lsdException w:name="Dark List Accent 1" w:semiHidden="0" w:uiPriority="70" w:unhideWhenUsed="0"/>
+    <w:lsdException w:name="Colorful Shading Accent 1" w:semiHidden="0" w:uiPriority="71" w:unhideWhenUsed="0"/>
+    <w:lsdException w:name="Colorful List Accent 1" w:semiHidden="0" w:uiPriority="72" w:unhideWhenUsed="0"/>
+    <w:lsdException w:name="Colorful Grid Accent 1" w:semiHidden="0" w:uiPriority="73" w:unhideWhenUsed="0"/>
+    <w:lsdException w:name="Light Shading Accent 2" w:semiHidden="0" w:uiPriority="60" w:unhideWhenUsed="0"/>
+    <w:lsdException w:name="Light List Accent 2" w:semiHidden="0" w:uiPriority="61" w:unhideWhenUsed="0"/>
+    <w:lsdException w:name="Light Grid Accent 2" w:semiHidden="0" w:uiPriority="62" w:unhideWhenUsed="0"/>
+    <w:lsdException w:name="Medium Shading 1 Accent 2" w:semiHidden="0" w:uiPriority="63" w:unhideWhenUsed="0"/>
+    <w:lsdException w:name="Medium Shading 2 Accent 2" w:semiHidden="0" w:uiPriority="64" w:unhideWhenUsed="0"/>
+    <w:lsdException w:name="Medium List 1 Accent 2" w:semiHidden="0" w:uiPriority="65" w:unhideWhenUsed="0"/>
+    <w:lsdException w:name="Medium List 2 Accent 2" w:semiHidden="0" w:uiPriority="66" w:unhideWhenUsed="0"/>
+    <w:lsdException w:name="Medium Grid 1 Accent 2" w:semiHidden="0" w:uiPriority="67" w:unhideWhenUsed="0"/>
+    <w:lsdException w:name="Medium Grid 2 Accent 2" w:semiHidden="0" w:uiPriority="68" w:unhideWhenUsed="0"/>
+    <w:lsdException w:name="Medium Grid 3 Accent 2" w:semiHidden="0" w:uiPriority="69" w:unhideWhenUsed="0"/>
+    <w:lsdException w:name="Dark List Accent 2" w:semiHidden="0" w:uiPriority="70" w:unhideWhenUsed="0"/>
+    <w:lsdException w:name="Colorful Shading Accent 2" w:semiHidden="0" w:uiPriority="71" w:unhideWhenUsed="0"/>
+    <w:lsdException w:name="Colorful List Accent 2" w:semiHidden="0" w:uiPriority="72" w:unhideWhenUsed="0"/>
+    <w:lsdException w:name="Colorful Grid Accent 2" w:semiHidden="0" w:uiPriority="73" w:unhideWhenUsed="0"/>
+    <w:lsdException w:name="Light Shading Accent 3" w:semiHidden="0" w:uiPriority="60" w:unhideWhenUsed="0"/>
+    <w:lsdException w:name="Light List Accent 3" w:semiHidden="0" w:uiPriority="61" w:unhideWhenUsed="0"/>
+    <w:lsdException w:name="Light Grid Accent 3" w:semiHidden="0" w:uiPriority="62" w:unhideWhenUsed="0"/>
+    <w:lsdException w:name="Medium Shading 1 Accent 3" w:semiHidden="0" w:uiPriority="63" w:unhideWhenUsed="0"/>
+    <w:lsdException w:name="Medium Shading 2 Accent 3" w:semiHidden="0" w:uiPriority="64" w:unhideWhenUsed="0"/>
+    <w:lsdException w:name="Medium List 1 Accent 3" w:semiHidden="0" w:uiPriority="65" w:unhideWhenUsed="0"/>
+    <w:lsdException w:name="Medium List 2 Accent 3" w:semiHidden="0" w:uiPriority="66" w:unhideWhenUsed="0"/>
+    <w:lsdException w:name="Medium Grid 1 Accent 3" w:semiHidden="0" w:uiPriority="67" w:unhideWhenUsed="0"/>
+    <w:lsdException w:name="Medium Grid 2 Accent 3" w:semiHidden="0" w:uiPriority="68" w:unhideWhenUsed="0"/>
+    <w:lsdException w:name="Medium Grid 3 Accent 3" w:semiHidden="0" w:uiPriority="69" w:unhideWhenUsed="0"/>
+    <w:lsdException w:name="Dark List Accent 3" w:semiHidden="0" w:uiPriority="70" w:unhideWhenUsed="0"/>
+    <w:lsdException w:name="Colorful Shading Accent 3" w:semiHidden="0" w:uiPriority="71" w:unhideWhenUsed="0"/>
+    <w:lsdException w:name="Colorful List Accent 3" w:semiHidden="0" w:uiPriority="72" w:unhideWhenUsed="0"/>
+    <w:lsdException w:name="Colorful Grid Accent 3" w:semiHidden="0" w:uiPriority="73" w:unhideWhenUsed="0"/>
+    <w:lsdException w:name="Light Shading Accent 4" w:semiHidden="0" w:uiPriority="60" w:unhideWhenUsed="0"/>
+    <w:lsdException w:name="Light List Accent 4" w:semiHidden="0" w:uiPriority="61" w:unhideWhenUsed="0"/>
+    <w:lsdException w:name="Light Grid Accent 4" w:semiHidden="0" w:uiPriority="62" w:unhideWhenUsed="0"/>
+    <w:lsdException w:name="Medium Shading 1 Accent 4" w:semiHidden="0" w:uiPriority="63" w:unhideWhenUsed="0"/>
+    <w:lsdException w:name="Medium Shading 2 Accent 4" w:semiHidden="0" w:uiPriority="64" w:unhideWhenUsed="0"/>
+    <w:lsdException w:name="Medium List 1 Accent 4" w:semiHidden="0" w:uiPriority="65" w:unhideWhenUsed="0"/>
+    <w:lsdException w:name="Medium List 2 Accent 4" w:semiHidden="0" w:uiPriority="66" w:unhideWhenUsed="0"/>
+    <w:lsdException w:name="Medium Grid 1 Accent 4" w:semiHidden="0" w:uiPriority="67" w:unhideWhenUsed="0"/>
+    <w:lsdException w:name="Medium Grid 2 Accent 4" w:semiHidden="0" w:uiPriority="68" w:unhideWhenUsed="0"/>
+    <w:lsdException w:name="Medium Grid 3 Accent 4" w:semiHidden="0" w:uiPriority="69" w:unhideWhenUsed="0"/>
+    <w:lsdException w:name="Dark List Accent 4" w:semiHidden="0" w:uiPriority="70" w:unhideWhenUsed="0"/>
+    <w:lsdException w:name="Colorful Shading Accent 4" w:semiHidden="0" w:uiPriority="71" w:unhideWhenUsed="0"/>
+    <w:lsdException w:name="Colorful List Accent 4" w:semiHidden="0" w:uiPriority="72" w:unhideWhenUsed="0"/>
+    <w:lsdException w:name="Colorful Grid Accent 4" w:semiHidden="0" w:uiPriority="73" w:unhideWhenUsed="0"/>
+    <w:lsdException w:name="Light Shading Accent 5" w:semiHidden="0" w:uiPriority="60" w:unhideWhenUsed="0"/>
+    <w:lsdException w:name="Light List Accent 5" w:semiHidden="0" w:uiPriority="61" w:unhideWhenUsed="0"/>
+    <w:lsdException w:name="Light Grid Accent 5" w:semiHidden="0" w:uiPriority="62" w:unhideWhenUsed="0"/>
+    <w:lsdException w:name="Medium Shading 1 Accent 5" w:semiHidden="0" w:uiPriority="63" w:unhideWhenUsed="0"/>
+    <w:lsdException w:name="Medium Shading 2 Accent 5" w:semiHidden="0" w:uiPriority="64" w:unhideWhenUsed="0"/>
+    <w:lsdException w:name="Medium List 1 Accent 5" w:semiHidden="0" w:uiPriority="65" w:unhideWhenUsed="0"/>
+    <w:lsdException w:name="Medium List 2 Accent 5" w:semiHidden="0" w:uiPriority="66" w:unhideWhenUsed="0"/>
+    <w:lsdException w:name="Medium Grid 1 Accent 5" w:semiHidden="0" w:uiPriority="67" w:unhideWhenUsed="0"/>
+    <w:lsdException w:name="Medium Grid 2 Accent 5" w:semiHidden="0" w:uiPriority="68" w:unhideWhenUsed="0"/>
+    <w:lsdException w:name="Medium Grid 3 Accent 5" w:semiHidden="0" w:uiPriority="69" w:unhideWhenUsed="0"/>
+    <w:lsdException w:name="Dark List Accent 5" w:semiHidden="0" w:uiPriority="70" w:unhideWhenUsed="0"/>
+    <w:lsdException w:name="Colorful Shading Accent 5" w:semiHidden="0" w:uiPriority="71" w:unhideWhenUsed="0"/>
+    <w:lsdException w:name="Colorful List Accent 5" w:semiHidden="0" w:uiPriority="72" w:unhideWhenUsed="0"/>
+    <w:lsdException w:name="Colorful Grid Accent 5" w:semiHidden="0" w:uiPriority="73" w:unhideWhenUsed="0"/>
+    <w:lsdException w:name="Light Shading Accent 6" w:semiHidden="0" w:uiPriority="60" w:unhideWhenUsed="0"/>
+    <w:lsdException w:name="Light List Accent 6" w:semiHidden="0" w:uiPriority="61" w:unhideWhenUsed="0"/>
+    <w:lsdException w:name="Light Grid Accent 6" w:semiHidden="0" w:uiPriority="62" w:unhideWhenUsed="0"/>
+    <w:lsdException w:name="Medium Shading 1 Accent 6" w:semiHidden="0" w:uiPriority="63" w:unhideWhenUsed="0"/>
+    <w:lsdException w:name="Medium Shading 2 Accent 6" w:semiHidden="0" w:uiPriority="64" w:unhideWhenUsed="0"/>
+    <w:lsdException w:name="Medium List 1 Accent 6" w:semiHidden="0" w:uiPriority="65" w:unhideWhenUsed="0"/>
+    <w:lsdException w:name="Medium List 2 Accent 6" w:semiHidden="0" w:uiPriority="66" w:unhideWhenUsed="0"/>
+    <w:lsdException w:name="Medium Grid 1 Accent 6" w:semiHidden="0" w:uiPriority="67" w:unhideWhenUsed="0"/>
+    <w:lsdException w:name="Medium Grid 2 Accent 6" w:semiHidden="0" w:uiPriority="68" w:unhideWhenUsed="0"/>
+    <w:lsdException w:name="Medium Grid 3 Accent 6" w:semiHidden="0" w:uiPriority="69" w:unhideWhenUsed="0"/>
+    <w:lsdException w:name="Dark List Accent 6" w:semiHidden="0" w:uiPriority="70" w:unhideWhenUsed="0"/>
+    <w:lsdException w:name="Colorful Shading Accent 6" w:semiHidden="0" w:uiPriority="71" w:unhideWhenUsed="0"/>
+    <w:lsdException w:name="Colorful List Accent 6" w:semiHidden="0" w:uiPriority="72" w:unhideWhenUsed="0"/>
+    <w:lsdException w:name="Colorful Grid Accent 6" w:semiHidden="0" w:uiPriority="73" w:unhideWhenUsed="0"/>
+    <w:lsdException w:name="Subtle Emphasis" w:semiHidden="0" w:uiPriority="19" w:unhideWhenUsed="0" w:qFormat="1"/>
+    <w:lsdException w:name="Intense Emphasis" w:semiHidden="0" w:uiPriority="21" w:unhideWhenUsed="0" w:qFormat="1"/>
+    <w:lsdException w:name="Subtle Reference" w:semiHidden="0" w:uiPriority="31" w:unhideWhenUsed="0" w:qFormat="1"/>
+    <w:lsdException w:name="Intense Reference" w:semiHidden="0" w:uiPriority="32" w:unhideWhenUsed="0" w:qFormat="1"/>
+    <w:lsdException w:name="Book Title" w:semiHidden="0" w:uiPriority="33" w:unhideWhenUsed="0" w:qFormat="1"/>
+    <w:lsdException w:name="Bibliography" w:uiPriority="37"/>
+    <w:lsdException w:name="TOC Heading" w:uiPriority="39" w:qFormat="1"/>
   </w:latentStyles>
   <w:style w:type="paragraph" w:default="1" w:styleId="Normal">
     <w:name w:val="Normal"/>
@@ -5053,7 +4899,6 @@
     <w:next w:val="Normal"/>
     <w:link w:val="Titre2Car"/>
     <w:uiPriority w:val="9"/>
-    <w:semiHidden/>
     <w:unhideWhenUsed/>
     <w:qFormat/>
     <w:rsid w:val="00CE0594"/>
@@ -5115,7 +4960,6 @@
     <w:basedOn w:val="Policepardfaut"/>
     <w:link w:val="Titre2"/>
     <w:uiPriority w:val="9"/>
-    <w:semiHidden/>
     <w:rsid w:val="00CE0594"/>
     <w:rPr>
       <w:rFonts w:ascii="Arial" w:eastAsiaTheme="majorEastAsia" w:hAnsi="Arial" w:cstheme="majorBidi"/>
@@ -5238,6 +5082,446 @@
     <w:rPr>
       <w:rFonts w:ascii="Arial" w:hAnsi="Arial"/>
       <w:sz w:val="24"/>
+    </w:rPr>
+  </w:style>
+  <w:style w:type="paragraph" w:styleId="Textedebulles">
+    <w:name w:val="Balloon Text"/>
+    <w:basedOn w:val="Normal"/>
+    <w:link w:val="TextedebullesCar"/>
+    <w:uiPriority w:val="99"/>
+    <w:semiHidden/>
+    <w:unhideWhenUsed/>
+    <w:rsid w:val="00284364"/>
+    <w:pPr>
+      <w:spacing w:after="0" w:line="240" w:lineRule="auto"/>
+    </w:pPr>
+    <w:rPr>
+      <w:rFonts w:ascii="Tahoma" w:hAnsi="Tahoma" w:cs="Tahoma"/>
+      <w:sz w:val="16"/>
+      <w:szCs w:val="16"/>
+    </w:rPr>
+  </w:style>
+  <w:style w:type="character" w:customStyle="1" w:styleId="TextedebullesCar">
+    <w:name w:val="Texte de bulles Car"/>
+    <w:basedOn w:val="Policepardfaut"/>
+    <w:link w:val="Textedebulles"/>
+    <w:uiPriority w:val="99"/>
+    <w:semiHidden/>
+    <w:rsid w:val="00284364"/>
+    <w:rPr>
+      <w:rFonts w:ascii="Tahoma" w:hAnsi="Tahoma" w:cs="Tahoma"/>
+      <w:sz w:val="16"/>
+      <w:szCs w:val="16"/>
+    </w:rPr>
+  </w:style>
+</w:styles>
+</file>
+
+<file path=word/stylesWithEffects.xml><?xml version="1.0" encoding="utf-8"?>
+<w:styles xmlns:wpc="http://schemas.microsoft.com/office/word/2010/wordprocessingCanvas" xmlns:mc="http://schemas.openxmlformats.org/markup-compatibility/2006" xmlns:o="urn:schemas-microsoft-com:office:office" xmlns:r="http://schemas.openxmlformats.org/officeDocument/2006/relationships" xmlns:m="http://schemas.openxmlformats.org/officeDocument/2006/math" xmlns:v="urn:schemas-microsoft-com:vml" xmlns:wp14="http://schemas.microsoft.com/office/word/2010/wordprocessingDrawing" xmlns:wp="http://schemas.openxmlformats.org/drawingml/2006/wordprocessingDrawing" xmlns:w10="urn:schemas-microsoft-com:office:word" xmlns:w="http://schemas.openxmlformats.org/wordprocessingml/2006/main" xmlns:w14="http://schemas.microsoft.com/office/word/2010/wordml" xmlns:wpg="http://schemas.microsoft.com/office/word/2010/wordprocessingGroup" xmlns:wpi="http://schemas.microsoft.com/office/word/2010/wordprocessingInk" xmlns:wne="http://schemas.microsoft.com/office/word/2006/wordml" xmlns:wps="http://schemas.microsoft.com/office/word/2010/wordprocessingShape" mc:Ignorable="w14 wp14">
+  <w:docDefaults>
+    <w:rPrDefault>
+      <w:rPr>
+        <w:rFonts w:asciiTheme="minorHAnsi" w:eastAsiaTheme="minorHAnsi" w:hAnsiTheme="minorHAnsi" w:cstheme="minorBidi"/>
+        <w:sz w:val="22"/>
+        <w:szCs w:val="22"/>
+        <w:lang w:val="fr-CA" w:eastAsia="en-US" w:bidi="ar-SA"/>
+      </w:rPr>
+    </w:rPrDefault>
+    <w:pPrDefault>
+      <w:pPr>
+        <w:spacing w:after="160" w:line="259" w:lineRule="auto"/>
+      </w:pPr>
+    </w:pPrDefault>
+  </w:docDefaults>
+  <w:latentStyles w:defLockedState="0" w:defUIPriority="99" w:defSemiHidden="1" w:defUnhideWhenUsed="1" w:defQFormat="0" w:count="267">
+    <w:lsdException w:name="Normal" w:semiHidden="0" w:uiPriority="0" w:unhideWhenUsed="0" w:qFormat="1"/>
+    <w:lsdException w:name="heading 1" w:semiHidden="0" w:uiPriority="9" w:unhideWhenUsed="0" w:qFormat="1"/>
+    <w:lsdException w:name="heading 2" w:uiPriority="9" w:qFormat="1"/>
+    <w:lsdException w:name="heading 3" w:uiPriority="9" w:qFormat="1"/>
+    <w:lsdException w:name="heading 4" w:uiPriority="9" w:qFormat="1"/>
+    <w:lsdException w:name="heading 5" w:uiPriority="9" w:qFormat="1"/>
+    <w:lsdException w:name="heading 6" w:uiPriority="9" w:qFormat="1"/>
+    <w:lsdException w:name="heading 7" w:uiPriority="9" w:qFormat="1"/>
+    <w:lsdException w:name="heading 8" w:uiPriority="9" w:qFormat="1"/>
+    <w:lsdException w:name="heading 9" w:uiPriority="9" w:qFormat="1"/>
+    <w:lsdException w:name="toc 1" w:uiPriority="39"/>
+    <w:lsdException w:name="toc 2" w:uiPriority="39"/>
+    <w:lsdException w:name="toc 3" w:uiPriority="39"/>
+    <w:lsdException w:name="toc 4" w:uiPriority="39"/>
+    <w:lsdException w:name="toc 5" w:uiPriority="39"/>
+    <w:lsdException w:name="toc 6" w:uiPriority="39"/>
+    <w:lsdException w:name="toc 7" w:uiPriority="39"/>
+    <w:lsdException w:name="toc 8" w:uiPriority="39"/>
+    <w:lsdException w:name="toc 9" w:uiPriority="39"/>
+    <w:lsdException w:name="caption" w:uiPriority="35" w:qFormat="1"/>
+    <w:lsdException w:name="Title" w:semiHidden="0" w:uiPriority="10" w:unhideWhenUsed="0" w:qFormat="1"/>
+    <w:lsdException w:name="Default Paragraph Font" w:uiPriority="1"/>
+    <w:lsdException w:name="Subtitle" w:semiHidden="0" w:uiPriority="11" w:unhideWhenUsed="0" w:qFormat="1"/>
+    <w:lsdException w:name="Strong" w:semiHidden="0" w:uiPriority="22" w:unhideWhenUsed="0" w:qFormat="1"/>
+    <w:lsdException w:name="Emphasis" w:semiHidden="0" w:uiPriority="20" w:unhideWhenUsed="0" w:qFormat="1"/>
+    <w:lsdException w:name="Table Grid" w:semiHidden="0" w:uiPriority="39" w:unhideWhenUsed="0"/>
+    <w:lsdException w:name="Placeholder Text" w:unhideWhenUsed="0"/>
+    <w:lsdException w:name="No Spacing" w:semiHidden="0" w:uiPriority="1" w:unhideWhenUsed="0" w:qFormat="1"/>
+    <w:lsdException w:name="Light Shading" w:semiHidden="0" w:uiPriority="60" w:unhideWhenUsed="0"/>
+    <w:lsdException w:name="Light List" w:semiHidden="0" w:uiPriority="61" w:unhideWhenUsed="0"/>
+    <w:lsdException w:name="Light Grid" w:semiHidden="0" w:uiPriority="62" w:unhideWhenUsed="0"/>
+    <w:lsdException w:name="Medium Shading 1" w:semiHidden="0" w:uiPriority="63" w:unhideWhenUsed="0"/>
+    <w:lsdException w:name="Medium Shading 2" w:semiHidden="0" w:uiPriority="64" w:unhideWhenUsed="0"/>
+    <w:lsdException w:name="Medium List 1" w:semiHidden="0" w:uiPriority="65" w:unhideWhenUsed="0"/>
+    <w:lsdException w:name="Medium List 2" w:semiHidden="0" w:uiPriority="66" w:unhideWhenUsed="0"/>
+    <w:lsdException w:name="Medium Grid 1" w:semiHidden="0" w:uiPriority="67" w:unhideWhenUsed="0"/>
+    <w:lsdException w:name="Medium Grid 2" w:semiHidden="0" w:uiPriority="68" w:unhideWhenUsed="0"/>
+    <w:lsdException w:name="Medium Grid 3" w:semiHidden="0" w:uiPriority="69" w:unhideWhenUsed="0"/>
+    <w:lsdException w:name="Dark List" w:semiHidden="0" w:uiPriority="70" w:unhideWhenUsed="0"/>
+    <w:lsdException w:name="Colorful Shading" w:semiHidden="0" w:uiPriority="71" w:unhideWhenUsed="0"/>
+    <w:lsdException w:name="Colorful List" w:semiHidden="0" w:uiPriority="72" w:unhideWhenUsed="0"/>
+    <w:lsdException w:name="Colorful Grid" w:semiHidden="0" w:uiPriority="73" w:unhideWhenUsed="0"/>
+    <w:lsdException w:name="Light Shading Accent 1" w:semiHidden="0" w:uiPriority="60" w:unhideWhenUsed="0"/>
+    <w:lsdException w:name="Light List Accent 1" w:semiHidden="0" w:uiPriority="61" w:unhideWhenUsed="0"/>
+    <w:lsdException w:name="Light Grid Accent 1" w:semiHidden="0" w:uiPriority="62" w:unhideWhenUsed="0"/>
+    <w:lsdException w:name="Medium Shading 1 Accent 1" w:semiHidden="0" w:uiPriority="63" w:unhideWhenUsed="0"/>
+    <w:lsdException w:name="Medium Shading 2 Accent 1" w:semiHidden="0" w:uiPriority="64" w:unhideWhenUsed="0"/>
+    <w:lsdException w:name="Medium List 1 Accent 1" w:semiHidden="0" w:uiPriority="65" w:unhideWhenUsed="0"/>
+    <w:lsdException w:name="Revision" w:unhideWhenUsed="0"/>
+    <w:lsdException w:name="List Paragraph" w:semiHidden="0" w:uiPriority="34" w:unhideWhenUsed="0" w:qFormat="1"/>
+    <w:lsdException w:name="Quote" w:semiHidden="0" w:uiPriority="29" w:unhideWhenUsed="0" w:qFormat="1"/>
+    <w:lsdException w:name="Intense Quote" w:semiHidden="0" w:uiPriority="30" w:unhideWhenUsed="0" w:qFormat="1"/>
+    <w:lsdException w:name="Medium List 2 Accent 1" w:semiHidden="0" w:uiPriority="66" w:unhideWhenUsed="0"/>
+    <w:lsdException w:name="Medium Grid 1 Accent 1" w:semiHidden="0" w:uiPriority="67" w:unhideWhenUsed="0"/>
+    <w:lsdException w:name="Medium Grid 2 Accent 1" w:semiHidden="0" w:uiPriority="68" w:unhideWhenUsed="0"/>
+    <w:lsdException w:name="Medium Grid 3 Accent 1" w:semiHidden="0" w:uiPriority="69" w:unhideWhenUsed="0"/>
+    <w:lsdException w:name="Dark List Accent 1" w:semiHidden="0" w:uiPriority="70" w:unhideWhenUsed="0"/>
+    <w:lsdException w:name="Colorful Shading Accent 1" w:semiHidden="0" w:uiPriority="71" w:unhideWhenUsed="0"/>
+    <w:lsdException w:name="Colorful List Accent 1" w:semiHidden="0" w:uiPriority="72" w:unhideWhenUsed="0"/>
+    <w:lsdException w:name="Colorful Grid Accent 1" w:semiHidden="0" w:uiPriority="73" w:unhideWhenUsed="0"/>
+    <w:lsdException w:name="Light Shading Accent 2" w:semiHidden="0" w:uiPriority="60" w:unhideWhenUsed="0"/>
+    <w:lsdException w:name="Light List Accent 2" w:semiHidden="0" w:uiPriority="61" w:unhideWhenUsed="0"/>
+    <w:lsdException w:name="Light Grid Accent 2" w:semiHidden="0" w:uiPriority="62" w:unhideWhenUsed="0"/>
+    <w:lsdException w:name="Medium Shading 1 Accent 2" w:semiHidden="0" w:uiPriority="63" w:unhideWhenUsed="0"/>
+    <w:lsdException w:name="Medium Shading 2 Accent 2" w:semiHidden="0" w:uiPriority="64" w:unhideWhenUsed="0"/>
+    <w:lsdException w:name="Medium List 1 Accent 2" w:semiHidden="0" w:uiPriority="65" w:unhideWhenUsed="0"/>
+    <w:lsdException w:name="Medium List 2 Accent 2" w:semiHidden="0" w:uiPriority="66" w:unhideWhenUsed="0"/>
+    <w:lsdException w:name="Medium Grid 1 Accent 2" w:semiHidden="0" w:uiPriority="67" w:unhideWhenUsed="0"/>
+    <w:lsdException w:name="Medium Grid 2 Accent 2" w:semiHidden="0" w:uiPriority="68" w:unhideWhenUsed="0"/>
+    <w:lsdException w:name="Medium Grid 3 Accent 2" w:semiHidden="0" w:uiPriority="69" w:unhideWhenUsed="0"/>
+    <w:lsdException w:name="Dark List Accent 2" w:semiHidden="0" w:uiPriority="70" w:unhideWhenUsed="0"/>
+    <w:lsdException w:name="Colorful Shading Accent 2" w:semiHidden="0" w:uiPriority="71" w:unhideWhenUsed="0"/>
+    <w:lsdException w:name="Colorful List Accent 2" w:semiHidden="0" w:uiPriority="72" w:unhideWhenUsed="0"/>
+    <w:lsdException w:name="Colorful Grid Accent 2" w:semiHidden="0" w:uiPriority="73" w:unhideWhenUsed="0"/>
+    <w:lsdException w:name="Light Shading Accent 3" w:semiHidden="0" w:uiPriority="60" w:unhideWhenUsed="0"/>
+    <w:lsdException w:name="Light List Accent 3" w:semiHidden="0" w:uiPriority="61" w:unhideWhenUsed="0"/>
+    <w:lsdException w:name="Light Grid Accent 3" w:semiHidden="0" w:uiPriority="62" w:unhideWhenUsed="0"/>
+    <w:lsdException w:name="Medium Shading 1 Accent 3" w:semiHidden="0" w:uiPriority="63" w:unhideWhenUsed="0"/>
+    <w:lsdException w:name="Medium Shading 2 Accent 3" w:semiHidden="0" w:uiPriority="64" w:unhideWhenUsed="0"/>
+    <w:lsdException w:name="Medium List 1 Accent 3" w:semiHidden="0" w:uiPriority="65" w:unhideWhenUsed="0"/>
+    <w:lsdException w:name="Medium List 2 Accent 3" w:semiHidden="0" w:uiPriority="66" w:unhideWhenUsed="0"/>
+    <w:lsdException w:name="Medium Grid 1 Accent 3" w:semiHidden="0" w:uiPriority="67" w:unhideWhenUsed="0"/>
+    <w:lsdException w:name="Medium Grid 2 Accent 3" w:semiHidden="0" w:uiPriority="68" w:unhideWhenUsed="0"/>
+    <w:lsdException w:name="Medium Grid 3 Accent 3" w:semiHidden="0" w:uiPriority="69" w:unhideWhenUsed="0"/>
+    <w:lsdException w:name="Dark List Accent 3" w:semiHidden="0" w:uiPriority="70" w:unhideWhenUsed="0"/>
+    <w:lsdException w:name="Colorful Shading Accent 3" w:semiHidden="0" w:uiPriority="71" w:unhideWhenUsed="0"/>
+    <w:lsdException w:name="Colorful List Accent 3" w:semiHidden="0" w:uiPriority="72" w:unhideWhenUsed="0"/>
+    <w:lsdException w:name="Colorful Grid Accent 3" w:semiHidden="0" w:uiPriority="73" w:unhideWhenUsed="0"/>
+    <w:lsdException w:name="Light Shading Accent 4" w:semiHidden="0" w:uiPriority="60" w:unhideWhenUsed="0"/>
+    <w:lsdException w:name="Light List Accent 4" w:semiHidden="0" w:uiPriority="61" w:unhideWhenUsed="0"/>
+    <w:lsdException w:name="Light Grid Accent 4" w:semiHidden="0" w:uiPriority="62" w:unhideWhenUsed="0"/>
+    <w:lsdException w:name="Medium Shading 1 Accent 4" w:semiHidden="0" w:uiPriority="63" w:unhideWhenUsed="0"/>
+    <w:lsdException w:name="Medium Shading 2 Accent 4" w:semiHidden="0" w:uiPriority="64" w:unhideWhenUsed="0"/>
+    <w:lsdException w:name="Medium List 1 Accent 4" w:semiHidden="0" w:uiPriority="65" w:unhideWhenUsed="0"/>
+    <w:lsdException w:name="Medium List 2 Accent 4" w:semiHidden="0" w:uiPriority="66" w:unhideWhenUsed="0"/>
+    <w:lsdException w:name="Medium Grid 1 Accent 4" w:semiHidden="0" w:uiPriority="67" w:unhideWhenUsed="0"/>
+    <w:lsdException w:name="Medium Grid 2 Accent 4" w:semiHidden="0" w:uiPriority="68" w:unhideWhenUsed="0"/>
+    <w:lsdException w:name="Medium Grid 3 Accent 4" w:semiHidden="0" w:uiPriority="69" w:unhideWhenUsed="0"/>
+    <w:lsdException w:name="Dark List Accent 4" w:semiHidden="0" w:uiPriority="70" w:unhideWhenUsed="0"/>
+    <w:lsdException w:name="Colorful Shading Accent 4" w:semiHidden="0" w:uiPriority="71" w:unhideWhenUsed="0"/>
+    <w:lsdException w:name="Colorful List Accent 4" w:semiHidden="0" w:uiPriority="72" w:unhideWhenUsed="0"/>
+    <w:lsdException w:name="Colorful Grid Accent 4" w:semiHidden="0" w:uiPriority="73" w:unhideWhenUsed="0"/>
+    <w:lsdException w:name="Light Shading Accent 5" w:semiHidden="0" w:uiPriority="60" w:unhideWhenUsed="0"/>
+    <w:lsdException w:name="Light List Accent 5" w:semiHidden="0" w:uiPriority="61" w:unhideWhenUsed="0"/>
+    <w:lsdException w:name="Light Grid Accent 5" w:semiHidden="0" w:uiPriority="62" w:unhideWhenUsed="0"/>
+    <w:lsdException w:name="Medium Shading 1 Accent 5" w:semiHidden="0" w:uiPriority="63" w:unhideWhenUsed="0"/>
+    <w:lsdException w:name="Medium Shading 2 Accent 5" w:semiHidden="0" w:uiPriority="64" w:unhideWhenUsed="0"/>
+    <w:lsdException w:name="Medium List 1 Accent 5" w:semiHidden="0" w:uiPriority="65" w:unhideWhenUsed="0"/>
+    <w:lsdException w:name="Medium List 2 Accent 5" w:semiHidden="0" w:uiPriority="66" w:unhideWhenUsed="0"/>
+    <w:lsdException w:name="Medium Grid 1 Accent 5" w:semiHidden="0" w:uiPriority="67" w:unhideWhenUsed="0"/>
+    <w:lsdException w:name="Medium Grid 2 Accent 5" w:semiHidden="0" w:uiPriority="68" w:unhideWhenUsed="0"/>
+    <w:lsdException w:name="Medium Grid 3 Accent 5" w:semiHidden="0" w:uiPriority="69" w:unhideWhenUsed="0"/>
+    <w:lsdException w:name="Dark List Accent 5" w:semiHidden="0" w:uiPriority="70" w:unhideWhenUsed="0"/>
+    <w:lsdException w:name="Colorful Shading Accent 5" w:semiHidden="0" w:uiPriority="71" w:unhideWhenUsed="0"/>
+    <w:lsdException w:name="Colorful List Accent 5" w:semiHidden="0" w:uiPriority="72" w:unhideWhenUsed="0"/>
+    <w:lsdException w:name="Colorful Grid Accent 5" w:semiHidden="0" w:uiPriority="73" w:unhideWhenUsed="0"/>
+    <w:lsdException w:name="Light Shading Accent 6" w:semiHidden="0" w:uiPriority="60" w:unhideWhenUsed="0"/>
+    <w:lsdException w:name="Light List Accent 6" w:semiHidden="0" w:uiPriority="61" w:unhideWhenUsed="0"/>
+    <w:lsdException w:name="Light Grid Accent 6" w:semiHidden="0" w:uiPriority="62" w:unhideWhenUsed="0"/>
+    <w:lsdException w:name="Medium Shading 1 Accent 6" w:semiHidden="0" w:uiPriority="63" w:unhideWhenUsed="0"/>
+    <w:lsdException w:name="Medium Shading 2 Accent 6" w:semiHidden="0" w:uiPriority="64" w:unhideWhenUsed="0"/>
+    <w:lsdException w:name="Medium List 1 Accent 6" w:semiHidden="0" w:uiPriority="65" w:unhideWhenUsed="0"/>
+    <w:lsdException w:name="Medium List 2 Accent 6" w:semiHidden="0" w:uiPriority="66" w:unhideWhenUsed="0"/>
+    <w:lsdException w:name="Medium Grid 1 Accent 6" w:semiHidden="0" w:uiPriority="67" w:unhideWhenUsed="0"/>
+    <w:lsdException w:name="Medium Grid 2 Accent 6" w:semiHidden="0" w:uiPriority="68" w:unhideWhenUsed="0"/>
+    <w:lsdException w:name="Medium Grid 3 Accent 6" w:semiHidden="0" w:uiPriority="69" w:unhideWhenUsed="0"/>
+    <w:lsdException w:name="Dark List Accent 6" w:semiHidden="0" w:uiPriority="70" w:unhideWhenUsed="0"/>
+    <w:lsdException w:name="Colorful Shading Accent 6" w:semiHidden="0" w:uiPriority="71" w:unhideWhenUsed="0"/>
+    <w:lsdException w:name="Colorful List Accent 6" w:semiHidden="0" w:uiPriority="72" w:unhideWhenUsed="0"/>
+    <w:lsdException w:name="Colorful Grid Accent 6" w:semiHidden="0" w:uiPriority="73" w:unhideWhenUsed="0"/>
+    <w:lsdException w:name="Subtle Emphasis" w:semiHidden="0" w:uiPriority="19" w:unhideWhenUsed="0" w:qFormat="1"/>
+    <w:lsdException w:name="Intense Emphasis" w:semiHidden="0" w:uiPriority="21" w:unhideWhenUsed="0" w:qFormat="1"/>
+    <w:lsdException w:name="Subtle Reference" w:semiHidden="0" w:uiPriority="31" w:unhideWhenUsed="0" w:qFormat="1"/>
+    <w:lsdException w:name="Intense Reference" w:semiHidden="0" w:uiPriority="32" w:unhideWhenUsed="0" w:qFormat="1"/>
+    <w:lsdException w:name="Book Title" w:semiHidden="0" w:uiPriority="33" w:unhideWhenUsed="0" w:qFormat="1"/>
+    <w:lsdException w:name="Bibliography" w:uiPriority="37"/>
+    <w:lsdException w:name="TOC Heading" w:uiPriority="39" w:qFormat="1"/>
+  </w:latentStyles>
+  <w:style w:type="paragraph" w:default="1" w:styleId="Normal">
+    <w:name w:val="Normal"/>
+    <w:qFormat/>
+    <w:rsid w:val="00CE0594"/>
+    <w:rPr>
+      <w:rFonts w:ascii="Arial" w:hAnsi="Arial"/>
+      <w:sz w:val="24"/>
+    </w:rPr>
+  </w:style>
+  <w:style w:type="paragraph" w:styleId="Titre1">
+    <w:name w:val="heading 1"/>
+    <w:basedOn w:val="Normal"/>
+    <w:next w:val="Normal"/>
+    <w:link w:val="Titre1Car"/>
+    <w:uiPriority w:val="9"/>
+    <w:qFormat/>
+    <w:rsid w:val="00CE0594"/>
+    <w:pPr>
+      <w:keepNext/>
+      <w:keepLines/>
+      <w:spacing w:before="240" w:after="0"/>
+      <w:outlineLvl w:val="0"/>
+    </w:pPr>
+    <w:rPr>
+      <w:rFonts w:eastAsiaTheme="majorEastAsia" w:cstheme="majorBidi"/>
+      <w:color w:val="2E74B5" w:themeColor="accent1" w:themeShade="BF"/>
+      <w:sz w:val="32"/>
+      <w:szCs w:val="32"/>
+    </w:rPr>
+  </w:style>
+  <w:style w:type="paragraph" w:styleId="Titre2">
+    <w:name w:val="heading 2"/>
+    <w:basedOn w:val="Normal"/>
+    <w:next w:val="Normal"/>
+    <w:link w:val="Titre2Car"/>
+    <w:uiPriority w:val="9"/>
+    <w:unhideWhenUsed/>
+    <w:qFormat/>
+    <w:rsid w:val="00CE0594"/>
+    <w:pPr>
+      <w:keepNext/>
+      <w:keepLines/>
+      <w:spacing w:before="40" w:after="0"/>
+      <w:outlineLvl w:val="1"/>
+    </w:pPr>
+    <w:rPr>
+      <w:rFonts w:eastAsiaTheme="majorEastAsia" w:cstheme="majorBidi"/>
+      <w:color w:val="2E74B5" w:themeColor="accent1" w:themeShade="BF"/>
+      <w:sz w:val="26"/>
+      <w:szCs w:val="26"/>
+    </w:rPr>
+  </w:style>
+  <w:style w:type="character" w:default="1" w:styleId="Policepardfaut">
+    <w:name w:val="Default Paragraph Font"/>
+    <w:uiPriority w:val="1"/>
+    <w:semiHidden/>
+    <w:unhideWhenUsed/>
+  </w:style>
+  <w:style w:type="table" w:default="1" w:styleId="TableauNormal">
+    <w:name w:val="Normal Table"/>
+    <w:uiPriority w:val="99"/>
+    <w:semiHidden/>
+    <w:unhideWhenUsed/>
+    <w:tblPr>
+      <w:tblInd w:w="0" w:type="dxa"/>
+      <w:tblCellMar>
+        <w:top w:w="0" w:type="dxa"/>
+        <w:left w:w="108" w:type="dxa"/>
+        <w:bottom w:w="0" w:type="dxa"/>
+        <w:right w:w="108" w:type="dxa"/>
+      </w:tblCellMar>
+    </w:tblPr>
+  </w:style>
+  <w:style w:type="numbering" w:default="1" w:styleId="Aucuneliste">
+    <w:name w:val="No List"/>
+    <w:uiPriority w:val="99"/>
+    <w:semiHidden/>
+    <w:unhideWhenUsed/>
+  </w:style>
+  <w:style w:type="character" w:customStyle="1" w:styleId="Titre1Car">
+    <w:name w:val="Titre 1 Car"/>
+    <w:basedOn w:val="Policepardfaut"/>
+    <w:link w:val="Titre1"/>
+    <w:uiPriority w:val="9"/>
+    <w:rsid w:val="00CE0594"/>
+    <w:rPr>
+      <w:rFonts w:ascii="Arial" w:eastAsiaTheme="majorEastAsia" w:hAnsi="Arial" w:cstheme="majorBidi"/>
+      <w:color w:val="2E74B5" w:themeColor="accent1" w:themeShade="BF"/>
+      <w:sz w:val="32"/>
+      <w:szCs w:val="32"/>
+    </w:rPr>
+  </w:style>
+  <w:style w:type="character" w:customStyle="1" w:styleId="Titre2Car">
+    <w:name w:val="Titre 2 Car"/>
+    <w:basedOn w:val="Policepardfaut"/>
+    <w:link w:val="Titre2"/>
+    <w:uiPriority w:val="9"/>
+    <w:rsid w:val="00CE0594"/>
+    <w:rPr>
+      <w:rFonts w:ascii="Arial" w:eastAsiaTheme="majorEastAsia" w:hAnsi="Arial" w:cstheme="majorBidi"/>
+      <w:color w:val="2E74B5" w:themeColor="accent1" w:themeShade="BF"/>
+      <w:sz w:val="26"/>
+      <w:szCs w:val="26"/>
+    </w:rPr>
+  </w:style>
+  <w:style w:type="paragraph" w:styleId="Sansinterligne">
+    <w:name w:val="No Spacing"/>
+    <w:link w:val="SansinterligneCar"/>
+    <w:uiPriority w:val="1"/>
+    <w:qFormat/>
+    <w:rsid w:val="00855AA1"/>
+    <w:pPr>
+      <w:spacing w:after="0" w:line="240" w:lineRule="auto"/>
+    </w:pPr>
+    <w:rPr>
+      <w:rFonts w:eastAsiaTheme="minorEastAsia"/>
+      <w:lang w:eastAsia="fr-CA"/>
+    </w:rPr>
+  </w:style>
+  <w:style w:type="character" w:customStyle="1" w:styleId="SansinterligneCar">
+    <w:name w:val="Sans interligne Car"/>
+    <w:basedOn w:val="Policepardfaut"/>
+    <w:link w:val="Sansinterligne"/>
+    <w:uiPriority w:val="1"/>
+    <w:rsid w:val="00855AA1"/>
+    <w:rPr>
+      <w:rFonts w:eastAsiaTheme="minorEastAsia"/>
+      <w:lang w:eastAsia="fr-CA"/>
+    </w:rPr>
+  </w:style>
+  <w:style w:type="paragraph" w:styleId="En-ttedetabledesmatires">
+    <w:name w:val="TOC Heading"/>
+    <w:basedOn w:val="Titre1"/>
+    <w:next w:val="Normal"/>
+    <w:uiPriority w:val="39"/>
+    <w:unhideWhenUsed/>
+    <w:qFormat/>
+    <w:rsid w:val="00855AA1"/>
+    <w:pPr>
+      <w:outlineLvl w:val="9"/>
+    </w:pPr>
+    <w:rPr>
+      <w:rFonts w:asciiTheme="majorHAnsi" w:hAnsiTheme="majorHAnsi"/>
+      <w:lang w:eastAsia="fr-CA"/>
+    </w:rPr>
+  </w:style>
+  <w:style w:type="paragraph" w:styleId="TM1">
+    <w:name w:val="toc 1"/>
+    <w:basedOn w:val="Normal"/>
+    <w:next w:val="Normal"/>
+    <w:autoRedefine/>
+    <w:uiPriority w:val="39"/>
+    <w:unhideWhenUsed/>
+    <w:rsid w:val="00855AA1"/>
+    <w:pPr>
+      <w:spacing w:after="100"/>
+    </w:pPr>
+  </w:style>
+  <w:style w:type="character" w:styleId="Lienhypertexte">
+    <w:name w:val="Hyperlink"/>
+    <w:basedOn w:val="Policepardfaut"/>
+    <w:uiPriority w:val="99"/>
+    <w:unhideWhenUsed/>
+    <w:rsid w:val="00855AA1"/>
+    <w:rPr>
+      <w:color w:val="0563C1" w:themeColor="hyperlink"/>
+      <w:u w:val="single"/>
+    </w:rPr>
+  </w:style>
+  <w:style w:type="paragraph" w:styleId="En-tte">
+    <w:name w:val="header"/>
+    <w:basedOn w:val="Normal"/>
+    <w:link w:val="En-tteCar"/>
+    <w:uiPriority w:val="99"/>
+    <w:unhideWhenUsed/>
+    <w:rsid w:val="00855AA1"/>
+    <w:pPr>
+      <w:tabs>
+        <w:tab w:val="center" w:pos="4320"/>
+        <w:tab w:val="right" w:pos="8640"/>
+      </w:tabs>
+      <w:spacing w:after="0" w:line="240" w:lineRule="auto"/>
+    </w:pPr>
+  </w:style>
+  <w:style w:type="character" w:customStyle="1" w:styleId="En-tteCar">
+    <w:name w:val="En-tête Car"/>
+    <w:basedOn w:val="Policepardfaut"/>
+    <w:link w:val="En-tte"/>
+    <w:uiPriority w:val="99"/>
+    <w:rsid w:val="00855AA1"/>
+    <w:rPr>
+      <w:rFonts w:ascii="Arial" w:hAnsi="Arial"/>
+      <w:sz w:val="24"/>
+    </w:rPr>
+  </w:style>
+  <w:style w:type="paragraph" w:styleId="Pieddepage">
+    <w:name w:val="footer"/>
+    <w:basedOn w:val="Normal"/>
+    <w:link w:val="PieddepageCar"/>
+    <w:uiPriority w:val="99"/>
+    <w:unhideWhenUsed/>
+    <w:rsid w:val="00855AA1"/>
+    <w:pPr>
+      <w:tabs>
+        <w:tab w:val="center" w:pos="4320"/>
+        <w:tab w:val="right" w:pos="8640"/>
+      </w:tabs>
+      <w:spacing w:after="0" w:line="240" w:lineRule="auto"/>
+    </w:pPr>
+  </w:style>
+  <w:style w:type="character" w:customStyle="1" w:styleId="PieddepageCar">
+    <w:name w:val="Pied de page Car"/>
+    <w:basedOn w:val="Policepardfaut"/>
+    <w:link w:val="Pieddepage"/>
+    <w:uiPriority w:val="99"/>
+    <w:rsid w:val="00855AA1"/>
+    <w:rPr>
+      <w:rFonts w:ascii="Arial" w:hAnsi="Arial"/>
+      <w:sz w:val="24"/>
+    </w:rPr>
+  </w:style>
+  <w:style w:type="paragraph" w:styleId="Textedebulles">
+    <w:name w:val="Balloon Text"/>
+    <w:basedOn w:val="Normal"/>
+    <w:link w:val="TextedebullesCar"/>
+    <w:uiPriority w:val="99"/>
+    <w:semiHidden/>
+    <w:unhideWhenUsed/>
+    <w:rsid w:val="00284364"/>
+    <w:pPr>
+      <w:spacing w:after="0" w:line="240" w:lineRule="auto"/>
+    </w:pPr>
+    <w:rPr>
+      <w:rFonts w:ascii="Tahoma" w:hAnsi="Tahoma" w:cs="Tahoma"/>
+      <w:sz w:val="16"/>
+      <w:szCs w:val="16"/>
+    </w:rPr>
+  </w:style>
+  <w:style w:type="character" w:customStyle="1" w:styleId="TextedebullesCar">
+    <w:name w:val="Texte de bulles Car"/>
+    <w:basedOn w:val="Policepardfaut"/>
+    <w:link w:val="Textedebulles"/>
+    <w:uiPriority w:val="99"/>
+    <w:semiHidden/>
+    <w:rsid w:val="00284364"/>
+    <w:rPr>
+      <w:rFonts w:ascii="Tahoma" w:hAnsi="Tahoma" w:cs="Tahoma"/>
+      <w:sz w:val="16"/>
+      <w:szCs w:val="16"/>
     </w:rPr>
   </w:style>
 </w:styles>
@@ -5498,7 +5782,7 @@
   <a:extraClrSchemeLst/>
   <a:extLst>
     <a:ext uri="{05A4C25C-085E-4340-85A3-A5531E510DB2}">
-      <thm15:themeFamily xmlns:thm15="http://schemas.microsoft.com/office/thememl/2012/main" name="Office Theme" id="{62F939B6-93AF-4DB8-9C6B-D6C7DFDC589F}" vid="{4A3C46E8-61CC-4603-A589-7422A47A8E4A}"/>
+      <thm15:themeFamily xmlns:thm15="http://schemas.microsoft.com/office/thememl/2012/main" xmlns="" name="Office Theme" id="{62F939B6-93AF-4DB8-9C6B-D6C7DFDC589F}" vid="{4A3C46E8-61CC-4603-A589-7422A47A8E4A}"/>
     </a:ext>
   </a:extLst>
 </a:theme>
@@ -5509,7 +5793,7 @@
 </file>
 
 <file path=customXml/itemProps1.xml><?xml version="1.0" encoding="utf-8"?>
-<ds:datastoreItem xmlns:ds="http://schemas.openxmlformats.org/officeDocument/2006/customXml" ds:itemID="{37F2F53F-D2B8-40D3-B9F6-8E864BC40A2E}">
+<ds:datastoreItem xmlns:ds="http://schemas.openxmlformats.org/officeDocument/2006/customXml" ds:itemID="{09EFC272-54DA-4078-B9FF-1D8EDEFE18FD}">
   <ds:schemaRefs>
     <ds:schemaRef ds:uri="http://schemas.openxmlformats.org/officeDocument/2006/bibliography"/>
   </ds:schemaRefs>

</xml_diff>

<commit_message>
Guide des opérations terminer
</commit_message>
<xml_diff>
--- a/GuideOperation.docx
+++ b/GuideOperation.docx
@@ -172,9 +172,8 @@
                                           <w:color w:val="FFFFFF" w:themeColor="background1"/>
                                           <w:sz w:val="28"/>
                                           <w:szCs w:val="28"/>
-                                          <w:lang w:val="fr-FR"/>
                                         </w:rPr>
-                                        <w:t>[Date]</w:t>
+                                        <w:t xml:space="preserve">     </w:t>
                                       </w:r>
                                     </w:p>
                                   </w:sdtContent>
@@ -3433,7 +3432,7 @@
                   </wp:anchor>
                 </w:drawing>
               </mc:Choice>
-              <mc:Fallback xmlns:w15="http://schemas.microsoft.com/office/word/2012/wordml">
+              <mc:Fallback>
                 <w:pict>
                   <v:group id="Groupe 2" o:spid="_x0000_s1026" style="position:absolute;margin-left:0;margin-top:0;width:172.8pt;height:718.55pt;z-index:-251657216;mso-width-percent:330;mso-height-percent:950;mso-left-percent:40;mso-position-horizontal-relative:page;mso-position-vertical:center;mso-position-vertical-relative:page;mso-width-percent:330;mso-height-percent:950;mso-left-percent:40" coordsize="21945,91257" o:gfxdata="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">
                     <v:rect id="Rectangle 3" o:spid="_x0000_s1027" style="position:absolute;width:1945;height:91257;visibility:visible;mso-wrap-style:square;v-text-anchor:middle" o:gfxdata="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" fillcolor="#44546a [3215]" stroked="f" strokeweight="1pt"/>
@@ -3487,9 +3486,8 @@
                                     <w:color w:val="FFFFFF" w:themeColor="background1"/>
                                     <w:sz w:val="28"/>
                                     <w:szCs w:val="28"/>
-                                    <w:lang w:val="fr-FR"/>
                                   </w:rPr>
-                                  <w:t>[Date]</w:t>
+                                  <w:t xml:space="preserve">     </w:t>
                                 </w:r>
                               </w:p>
                             </w:sdtContent>
@@ -3707,6 +3705,35 @@
                                       </w:rPr>
                                       <w:t>Samuel</w:t>
                                     </w:r>
+                                    <w:r>
+                                      <w:rPr>
+                                        <w:color w:val="5B9BD5" w:themeColor="accent1"/>
+                                        <w:sz w:val="26"/>
+                                        <w:szCs w:val="26"/>
+                                        <w:lang w:val="fr-FR"/>
+                                      </w:rPr>
+                                      <w:t xml:space="preserve"> </w:t>
+                                    </w:r>
+                                    <w:proofErr w:type="spellStart"/>
+                                    <w:r>
+                                      <w:rPr>
+                                        <w:color w:val="5B9BD5" w:themeColor="accent1"/>
+                                        <w:sz w:val="26"/>
+                                        <w:szCs w:val="26"/>
+                                        <w:lang w:val="fr-FR"/>
+                                      </w:rPr>
+                                      <w:t>Brien</w:t>
+                                    </w:r>
+                                    <w:proofErr w:type="spellEnd"/>
+                                    <w:r>
+                                      <w:rPr>
+                                        <w:color w:val="5B9BD5" w:themeColor="accent1"/>
+                                        <w:sz w:val="26"/>
+                                        <w:szCs w:val="26"/>
+                                        <w:lang w:val="fr-FR"/>
+                                      </w:rPr>
+                                      <w:t>, Alexandre Cloutier</w:t>
+                                    </w:r>
                                   </w:sdtContent>
                                 </w:sdt>
                               </w:p>
@@ -3742,6 +3769,15 @@
                                         <w:sz w:val="20"/>
                                         <w:szCs w:val="20"/>
                                       </w:rPr>
+                                      <w:t xml:space="preserve">             </w:t>
+                                    </w:r>
+                                    <w:r>
+                                      <w:rPr>
+                                        <w:caps/>
+                                        <w:color w:val="595959" w:themeColor="text1" w:themeTint="A6"/>
+                                        <w:sz w:val="20"/>
+                                        <w:szCs w:val="20"/>
+                                      </w:rPr>
                                       <w:t>Les pro du javascript !</w:t>
                                     </w:r>
                                   </w:sdtContent>
@@ -3767,7 +3803,7 @@
                   </wp:anchor>
                 </w:drawing>
               </mc:Choice>
-              <mc:Fallback xmlns:w15="http://schemas.microsoft.com/office/word/2012/wordml">
+              <mc:Fallback>
                 <w:pict>
                   <v:shapetype id="_x0000_t202" coordsize="21600,21600" o:spt="202" path="m,l,21600r21600,l21600,xe">
                     <v:stroke joinstyle="miter"/>
@@ -3809,6 +3845,35 @@
                                 </w:rPr>
                                 <w:t>Samuel</w:t>
                               </w:r>
+                              <w:r>
+                                <w:rPr>
+                                  <w:color w:val="5B9BD5" w:themeColor="accent1"/>
+                                  <w:sz w:val="26"/>
+                                  <w:szCs w:val="26"/>
+                                  <w:lang w:val="fr-FR"/>
+                                </w:rPr>
+                                <w:t xml:space="preserve"> </w:t>
+                              </w:r>
+                              <w:proofErr w:type="spellStart"/>
+                              <w:r>
+                                <w:rPr>
+                                  <w:color w:val="5B9BD5" w:themeColor="accent1"/>
+                                  <w:sz w:val="26"/>
+                                  <w:szCs w:val="26"/>
+                                  <w:lang w:val="fr-FR"/>
+                                </w:rPr>
+                                <w:t>Brien</w:t>
+                              </w:r>
+                              <w:proofErr w:type="spellEnd"/>
+                              <w:r>
+                                <w:rPr>
+                                  <w:color w:val="5B9BD5" w:themeColor="accent1"/>
+                                  <w:sz w:val="26"/>
+                                  <w:szCs w:val="26"/>
+                                  <w:lang w:val="fr-FR"/>
+                                </w:rPr>
+                                <w:t>, Alexandre Cloutier</w:t>
+                              </w:r>
                             </w:sdtContent>
                           </w:sdt>
                         </w:p>
@@ -3837,6 +3902,15 @@
                             </w:sdtPr>
                             <w:sdtEndPr/>
                             <w:sdtContent>
+                              <w:r>
+                                <w:rPr>
+                                  <w:caps/>
+                                  <w:color w:val="595959" w:themeColor="text1" w:themeTint="A6"/>
+                                  <w:sz w:val="20"/>
+                                  <w:szCs w:val="20"/>
+                                </w:rPr>
+                                <w:t xml:space="preserve">             </w:t>
+                              </w:r>
                               <w:r>
                                 <w:rPr>
                                   <w:caps/>
@@ -4030,7 +4104,7 @@
                   </wp:anchor>
                 </w:drawing>
               </mc:Choice>
-              <mc:Fallback xmlns:w15="http://schemas.microsoft.com/office/word/2012/wordml">
+              <mc:Fallback>
                 <w:pict>
                   <v:shape id="Zone de texte 1" o:spid="_x0000_s1056" type="#_x0000_t202" style="position:absolute;margin-left:0;margin-top:0;width:4in;height:84.25pt;z-index:251660288;visibility:visible;mso-wrap-style:square;mso-width-percent:450;mso-height-percent:0;mso-left-percent:420;mso-top-percent:175;mso-wrap-distance-left:9pt;mso-wrap-distance-top:0;mso-wrap-distance-right:9pt;mso-wrap-distance-bottom:0;mso-position-horizontal-relative:page;mso-position-vertical-relative:page;mso-width-percent:450;mso-height-percent:0;mso-left-percent:420;mso-top-percent:175;mso-width-relative:page;mso-height-relative:margin;v-text-anchor:top" o:gfxdata="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" filled="f" stroked="f" strokeweight=".5pt">
                     <v:textbox style="mso-fit-shape-to-text:t" inset="0,0,0,0">
@@ -4162,7 +4236,15 @@
             <w:rPr>
               <w:lang w:val="fr-FR"/>
             </w:rPr>
-            <w:t>Table des matières</w:t>
+            <w:t>Table des ma</w:t>
+          </w:r>
+          <w:bookmarkStart w:id="0" w:name="_GoBack"/>
+          <w:bookmarkEnd w:id="0"/>
+          <w:r>
+            <w:rPr>
+              <w:lang w:val="fr-FR"/>
+            </w:rPr>
+            <w:t>tières</w:t>
           </w:r>
         </w:p>
         <w:p>
@@ -4172,7 +4254,10 @@
               <w:tab w:val="right" w:leader="dot" w:pos="8630"/>
             </w:tabs>
             <w:rPr>
+              <w:rFonts w:asciiTheme="minorHAnsi" w:eastAsiaTheme="minorEastAsia" w:hAnsiTheme="minorHAnsi"/>
               <w:noProof/>
+              <w:sz w:val="22"/>
+              <w:lang w:eastAsia="fr-CA"/>
             </w:rPr>
           </w:pPr>
           <w:r>
@@ -4184,7 +4269,7 @@
           <w:r>
             <w:fldChar w:fldCharType="separate"/>
           </w:r>
-          <w:hyperlink w:anchor="_Toc466807424" w:history="1">
+          <w:hyperlink w:anchor="_Toc468917240" w:history="1">
             <w:r>
               <w:rPr>
                 <w:rStyle w:val="Lienhypertexte"/>
@@ -4211,7 +4296,7 @@
                 <w:noProof/>
                 <w:webHidden/>
               </w:rPr>
-              <w:instrText xml:space="preserve"> PAGEREF _Toc466807424 \h </w:instrText>
+              <w:instrText xml:space="preserve"> PAGEREF _Toc468917240 \h </w:instrText>
             </w:r>
             <w:r>
               <w:rPr>
@@ -4249,15 +4334,575 @@
               <w:tab w:val="right" w:leader="dot" w:pos="8630"/>
             </w:tabs>
             <w:rPr>
+              <w:rFonts w:asciiTheme="minorHAnsi" w:eastAsiaTheme="minorEastAsia" w:hAnsiTheme="minorHAnsi"/>
+              <w:noProof/>
+              <w:sz w:val="22"/>
+              <w:lang w:eastAsia="fr-CA"/>
+            </w:rPr>
+          </w:pPr>
+          <w:hyperlink w:anchor="_Toc468917241" w:history="1">
+            <w:r>
+              <w:rPr>
+                <w:rStyle w:val="Lienhypertexte"/>
+                <w:noProof/>
+              </w:rPr>
+              <w:t>Procédure d’installation</w:t>
+            </w:r>
+            <w:r>
+              <w:rPr>
+                <w:noProof/>
+                <w:webHidden/>
+              </w:rPr>
+              <w:tab/>
+            </w:r>
+            <w:r>
+              <w:rPr>
+                <w:noProof/>
+                <w:webHidden/>
+              </w:rPr>
+              <w:fldChar w:fldCharType="begin"/>
+            </w:r>
+            <w:r>
+              <w:rPr>
+                <w:noProof/>
+                <w:webHidden/>
+              </w:rPr>
+              <w:instrText xml:space="preserve"> PAGEREF _Toc468917241 \h </w:instrText>
+            </w:r>
+            <w:r>
+              <w:rPr>
+                <w:noProof/>
+                <w:webHidden/>
+              </w:rPr>
+            </w:r>
+            <w:r>
+              <w:rPr>
+                <w:noProof/>
+                <w:webHidden/>
+              </w:rPr>
+              <w:fldChar w:fldCharType="separate"/>
+            </w:r>
+            <w:r>
+              <w:rPr>
+                <w:noProof/>
+                <w:webHidden/>
+              </w:rPr>
+              <w:t>2</w:t>
+            </w:r>
+            <w:r>
+              <w:rPr>
+                <w:noProof/>
+                <w:webHidden/>
+              </w:rPr>
+              <w:fldChar w:fldCharType="end"/>
+            </w:r>
+          </w:hyperlink>
+        </w:p>
+        <w:p>
+          <w:pPr>
+            <w:pStyle w:val="TM2"/>
+            <w:tabs>
+              <w:tab w:val="right" w:leader="dot" w:pos="8630"/>
+            </w:tabs>
+            <w:rPr>
               <w:noProof/>
             </w:rPr>
           </w:pPr>
-          <w:hyperlink w:anchor="_Toc466807425" w:history="1">
+          <w:hyperlink w:anchor="_Toc468917242" w:history="1">
             <w:r>
               <w:rPr>
                 <w:rStyle w:val="Lienhypertexte"/>
                 <w:noProof/>
               </w:rPr>
+              <w:t>Sur une page web entière :</w:t>
+            </w:r>
+            <w:r>
+              <w:rPr>
+                <w:noProof/>
+                <w:webHidden/>
+              </w:rPr>
+              <w:tab/>
+            </w:r>
+            <w:r>
+              <w:rPr>
+                <w:noProof/>
+                <w:webHidden/>
+              </w:rPr>
+              <w:fldChar w:fldCharType="begin"/>
+            </w:r>
+            <w:r>
+              <w:rPr>
+                <w:noProof/>
+                <w:webHidden/>
+              </w:rPr>
+              <w:instrText xml:space="preserve"> PAGEREF _Toc468917242 \h </w:instrText>
+            </w:r>
+            <w:r>
+              <w:rPr>
+                <w:noProof/>
+                <w:webHidden/>
+              </w:rPr>
+            </w:r>
+            <w:r>
+              <w:rPr>
+                <w:noProof/>
+                <w:webHidden/>
+              </w:rPr>
+              <w:fldChar w:fldCharType="separate"/>
+            </w:r>
+            <w:r>
+              <w:rPr>
+                <w:noProof/>
+                <w:webHidden/>
+              </w:rPr>
+              <w:t>2</w:t>
+            </w:r>
+            <w:r>
+              <w:rPr>
+                <w:noProof/>
+                <w:webHidden/>
+              </w:rPr>
+              <w:fldChar w:fldCharType="end"/>
+            </w:r>
+          </w:hyperlink>
+        </w:p>
+        <w:p>
+          <w:pPr>
+            <w:pStyle w:val="TM2"/>
+            <w:tabs>
+              <w:tab w:val="right" w:leader="dot" w:pos="8630"/>
+            </w:tabs>
+            <w:rPr>
+              <w:noProof/>
+            </w:rPr>
+          </w:pPr>
+          <w:hyperlink w:anchor="_Toc468917243" w:history="1">
+            <w:r>
+              <w:rPr>
+                <w:rStyle w:val="Lienhypertexte"/>
+                <w:noProof/>
+                <w:lang w:eastAsia="fr-CA"/>
+              </w:rPr>
+              <w:t>Seulement le code javascript du jeu :</w:t>
+            </w:r>
+            <w:r>
+              <w:rPr>
+                <w:noProof/>
+                <w:webHidden/>
+              </w:rPr>
+              <w:tab/>
+            </w:r>
+            <w:r>
+              <w:rPr>
+                <w:noProof/>
+                <w:webHidden/>
+              </w:rPr>
+              <w:fldChar w:fldCharType="begin"/>
+            </w:r>
+            <w:r>
+              <w:rPr>
+                <w:noProof/>
+                <w:webHidden/>
+              </w:rPr>
+              <w:instrText xml:space="preserve"> PAGEREF _Toc468917243 \h </w:instrText>
+            </w:r>
+            <w:r>
+              <w:rPr>
+                <w:noProof/>
+                <w:webHidden/>
+              </w:rPr>
+            </w:r>
+            <w:r>
+              <w:rPr>
+                <w:noProof/>
+                <w:webHidden/>
+              </w:rPr>
+              <w:fldChar w:fldCharType="separate"/>
+            </w:r>
+            <w:r>
+              <w:rPr>
+                <w:noProof/>
+                <w:webHidden/>
+              </w:rPr>
+              <w:t>2</w:t>
+            </w:r>
+            <w:r>
+              <w:rPr>
+                <w:noProof/>
+                <w:webHidden/>
+              </w:rPr>
+              <w:fldChar w:fldCharType="end"/>
+            </w:r>
+          </w:hyperlink>
+        </w:p>
+        <w:p>
+          <w:pPr>
+            <w:pStyle w:val="TM1"/>
+            <w:tabs>
+              <w:tab w:val="right" w:leader="dot" w:pos="8630"/>
+            </w:tabs>
+            <w:rPr>
+              <w:rFonts w:asciiTheme="minorHAnsi" w:eastAsiaTheme="minorEastAsia" w:hAnsiTheme="minorHAnsi"/>
+              <w:noProof/>
+              <w:sz w:val="22"/>
+              <w:lang w:eastAsia="fr-CA"/>
+            </w:rPr>
+          </w:pPr>
+          <w:hyperlink w:anchor="_Toc468917244" w:history="1">
+            <w:r>
+              <w:rPr>
+                <w:rStyle w:val="Lienhypertexte"/>
+                <w:noProof/>
+              </w:rPr>
+              <w:t>Information techniques</w:t>
+            </w:r>
+            <w:r>
+              <w:rPr>
+                <w:noProof/>
+                <w:webHidden/>
+              </w:rPr>
+              <w:tab/>
+            </w:r>
+            <w:r>
+              <w:rPr>
+                <w:noProof/>
+                <w:webHidden/>
+              </w:rPr>
+              <w:fldChar w:fldCharType="begin"/>
+            </w:r>
+            <w:r>
+              <w:rPr>
+                <w:noProof/>
+                <w:webHidden/>
+              </w:rPr>
+              <w:instrText xml:space="preserve"> PAGEREF _Toc468917244 \h </w:instrText>
+            </w:r>
+            <w:r>
+              <w:rPr>
+                <w:noProof/>
+                <w:webHidden/>
+              </w:rPr>
+            </w:r>
+            <w:r>
+              <w:rPr>
+                <w:noProof/>
+                <w:webHidden/>
+              </w:rPr>
+              <w:fldChar w:fldCharType="separate"/>
+            </w:r>
+            <w:r>
+              <w:rPr>
+                <w:noProof/>
+                <w:webHidden/>
+              </w:rPr>
+              <w:t>3</w:t>
+            </w:r>
+            <w:r>
+              <w:rPr>
+                <w:noProof/>
+                <w:webHidden/>
+              </w:rPr>
+              <w:fldChar w:fldCharType="end"/>
+            </w:r>
+          </w:hyperlink>
+        </w:p>
+        <w:p>
+          <w:pPr>
+            <w:pStyle w:val="TM1"/>
+            <w:tabs>
+              <w:tab w:val="right" w:leader="dot" w:pos="8630"/>
+            </w:tabs>
+            <w:rPr>
+              <w:rFonts w:asciiTheme="minorHAnsi" w:eastAsiaTheme="minorEastAsia" w:hAnsiTheme="minorHAnsi"/>
+              <w:noProof/>
+              <w:sz w:val="22"/>
+              <w:lang w:eastAsia="fr-CA"/>
+            </w:rPr>
+          </w:pPr>
+          <w:hyperlink w:anchor="_Toc468917245" w:history="1">
+            <w:r>
+              <w:rPr>
+                <w:rStyle w:val="Lienhypertexte"/>
+                <w:noProof/>
+              </w:rPr>
+              <w:t>Procédure pour les copies de sécurité</w:t>
+            </w:r>
+            <w:r>
+              <w:rPr>
+                <w:noProof/>
+                <w:webHidden/>
+              </w:rPr>
+              <w:tab/>
+            </w:r>
+            <w:r>
+              <w:rPr>
+                <w:noProof/>
+                <w:webHidden/>
+              </w:rPr>
+              <w:fldChar w:fldCharType="begin"/>
+            </w:r>
+            <w:r>
+              <w:rPr>
+                <w:noProof/>
+                <w:webHidden/>
+              </w:rPr>
+              <w:instrText xml:space="preserve"> PAGEREF _Toc468917245 \h </w:instrText>
+            </w:r>
+            <w:r>
+              <w:rPr>
+                <w:noProof/>
+                <w:webHidden/>
+              </w:rPr>
+            </w:r>
+            <w:r>
+              <w:rPr>
+                <w:noProof/>
+                <w:webHidden/>
+              </w:rPr>
+              <w:fldChar w:fldCharType="separate"/>
+            </w:r>
+            <w:r>
+              <w:rPr>
+                <w:noProof/>
+                <w:webHidden/>
+              </w:rPr>
+              <w:t>3</w:t>
+            </w:r>
+            <w:r>
+              <w:rPr>
+                <w:noProof/>
+                <w:webHidden/>
+              </w:rPr>
+              <w:fldChar w:fldCharType="end"/>
+            </w:r>
+          </w:hyperlink>
+        </w:p>
+        <w:p>
+          <w:pPr>
+            <w:pStyle w:val="TM1"/>
+            <w:tabs>
+              <w:tab w:val="right" w:leader="dot" w:pos="8630"/>
+            </w:tabs>
+            <w:rPr>
+              <w:rFonts w:asciiTheme="minorHAnsi" w:eastAsiaTheme="minorEastAsia" w:hAnsiTheme="minorHAnsi"/>
+              <w:noProof/>
+              <w:sz w:val="22"/>
+              <w:lang w:eastAsia="fr-CA"/>
+            </w:rPr>
+          </w:pPr>
+          <w:hyperlink w:anchor="_Toc468917246" w:history="1">
+            <w:r>
+              <w:rPr>
+                <w:rStyle w:val="Lienhypertexte"/>
+                <w:noProof/>
+              </w:rPr>
+              <w:t>En cas de problème</w:t>
+            </w:r>
+            <w:r>
+              <w:rPr>
+                <w:noProof/>
+                <w:webHidden/>
+              </w:rPr>
+              <w:tab/>
+            </w:r>
+            <w:r>
+              <w:rPr>
+                <w:noProof/>
+                <w:webHidden/>
+              </w:rPr>
+              <w:fldChar w:fldCharType="begin"/>
+            </w:r>
+            <w:r>
+              <w:rPr>
+                <w:noProof/>
+                <w:webHidden/>
+              </w:rPr>
+              <w:instrText xml:space="preserve"> PAGEREF _Toc468917246 \h </w:instrText>
+            </w:r>
+            <w:r>
+              <w:rPr>
+                <w:noProof/>
+                <w:webHidden/>
+              </w:rPr>
+            </w:r>
+            <w:r>
+              <w:rPr>
+                <w:noProof/>
+                <w:webHidden/>
+              </w:rPr>
+              <w:fldChar w:fldCharType="separate"/>
+            </w:r>
+            <w:r>
+              <w:rPr>
+                <w:noProof/>
+                <w:webHidden/>
+              </w:rPr>
+              <w:t>3</w:t>
+            </w:r>
+            <w:r>
+              <w:rPr>
+                <w:noProof/>
+                <w:webHidden/>
+              </w:rPr>
+              <w:fldChar w:fldCharType="end"/>
+            </w:r>
+          </w:hyperlink>
+        </w:p>
+        <w:p>
+          <w:pPr>
+            <w:pStyle w:val="TM2"/>
+            <w:tabs>
+              <w:tab w:val="right" w:leader="dot" w:pos="8630"/>
+            </w:tabs>
+            <w:rPr>
+              <w:noProof/>
+            </w:rPr>
+          </w:pPr>
+          <w:hyperlink w:anchor="_Toc468917247" w:history="1">
+            <w:r>
+              <w:rPr>
+                <w:rStyle w:val="Lienhypertexte"/>
+                <w:noProof/>
+              </w:rPr>
+              <w:t>Problèmes mineurs :</w:t>
+            </w:r>
+            <w:r>
+              <w:rPr>
+                <w:noProof/>
+                <w:webHidden/>
+              </w:rPr>
+              <w:tab/>
+            </w:r>
+            <w:r>
+              <w:rPr>
+                <w:noProof/>
+                <w:webHidden/>
+              </w:rPr>
+              <w:fldChar w:fldCharType="begin"/>
+            </w:r>
+            <w:r>
+              <w:rPr>
+                <w:noProof/>
+                <w:webHidden/>
+              </w:rPr>
+              <w:instrText xml:space="preserve"> PAGEREF _Toc468917247 \h </w:instrText>
+            </w:r>
+            <w:r>
+              <w:rPr>
+                <w:noProof/>
+                <w:webHidden/>
+              </w:rPr>
+            </w:r>
+            <w:r>
+              <w:rPr>
+                <w:noProof/>
+                <w:webHidden/>
+              </w:rPr>
+              <w:fldChar w:fldCharType="separate"/>
+            </w:r>
+            <w:r>
+              <w:rPr>
+                <w:noProof/>
+                <w:webHidden/>
+              </w:rPr>
+              <w:t>3</w:t>
+            </w:r>
+            <w:r>
+              <w:rPr>
+                <w:noProof/>
+                <w:webHidden/>
+              </w:rPr>
+              <w:fldChar w:fldCharType="end"/>
+            </w:r>
+          </w:hyperlink>
+        </w:p>
+        <w:p>
+          <w:pPr>
+            <w:pStyle w:val="TM2"/>
+            <w:tabs>
+              <w:tab w:val="right" w:leader="dot" w:pos="8630"/>
+            </w:tabs>
+            <w:rPr>
+              <w:noProof/>
+            </w:rPr>
+          </w:pPr>
+          <w:hyperlink w:anchor="_Toc468917248" w:history="1">
+            <w:r>
+              <w:rPr>
+                <w:rStyle w:val="Lienhypertexte"/>
+                <w:noProof/>
+              </w:rPr>
+              <w:t>Problèmes majeurs :</w:t>
+            </w:r>
+            <w:r>
+              <w:rPr>
+                <w:noProof/>
+                <w:webHidden/>
+              </w:rPr>
+              <w:tab/>
+            </w:r>
+            <w:r>
+              <w:rPr>
+                <w:noProof/>
+                <w:webHidden/>
+              </w:rPr>
+              <w:fldChar w:fldCharType="begin"/>
+            </w:r>
+            <w:r>
+              <w:rPr>
+                <w:noProof/>
+                <w:webHidden/>
+              </w:rPr>
+              <w:instrText xml:space="preserve"> PAGEREF _Toc468917248 \h </w:instrText>
+            </w:r>
+            <w:r>
+              <w:rPr>
+                <w:noProof/>
+                <w:webHidden/>
+              </w:rPr>
+            </w:r>
+            <w:r>
+              <w:rPr>
+                <w:noProof/>
+                <w:webHidden/>
+              </w:rPr>
+              <w:fldChar w:fldCharType="separate"/>
+            </w:r>
+            <w:r>
+              <w:rPr>
+                <w:noProof/>
+                <w:webHidden/>
+              </w:rPr>
+              <w:t>3</w:t>
+            </w:r>
+            <w:r>
+              <w:rPr>
+                <w:noProof/>
+                <w:webHidden/>
+              </w:rPr>
+              <w:fldChar w:fldCharType="end"/>
+            </w:r>
+          </w:hyperlink>
+        </w:p>
+        <w:p>
+          <w:pPr>
+            <w:pStyle w:val="TM1"/>
+            <w:tabs>
+              <w:tab w:val="right" w:leader="dot" w:pos="8630"/>
+            </w:tabs>
+            <w:rPr>
+              <w:rFonts w:asciiTheme="minorHAnsi" w:eastAsiaTheme="minorEastAsia" w:hAnsiTheme="minorHAnsi"/>
+              <w:noProof/>
+              <w:sz w:val="22"/>
+              <w:lang w:eastAsia="fr-CA"/>
+            </w:rPr>
+          </w:pPr>
+          <w:hyperlink w:anchor="_Toc468917249" w:history="1">
+            <w:r>
+              <w:rPr>
+                <w:rStyle w:val="Lienhypertexte"/>
+                <w:noProof/>
+              </w:rPr>
               <w:t>Conclusion</w:t>
             </w:r>
             <w:r>
@@ -4279,7 +4924,7 @@
                 <w:noProof/>
                 <w:webHidden/>
               </w:rPr>
-              <w:instrText xml:space="preserve"> PAGEREF _Toc466807425 \h </w:instrText>
+              <w:instrText xml:space="preserve"> PAGEREF _Toc468917249 \h </w:instrText>
             </w:r>
             <w:r>
               <w:rPr>
@@ -4299,7 +4944,7 @@
                 <w:noProof/>
                 <w:webHidden/>
               </w:rPr>
-              <w:t>2</w:t>
+              <w:t>4</w:t>
             </w:r>
             <w:r>
               <w:rPr>
@@ -4331,112 +4976,957 @@
       <w:pPr>
         <w:pStyle w:val="Titre1"/>
       </w:pPr>
-      <w:bookmarkStart w:id="0" w:name="_Toc466807424"/>
+      <w:bookmarkStart w:id="1" w:name="_Toc468917240"/>
       <w:r>
         <w:lastRenderedPageBreak/>
         <w:t>Introduction</w:t>
       </w:r>
-      <w:bookmarkEnd w:id="0"/>
+      <w:bookmarkEnd w:id="1"/>
+    </w:p>
+    <w:p>
+      <w:r>
+        <w:t>Le jeu de Course Benthique est tout d’abord un jeu de carte plateau</w:t>
+      </w:r>
+      <w:r>
+        <w:t xml:space="preserve"> et a été adapté sur le web</w:t>
+      </w:r>
+      <w:r>
+        <w:t>. Dans ce guide, nous expliquerons en détails comment faire pour installer ce jeu sur une nouvelle page web ou un</w:t>
+      </w:r>
+      <w:r>
+        <w:t>e</w:t>
+      </w:r>
+      <w:r>
+        <w:t xml:space="preserve"> page déjà existante. De plus, les démarches à suivre en cas de probl</w:t>
+      </w:r>
+      <w:r>
+        <w:t>èmes seront égale</w:t>
+      </w:r>
+      <w:r>
+        <w:t>ment spécifié</w:t>
+      </w:r>
+      <w:r>
+        <w:t>es.</w:t>
+      </w:r>
     </w:p>
     <w:p>
       <w:pPr>
         <w:pStyle w:val="Titre1"/>
       </w:pPr>
+      <w:bookmarkStart w:id="2" w:name="_Toc468917241"/>
       <w:r>
         <w:t>Procédure d’installation</w:t>
       </w:r>
+      <w:bookmarkEnd w:id="2"/>
+    </w:p>
+    <w:p>
+      <w:r>
+        <w:rPr>
+          <w:noProof/>
+          <w:lang w:eastAsia="fr-CA"/>
+        </w:rPr>
+        <w:drawing>
+          <wp:anchor distT="0" distB="0" distL="114300" distR="114300" simplePos="0" relativeHeight="251662336" behindDoc="0" locked="0" layoutInCell="1" allowOverlap="1" wp14:anchorId="00937B5C" wp14:editId="34F021EF">
+            <wp:simplePos x="0" y="0"/>
+            <wp:positionH relativeFrom="column">
+              <wp:posOffset>3055620</wp:posOffset>
+            </wp:positionH>
+            <wp:positionV relativeFrom="paragraph">
+              <wp:posOffset>248285</wp:posOffset>
+            </wp:positionV>
+            <wp:extent cx="2713355" cy="1828800"/>
+            <wp:effectExtent l="0" t="0" r="0" b="0"/>
+            <wp:wrapSquare wrapText="bothSides"/>
+            <wp:docPr id="33" name="Image 33"/>
+            <wp:cNvGraphicFramePr>
+              <a:graphicFrameLocks xmlns:a="http://schemas.openxmlformats.org/drawingml/2006/main" noChangeAspect="1"/>
+            </wp:cNvGraphicFramePr>
+            <a:graphic xmlns:a="http://schemas.openxmlformats.org/drawingml/2006/main">
+              <a:graphicData uri="http://schemas.openxmlformats.org/drawingml/2006/picture">
+                <pic:pic xmlns:pic="http://schemas.openxmlformats.org/drawingml/2006/picture">
+                  <pic:nvPicPr>
+                    <pic:cNvPr id="0" name=""/>
+                    <pic:cNvPicPr/>
+                  </pic:nvPicPr>
+                  <pic:blipFill>
+                    <a:blip r:embed="rId9">
+                      <a:extLst>
+                        <a:ext uri="{28A0092B-C50C-407E-A947-70E740481C1C}">
+                          <a14:useLocalDpi xmlns:a14="http://schemas.microsoft.com/office/drawing/2010/main" val="0"/>
+                        </a:ext>
+                      </a:extLst>
+                    </a:blip>
+                    <a:stretch>
+                      <a:fillRect/>
+                    </a:stretch>
+                  </pic:blipFill>
+                  <pic:spPr>
+                    <a:xfrm>
+                      <a:off x="0" y="0"/>
+                      <a:ext cx="2713355" cy="1828800"/>
+                    </a:xfrm>
+                    <a:prstGeom prst="rect">
+                      <a:avLst/>
+                    </a:prstGeom>
+                  </pic:spPr>
+                </pic:pic>
+              </a:graphicData>
+            </a:graphic>
+            <wp14:sizeRelH relativeFrom="page">
+              <wp14:pctWidth>0</wp14:pctWidth>
+            </wp14:sizeRelH>
+            <wp14:sizeRelV relativeFrom="page">
+              <wp14:pctHeight>0</wp14:pctHeight>
+            </wp14:sizeRelV>
+          </wp:anchor>
+        </w:drawing>
+      </w:r>
+    </w:p>
+    <w:p>
+      <w:pPr>
+        <w:pStyle w:val="Titre2"/>
+      </w:pPr>
+      <w:bookmarkStart w:id="3" w:name="_Toc468917242"/>
+      <w:r>
+        <w:t>Sur une page web entière :</w:t>
+      </w:r>
+      <w:bookmarkEnd w:id="3"/>
+    </w:p>
+    <w:p>
+      <w:pPr>
+        <w:rPr>
+          <w:noProof/>
+          <w:lang w:eastAsia="fr-CA"/>
+        </w:rPr>
+      </w:pPr>
+      <w:r>
+        <w:t>Pour l’installation du jeu</w:t>
+      </w:r>
+      <w:r>
+        <w:t xml:space="preserve"> sur un page web à part entière</w:t>
+      </w:r>
+      <w:r>
+        <w:t xml:space="preserve">, le fichier </w:t>
+      </w:r>
+      <w:r>
+        <w:rPr>
+          <w:b/>
+        </w:rPr>
+        <w:t>CourseBenthique.html</w:t>
+      </w:r>
+      <w:r>
+        <w:t xml:space="preserve"> doit être placé à l’endroit désiré. Le fichier </w:t>
+      </w:r>
+      <w:r>
+        <w:rPr>
+          <w:b/>
+        </w:rPr>
+        <w:t>style.css</w:t>
+      </w:r>
+      <w:r>
+        <w:t xml:space="preserve"> et les dossiers </w:t>
+      </w:r>
+      <w:r>
+        <w:rPr>
+          <w:b/>
+        </w:rPr>
+        <w:t>ressources</w:t>
+      </w:r>
+      <w:r>
+        <w:t xml:space="preserve"> et </w:t>
+      </w:r>
+      <w:r>
+        <w:rPr>
+          <w:b/>
+        </w:rPr>
+        <w:t>scripts</w:t>
+      </w:r>
+      <w:r>
+        <w:t xml:space="preserve"> </w:t>
+      </w:r>
+      <w:r>
+        <w:t xml:space="preserve">doivent être déposés </w:t>
+      </w:r>
+      <w:r>
+        <w:t>au même endroit</w:t>
+      </w:r>
+      <w:r>
+        <w:t>.</w:t>
+      </w:r>
+      <w:r>
+        <w:rPr>
+          <w:noProof/>
+          <w:lang w:eastAsia="fr-CA"/>
+        </w:rPr>
+        <w:t xml:space="preserve"> </w:t>
+      </w:r>
+    </w:p>
+    <w:p>
+      <w:pPr>
+        <w:rPr>
+          <w:noProof/>
+          <w:lang w:eastAsia="fr-CA"/>
+        </w:rPr>
+      </w:pPr>
+    </w:p>
+    <w:p>
+      <w:pPr>
+        <w:pStyle w:val="Titre2"/>
+        <w:rPr>
+          <w:noProof/>
+          <w:lang w:eastAsia="fr-CA"/>
+        </w:rPr>
+      </w:pPr>
+    </w:p>
+    <w:p>
+      <w:pPr>
+        <w:pStyle w:val="Titre2"/>
+        <w:rPr>
+          <w:noProof/>
+          <w:lang w:eastAsia="fr-CA"/>
+        </w:rPr>
+      </w:pPr>
+      <w:bookmarkStart w:id="4" w:name="_Toc468917243"/>
+      <w:r>
+        <w:rPr>
+          <w:noProof/>
+          <w:lang w:eastAsia="fr-CA"/>
+        </w:rPr>
+        <w:t>Seulement le code javascript du jeu :</w:t>
+      </w:r>
+      <w:bookmarkEnd w:id="4"/>
+    </w:p>
+    <w:p>
+      <w:pPr>
+        <w:spacing w:after="0"/>
+        <w:rPr>
+          <w:lang w:eastAsia="fr-CA"/>
+        </w:rPr>
+      </w:pPr>
+      <w:r>
+        <w:rPr>
+          <w:lang w:eastAsia="fr-CA"/>
+        </w:rPr>
+        <w:t xml:space="preserve">Pour l’installation du jeu dans un page web déjà existante, vous devrez ajouter le fichier </w:t>
+      </w:r>
+      <w:r>
+        <w:rPr>
+          <w:b/>
+          <w:lang w:eastAsia="fr-CA"/>
+        </w:rPr>
+        <w:t>CourseBenthique.js</w:t>
+      </w:r>
+      <w:r>
+        <w:rPr>
+          <w:lang w:eastAsia="fr-CA"/>
+        </w:rPr>
+        <w:t xml:space="preserve"> au script de votre page web. Les dossiers </w:t>
+      </w:r>
+      <w:r>
+        <w:rPr>
+          <w:b/>
+          <w:lang w:eastAsia="fr-CA"/>
+        </w:rPr>
+        <w:t>ressources</w:t>
+      </w:r>
+      <w:r>
+        <w:rPr>
+          <w:lang w:eastAsia="fr-CA"/>
+        </w:rPr>
+        <w:t xml:space="preserve"> et </w:t>
+      </w:r>
+      <w:r>
+        <w:rPr>
+          <w:b/>
+          <w:lang w:eastAsia="fr-CA"/>
+        </w:rPr>
+        <w:t>scripts</w:t>
+      </w:r>
+      <w:r>
+        <w:rPr>
+          <w:lang w:eastAsia="fr-CA"/>
+        </w:rPr>
+        <w:t xml:space="preserve"> devront être placés au même endroit. Le fichier </w:t>
+      </w:r>
+      <w:r>
+        <w:rPr>
+          <w:b/>
+          <w:lang w:eastAsia="fr-CA"/>
+        </w:rPr>
+        <w:t>style.css</w:t>
+      </w:r>
+      <w:r>
+        <w:rPr>
+          <w:lang w:eastAsia="fr-CA"/>
+        </w:rPr>
+        <w:t xml:space="preserve"> devra être ajouté à la page web ainsi qu’un lien vers les styles </w:t>
+      </w:r>
+      <w:proofErr w:type="spellStart"/>
+      <w:r>
+        <w:rPr>
+          <w:lang w:eastAsia="fr-CA"/>
+        </w:rPr>
+        <w:t>css</w:t>
+      </w:r>
+      <w:proofErr w:type="spellEnd"/>
+      <w:r>
+        <w:rPr>
+          <w:lang w:eastAsia="fr-CA"/>
+        </w:rPr>
+        <w:t xml:space="preserve"> de </w:t>
+      </w:r>
+      <w:proofErr w:type="spellStart"/>
+      <w:r>
+        <w:rPr>
+          <w:lang w:eastAsia="fr-CA"/>
+        </w:rPr>
+        <w:t>Jquery</w:t>
+      </w:r>
+      <w:proofErr w:type="spellEnd"/>
+      <w:r>
+        <w:rPr>
+          <w:lang w:eastAsia="fr-CA"/>
+        </w:rPr>
+        <w:t>.</w:t>
+      </w:r>
+    </w:p>
+    <w:p>
+      <w:pPr>
+        <w:spacing w:after="0"/>
+        <w:rPr>
+          <w:lang w:eastAsia="fr-CA"/>
+        </w:rPr>
+      </w:pPr>
+    </w:p>
+    <w:p>
+      <w:pPr>
+        <w:spacing w:after="0"/>
+        <w:rPr>
+          <w:lang w:eastAsia="fr-CA"/>
+        </w:rPr>
+      </w:pPr>
+      <w:r>
+        <w:rPr>
+          <w:lang w:eastAsia="fr-CA"/>
+        </w:rPr>
+        <w:t xml:space="preserve">Cette ligne devra être ajoutée au </w:t>
+      </w:r>
+      <w:proofErr w:type="spellStart"/>
+      <w:r>
+        <w:rPr>
+          <w:lang w:eastAsia="fr-CA"/>
+        </w:rPr>
+        <w:t>head</w:t>
+      </w:r>
+      <w:proofErr w:type="spellEnd"/>
+      <w:r>
+        <w:rPr>
+          <w:lang w:eastAsia="fr-CA"/>
+        </w:rPr>
+        <w:t xml:space="preserve"> de la page :</w:t>
+      </w:r>
+    </w:p>
+    <w:p>
+      <w:pPr>
+        <w:spacing w:after="0"/>
+        <w:rPr>
+          <w:lang w:val="en-CA" w:eastAsia="fr-CA"/>
+        </w:rPr>
+      </w:pPr>
+      <w:r>
+        <w:rPr>
+          <w:lang w:val="en-CA" w:eastAsia="fr-CA"/>
+        </w:rPr>
+        <w:t xml:space="preserve">&lt;link </w:t>
+      </w:r>
+      <w:proofErr w:type="spellStart"/>
+      <w:r>
+        <w:rPr>
+          <w:lang w:val="en-CA" w:eastAsia="fr-CA"/>
+        </w:rPr>
+        <w:t>rel</w:t>
+      </w:r>
+      <w:proofErr w:type="spellEnd"/>
+      <w:r>
+        <w:rPr>
+          <w:lang w:val="en-CA" w:eastAsia="fr-CA"/>
+        </w:rPr>
+        <w:t>="</w:t>
+      </w:r>
+      <w:proofErr w:type="spellStart"/>
+      <w:r>
+        <w:rPr>
+          <w:lang w:val="en-CA" w:eastAsia="fr-CA"/>
+        </w:rPr>
+        <w:t>stylesheet</w:t>
+      </w:r>
+      <w:proofErr w:type="spellEnd"/>
+      <w:r>
+        <w:rPr>
+          <w:lang w:val="en-CA" w:eastAsia="fr-CA"/>
+        </w:rPr>
+        <w:t xml:space="preserve">" </w:t>
+      </w:r>
+      <w:proofErr w:type="spellStart"/>
+      <w:r>
+        <w:rPr>
+          <w:lang w:val="en-CA" w:eastAsia="fr-CA"/>
+        </w:rPr>
+        <w:t>href</w:t>
+      </w:r>
+      <w:proofErr w:type="spellEnd"/>
+      <w:r>
+        <w:rPr>
+          <w:lang w:val="en-CA" w:eastAsia="fr-CA"/>
+        </w:rPr>
+        <w:t>="scripts/jquery-ui.min.css"&gt;</w:t>
+      </w:r>
+    </w:p>
+    <w:p>
+      <w:pPr>
+        <w:spacing w:after="0"/>
+        <w:rPr>
+          <w:lang w:val="en-CA" w:eastAsia="fr-CA"/>
+        </w:rPr>
+      </w:pPr>
+    </w:p>
+    <w:p>
+      <w:pPr>
+        <w:spacing w:after="0"/>
+        <w:rPr>
+          <w:lang w:eastAsia="fr-CA"/>
+        </w:rPr>
+      </w:pPr>
+      <w:r>
+        <w:rPr>
+          <w:lang w:eastAsia="fr-CA"/>
+        </w:rPr>
+        <w:t>Ces lignes devront être ajoutées au body de la page :</w:t>
+      </w:r>
+      <w:r>
+        <w:rPr>
+          <w:noProof/>
+          <w:lang w:eastAsia="fr-CA"/>
+        </w:rPr>
+        <w:t xml:space="preserve"> </w:t>
+      </w:r>
+    </w:p>
+    <w:p>
+      <w:pPr>
+        <w:spacing w:after="0" w:line="240" w:lineRule="auto"/>
+        <w:rPr>
+          <w:lang w:val="en-CA" w:eastAsia="fr-CA"/>
+        </w:rPr>
+      </w:pPr>
+      <w:r>
+        <w:rPr>
+          <w:lang w:val="en-CA" w:eastAsia="fr-CA"/>
+        </w:rPr>
+        <w:t xml:space="preserve"> </w:t>
+      </w:r>
+      <w:r>
+        <w:rPr>
+          <w:lang w:val="en-CA" w:eastAsia="fr-CA"/>
+        </w:rPr>
+        <w:t xml:space="preserve">    &lt;</w:t>
+      </w:r>
+      <w:proofErr w:type="gramStart"/>
+      <w:r>
+        <w:rPr>
+          <w:lang w:val="en-CA" w:eastAsia="fr-CA"/>
+        </w:rPr>
+        <w:t>script</w:t>
+      </w:r>
+      <w:proofErr w:type="gramEnd"/>
+      <w:r>
+        <w:rPr>
+          <w:lang w:val="en-CA" w:eastAsia="fr-CA"/>
+        </w:rPr>
+        <w:t xml:space="preserve"> </w:t>
+      </w:r>
+      <w:proofErr w:type="spellStart"/>
+      <w:r>
+        <w:rPr>
+          <w:lang w:val="en-CA" w:eastAsia="fr-CA"/>
+        </w:rPr>
+        <w:t>src</w:t>
+      </w:r>
+      <w:proofErr w:type="spellEnd"/>
+      <w:r>
+        <w:rPr>
+          <w:lang w:val="en-CA" w:eastAsia="fr-CA"/>
+        </w:rPr>
+        <w:t>="scripts/jquery-3.1.1.min.js"&gt;&lt;/script&gt;</w:t>
+      </w:r>
+    </w:p>
+    <w:p>
+      <w:pPr>
+        <w:spacing w:after="0" w:line="240" w:lineRule="auto"/>
+        <w:rPr>
+          <w:lang w:val="en-CA" w:eastAsia="fr-CA"/>
+        </w:rPr>
+      </w:pPr>
+      <w:r>
+        <w:rPr>
+          <w:lang w:val="en-CA" w:eastAsia="fr-CA"/>
+        </w:rPr>
+        <w:t xml:space="preserve">    &lt;</w:t>
+      </w:r>
+      <w:proofErr w:type="gramStart"/>
+      <w:r>
+        <w:rPr>
+          <w:lang w:val="en-CA" w:eastAsia="fr-CA"/>
+        </w:rPr>
+        <w:t>script</w:t>
+      </w:r>
+      <w:proofErr w:type="gramEnd"/>
+      <w:r>
+        <w:rPr>
+          <w:lang w:val="en-CA" w:eastAsia="fr-CA"/>
+        </w:rPr>
+        <w:t xml:space="preserve"> </w:t>
+      </w:r>
+      <w:proofErr w:type="spellStart"/>
+      <w:r>
+        <w:rPr>
+          <w:lang w:val="en-CA" w:eastAsia="fr-CA"/>
+        </w:rPr>
+        <w:t>src</w:t>
+      </w:r>
+      <w:proofErr w:type="spellEnd"/>
+      <w:r>
+        <w:rPr>
+          <w:lang w:val="en-CA" w:eastAsia="fr-CA"/>
+        </w:rPr>
+        <w:t>="scripts/jquery-ui.min.js"&gt;&lt;/script&gt;</w:t>
+      </w:r>
+    </w:p>
+    <w:p>
+      <w:pPr>
+        <w:spacing w:after="0" w:line="240" w:lineRule="auto"/>
+        <w:rPr>
+          <w:lang w:val="en-CA" w:eastAsia="fr-CA"/>
+        </w:rPr>
+      </w:pPr>
+      <w:r>
+        <w:rPr>
+          <w:lang w:val="en-CA" w:eastAsia="fr-CA"/>
+        </w:rPr>
+        <w:t xml:space="preserve">    &lt;</w:t>
+      </w:r>
+      <w:proofErr w:type="gramStart"/>
+      <w:r>
+        <w:rPr>
+          <w:lang w:val="en-CA" w:eastAsia="fr-CA"/>
+        </w:rPr>
+        <w:t>script</w:t>
+      </w:r>
+      <w:proofErr w:type="gramEnd"/>
+      <w:r>
+        <w:rPr>
+          <w:lang w:val="en-CA" w:eastAsia="fr-CA"/>
+        </w:rPr>
+        <w:t xml:space="preserve"> </w:t>
+      </w:r>
+      <w:proofErr w:type="spellStart"/>
+      <w:r>
+        <w:rPr>
+          <w:lang w:val="en-CA" w:eastAsia="fr-CA"/>
+        </w:rPr>
+        <w:t>src</w:t>
+      </w:r>
+      <w:proofErr w:type="spellEnd"/>
+      <w:r>
+        <w:rPr>
+          <w:lang w:val="en-CA" w:eastAsia="fr-CA"/>
+        </w:rPr>
+        <w:t>="scripts/FileSaver.min.js"&gt;&lt;/script&gt;</w:t>
+      </w:r>
+    </w:p>
+    <w:p>
+      <w:pPr>
+        <w:spacing w:after="0" w:line="240" w:lineRule="auto"/>
+        <w:rPr>
+          <w:lang w:val="en-CA" w:eastAsia="fr-CA"/>
+        </w:rPr>
+      </w:pPr>
+      <w:r>
+        <w:rPr>
+          <w:lang w:val="en-CA" w:eastAsia="fr-CA"/>
+        </w:rPr>
+        <w:t xml:space="preserve">    &lt;script </w:t>
+      </w:r>
+      <w:proofErr w:type="spellStart"/>
+      <w:r>
+        <w:rPr>
+          <w:lang w:val="en-CA" w:eastAsia="fr-CA"/>
+        </w:rPr>
+        <w:t>src</w:t>
+      </w:r>
+      <w:proofErr w:type="spellEnd"/>
+      <w:r>
+        <w:rPr>
+          <w:lang w:val="en-CA" w:eastAsia="fr-CA"/>
+        </w:rPr>
+        <w:t>="CourseBenthique.js"&gt;&lt;/script&gt;</w:t>
+      </w:r>
+    </w:p>
+    <w:p>
+      <w:pPr>
+        <w:rPr>
+          <w:lang w:val="en-CA"/>
+        </w:rPr>
+      </w:pPr>
+      <w:r>
+        <w:rPr>
+          <w:noProof/>
+          <w:lang w:eastAsia="fr-CA"/>
+        </w:rPr>
+        <w:drawing>
+          <wp:anchor distT="0" distB="0" distL="114300" distR="114300" simplePos="0" relativeHeight="251663360" behindDoc="0" locked="0" layoutInCell="1" allowOverlap="1" wp14:anchorId="6808B931" wp14:editId="31B56AD6">
+            <wp:simplePos x="0" y="0"/>
+            <wp:positionH relativeFrom="column">
+              <wp:posOffset>-85725</wp:posOffset>
+            </wp:positionH>
+            <wp:positionV relativeFrom="paragraph">
+              <wp:posOffset>159385</wp:posOffset>
+            </wp:positionV>
+            <wp:extent cx="3600450" cy="1412240"/>
+            <wp:effectExtent l="0" t="0" r="0" b="0"/>
+            <wp:wrapTopAndBottom/>
+            <wp:docPr id="34" name="Image 34"/>
+            <wp:cNvGraphicFramePr>
+              <a:graphicFrameLocks xmlns:a="http://schemas.openxmlformats.org/drawingml/2006/main" noChangeAspect="1"/>
+            </wp:cNvGraphicFramePr>
+            <a:graphic xmlns:a="http://schemas.openxmlformats.org/drawingml/2006/main">
+              <a:graphicData uri="http://schemas.openxmlformats.org/drawingml/2006/picture">
+                <pic:pic xmlns:pic="http://schemas.openxmlformats.org/drawingml/2006/picture">
+                  <pic:nvPicPr>
+                    <pic:cNvPr id="0" name=""/>
+                    <pic:cNvPicPr/>
+                  </pic:nvPicPr>
+                  <pic:blipFill>
+                    <a:blip r:embed="rId10">
+                      <a:extLst>
+                        <a:ext uri="{28A0092B-C50C-407E-A947-70E740481C1C}">
+                          <a14:useLocalDpi xmlns:a14="http://schemas.microsoft.com/office/drawing/2010/main" val="0"/>
+                        </a:ext>
+                      </a:extLst>
+                    </a:blip>
+                    <a:stretch>
+                      <a:fillRect/>
+                    </a:stretch>
+                  </pic:blipFill>
+                  <pic:spPr>
+                    <a:xfrm>
+                      <a:off x="0" y="0"/>
+                      <a:ext cx="3600450" cy="1412240"/>
+                    </a:xfrm>
+                    <a:prstGeom prst="rect">
+                      <a:avLst/>
+                    </a:prstGeom>
+                  </pic:spPr>
+                </pic:pic>
+              </a:graphicData>
+            </a:graphic>
+            <wp14:sizeRelH relativeFrom="page">
+              <wp14:pctWidth>0</wp14:pctWidth>
+            </wp14:sizeRelH>
+            <wp14:sizeRelV relativeFrom="page">
+              <wp14:pctHeight>0</wp14:pctHeight>
+            </wp14:sizeRelV>
+          </wp:anchor>
+        </w:drawing>
+      </w:r>
+    </w:p>
+    <w:p>
+      <w:pPr>
+        <w:rPr>
+          <w:lang w:val="en-CA"/>
+        </w:rPr>
+      </w:pPr>
+    </w:p>
+    <w:p>
+      <w:pPr>
+        <w:pStyle w:val="Titre1"/>
+      </w:pPr>
+      <w:bookmarkStart w:id="5" w:name="_Toc468917244"/>
+      <w:r>
+        <w:t>Information techniques</w:t>
+      </w:r>
+      <w:bookmarkEnd w:id="5"/>
+    </w:p>
+    <w:p>
+      <w:r>
+        <w:t xml:space="preserve">Le jeu </w:t>
+      </w:r>
+      <w:r>
+        <w:t xml:space="preserve">est complètement construit en JavaScript et utilise quelques librairies. Principalement, il s’agit de librairies </w:t>
+      </w:r>
+      <w:proofErr w:type="spellStart"/>
+      <w:r>
+        <w:t>JQ</w:t>
+      </w:r>
+      <w:r>
+        <w:t>uery</w:t>
+      </w:r>
+      <w:proofErr w:type="spellEnd"/>
+      <w:r>
+        <w:t xml:space="preserve"> et</w:t>
+      </w:r>
+      <w:r>
+        <w:t xml:space="preserve"> </w:t>
+      </w:r>
+      <w:proofErr w:type="spellStart"/>
+      <w:r>
+        <w:t>JQueryUi</w:t>
+      </w:r>
+      <w:proofErr w:type="spellEnd"/>
+      <w:r>
+        <w:t xml:space="preserve">. Une autre librairie utilisée est FileSaver.js permettant de sauvegarder les parties en cours. Finalement, l’affichage du jeu est géré par un fichier </w:t>
+      </w:r>
+      <w:proofErr w:type="spellStart"/>
+      <w:r>
+        <w:t>Css</w:t>
+      </w:r>
+      <w:proofErr w:type="spellEnd"/>
+      <w:r>
+        <w:t>.</w:t>
+      </w:r>
+    </w:p>
+    <w:p/>
+    <w:p>
+      <w:pPr>
+        <w:pStyle w:val="Titre1"/>
+      </w:pPr>
+      <w:bookmarkStart w:id="6" w:name="_Toc468917245"/>
+      <w:r>
+        <w:t>Procédure pour les copies de sécurité</w:t>
+      </w:r>
+      <w:bookmarkEnd w:id="6"/>
+    </w:p>
+    <w:p>
+      <w:r>
+        <w:t>Pour créer une copie de sécurité, il faut seulement copier les fichiers du jeu et les sauvegarder à une place sécuritaire.</w:t>
+      </w:r>
+    </w:p>
+    <w:p>
+      <w:r>
+        <w:t>Les fichiers sont les suivant :</w:t>
+      </w:r>
+    </w:p>
+    <w:p>
+      <w:pPr>
+        <w:pStyle w:val="Paragraphedeliste"/>
+        <w:numPr>
+          <w:ilvl w:val="0"/>
+          <w:numId w:val="1"/>
+        </w:numPr>
+      </w:pPr>
+      <w:r>
+        <w:rPr>
+          <w:noProof/>
+          <w:lang w:eastAsia="fr-CA"/>
+        </w:rPr>
+        <w:drawing>
+          <wp:anchor distT="0" distB="0" distL="114300" distR="114300" simplePos="0" relativeHeight="251664384" behindDoc="0" locked="0" layoutInCell="1" allowOverlap="1" wp14:anchorId="35FB1D52" wp14:editId="7DA091E0">
+            <wp:simplePos x="0" y="0"/>
+            <wp:positionH relativeFrom="column">
+              <wp:posOffset>2314575</wp:posOffset>
+            </wp:positionH>
+            <wp:positionV relativeFrom="paragraph">
+              <wp:posOffset>-2540</wp:posOffset>
+            </wp:positionV>
+            <wp:extent cx="3352800" cy="855345"/>
+            <wp:effectExtent l="0" t="0" r="0" b="1905"/>
+            <wp:wrapSquare wrapText="bothSides"/>
+            <wp:docPr id="35" name="Image 35"/>
+            <wp:cNvGraphicFramePr>
+              <a:graphicFrameLocks xmlns:a="http://schemas.openxmlformats.org/drawingml/2006/main" noChangeAspect="1"/>
+            </wp:cNvGraphicFramePr>
+            <a:graphic xmlns:a="http://schemas.openxmlformats.org/drawingml/2006/main">
+              <a:graphicData uri="http://schemas.openxmlformats.org/drawingml/2006/picture">
+                <pic:pic xmlns:pic="http://schemas.openxmlformats.org/drawingml/2006/picture">
+                  <pic:nvPicPr>
+                    <pic:cNvPr id="0" name=""/>
+                    <pic:cNvPicPr/>
+                  </pic:nvPicPr>
+                  <pic:blipFill>
+                    <a:blip r:embed="rId11">
+                      <a:extLst>
+                        <a:ext uri="{28A0092B-C50C-407E-A947-70E740481C1C}">
+                          <a14:useLocalDpi xmlns:a14="http://schemas.microsoft.com/office/drawing/2010/main" val="0"/>
+                        </a:ext>
+                      </a:extLst>
+                    </a:blip>
+                    <a:stretch>
+                      <a:fillRect/>
+                    </a:stretch>
+                  </pic:blipFill>
+                  <pic:spPr>
+                    <a:xfrm>
+                      <a:off x="0" y="0"/>
+                      <a:ext cx="3352800" cy="855345"/>
+                    </a:xfrm>
+                    <a:prstGeom prst="rect">
+                      <a:avLst/>
+                    </a:prstGeom>
+                  </pic:spPr>
+                </pic:pic>
+              </a:graphicData>
+            </a:graphic>
+            <wp14:sizeRelH relativeFrom="page">
+              <wp14:pctWidth>0</wp14:pctWidth>
+            </wp14:sizeRelH>
+            <wp14:sizeRelV relativeFrom="page">
+              <wp14:pctHeight>0</wp14:pctHeight>
+            </wp14:sizeRelV>
+          </wp:anchor>
+        </w:drawing>
+      </w:r>
+      <w:r>
+        <w:t>CourseBentique.html</w:t>
+      </w:r>
+    </w:p>
+    <w:p>
+      <w:pPr>
+        <w:pStyle w:val="Paragraphedeliste"/>
+        <w:numPr>
+          <w:ilvl w:val="0"/>
+          <w:numId w:val="1"/>
+        </w:numPr>
+      </w:pPr>
+      <w:r>
+        <w:t>CourseBentique.js</w:t>
+      </w:r>
+    </w:p>
+    <w:p>
+      <w:pPr>
+        <w:pStyle w:val="Paragraphedeliste"/>
+        <w:numPr>
+          <w:ilvl w:val="0"/>
+          <w:numId w:val="1"/>
+        </w:numPr>
+      </w:pPr>
+      <w:r>
+        <w:t>Style.css</w:t>
+      </w:r>
+    </w:p>
+    <w:p>
+      <w:r>
+        <w:t>Les dossiers sont les suivants :</w:t>
+      </w:r>
+    </w:p>
+    <w:p>
+      <w:pPr>
+        <w:pStyle w:val="Paragraphedeliste"/>
+        <w:numPr>
+          <w:ilvl w:val="0"/>
+          <w:numId w:val="1"/>
+        </w:numPr>
+      </w:pPr>
+      <w:r>
+        <w:t>Scripts</w:t>
+      </w:r>
+    </w:p>
+    <w:p>
+      <w:pPr>
+        <w:pStyle w:val="Paragraphedeliste"/>
+        <w:numPr>
+          <w:ilvl w:val="0"/>
+          <w:numId w:val="1"/>
+        </w:numPr>
+      </w:pPr>
+      <w:r>
+        <w:t>Ressources</w:t>
+      </w:r>
+    </w:p>
+    <w:p>
+      <w:pPr>
+        <w:pStyle w:val="Paragraphedeliste"/>
+      </w:pPr>
+    </w:p>
+    <w:p>
+      <w:pPr>
+        <w:pStyle w:val="Paragraphedeliste"/>
+      </w:pPr>
+    </w:p>
+    <w:p>
+      <w:pPr>
+        <w:pStyle w:val="Titre1"/>
+      </w:pPr>
+      <w:bookmarkStart w:id="7" w:name="_Toc468917246"/>
+      <w:r>
+        <w:t>En cas de problème</w:t>
+      </w:r>
+      <w:bookmarkEnd w:id="7"/>
     </w:p>
     <w:p/>
     <w:p>
       <w:pPr>
         <w:pStyle w:val="Titre2"/>
       </w:pPr>
-      <w:r>
-        <w:t>Sur une page web entière :</w:t>
-      </w:r>
+      <w:bookmarkStart w:id="8" w:name="_Toc468917247"/>
+      <w:r>
+        <w:t>Problèmes mineurs :</w:t>
+      </w:r>
+      <w:bookmarkEnd w:id="8"/>
     </w:p>
     <w:p>
       <w:r>
-        <w:t xml:space="preserve">Pour l’installation du jeu, le fichier </w:t>
-      </w:r>
-      <w:r>
-        <w:rPr>
-          <w:b/>
-        </w:rPr>
-        <w:t>CourseBenthique.html</w:t>
-      </w:r>
-      <w:r>
-        <w:t xml:space="preserve"> doit être placé à l’endroit désiré. Le fichier </w:t>
-      </w:r>
-      <w:r>
-        <w:rPr>
-          <w:b/>
-        </w:rPr>
-        <w:t>style.css</w:t>
-      </w:r>
-      <w:r>
-        <w:t xml:space="preserve"> et les dossiers </w:t>
-      </w:r>
-      <w:r>
-        <w:rPr>
-          <w:b/>
-        </w:rPr>
-        <w:t>ressources</w:t>
-      </w:r>
-      <w:r>
-        <w:t xml:space="preserve"> et </w:t>
-      </w:r>
-      <w:r>
-        <w:rPr>
-          <w:b/>
-        </w:rPr>
-        <w:t>scripts</w:t>
+        <w:t xml:space="preserve">Certains problèmes </w:t>
+      </w:r>
+      <w:r>
+        <w:t>pourraient empêcher la partie de se poursuivre et d’autres non. Lors d’une erreur, si le joueur peut continuer de jouer, la partie pourra se poursuivre. Si la partie ne peut se poursuivre, essayer d’enregistrer la partie et la recharger.</w:t>
+      </w:r>
+    </w:p>
+    <w:p/>
+    <w:p>
+      <w:pPr>
+        <w:pStyle w:val="Titre2"/>
+      </w:pPr>
+      <w:bookmarkStart w:id="9" w:name="_Toc468917248"/>
+      <w:r>
+        <w:t>Problèmes majeurs :</w:t>
+      </w:r>
+      <w:bookmarkEnd w:id="9"/>
+    </w:p>
+    <w:p>
+      <w:r>
+        <w:t>Si un problème venait à empêcher le jeu de fonctionner complètement, nous vous</w:t>
+      </w:r>
+      <w:r>
+        <w:t xml:space="preserve"> invitons</w:t>
       </w:r>
       <w:r>
         <w:t xml:space="preserve"> </w:t>
       </w:r>
       <w:r>
-        <w:t>doivent être déposés à la même place.</w:t>
-      </w:r>
-      <w:bookmarkStart w:id="1" w:name="_GoBack"/>
-      <w:bookmarkEnd w:id="1"/>
+        <w:t>à contacter le</w:t>
+      </w:r>
+      <w:r>
+        <w:t xml:space="preserve"> cégep de Victoriaville et leur indiquer que le jeu ne fonctionne plus et les circonstances entourant ce problème.</w:t>
+      </w:r>
     </w:p>
+    <w:p/>
     <w:p>
       <w:pPr>
         <w:pStyle w:val="Titre1"/>
       </w:pPr>
-      <w:bookmarkStart w:id="2" w:name="_Toc466807425"/>
-      <w:r>
-        <w:t>Information techniques</w:t>
-      </w:r>
+      <w:bookmarkStart w:id="10" w:name="_Toc468917249"/>
+      <w:r>
+        <w:lastRenderedPageBreak/>
+        <w:t>Conclusion</w:t>
+      </w:r>
+      <w:bookmarkEnd w:id="10"/>
     </w:p>
     <w:p>
-      <w:pPr>
-        <w:pStyle w:val="Titre1"/>
-      </w:pPr>
-      <w:r>
-        <w:t>Procédure pour les copies de sécurité</w:t>
-      </w:r>
-    </w:p>
-    <w:p>
-      <w:pPr>
-        <w:pStyle w:val="Titre1"/>
-      </w:pPr>
-      <w:r>
-        <w:t>En cas de problème</w:t>
-      </w:r>
-    </w:p>
-    <w:p>
-      <w:pPr>
-        <w:pStyle w:val="Titre1"/>
-      </w:pPr>
-      <w:r>
-        <w:t>Conclusion</w:t>
-      </w:r>
-      <w:bookmarkEnd w:id="2"/>
+      <w:r>
+        <w:t>Dans ce guide, les méthodes d’installation ont été expliquées et détaillées. De plus, les différentes technologies utilisées ont été décrites. Et finalement, les démarches à suivre en cas de problème ont été établies. Nous vous souhaitons donc des heures de plaisir dans le jeu de la Course Benthique.</w:t>
+      </w:r>
     </w:p>
     <w:sectPr>
-      <w:footerReference w:type="default" r:id="rId8"/>
+      <w:footerReference w:type="default" r:id="rId12"/>
       <w:pgSz w:w="12240" w:h="15840"/>
       <w:pgMar w:top="1440" w:right="1800" w:bottom="1440" w:left="1800" w:header="708" w:footer="708" w:gutter="0"/>
       <w:pgNumType w:start="0"/>
@@ -4577,7 +6067,7 @@
                                   <w:szCs w:val="16"/>
                                   <w:lang w:val="fr-FR"/>
                                 </w:rPr>
-                                <w:t>2</w:t>
+                                <w:t>1</w:t>
                               </w:r>
                               <w:r>
                                 <w:rPr>
@@ -4658,7 +6148,7 @@
                             <w:szCs w:val="16"/>
                             <w:lang w:val="fr-FR"/>
                           </w:rPr>
-                          <w:t>2</w:t>
+                          <w:t>1</w:t>
                         </w:r>
                         <w:r>
                           <w:rPr>
@@ -4705,6 +6195,126 @@
     </w:p>
   </w:footnote>
 </w:footnotes>
+</file>
+
+<file path=word/numbering.xml><?xml version="1.0" encoding="utf-8"?>
+<w:numbering xmlns:wpc="http://schemas.microsoft.com/office/word/2010/wordprocessingCanvas" xmlns:mc="http://schemas.openxmlformats.org/markup-compatibility/2006" xmlns:o="urn:schemas-microsoft-com:office:office" xmlns:r="http://schemas.openxmlformats.org/officeDocument/2006/relationships" xmlns:m="http://schemas.openxmlformats.org/officeDocument/2006/math" xmlns:v="urn:schemas-microsoft-com:vml" xmlns:wp14="http://schemas.microsoft.com/office/word/2010/wordprocessingDrawing" xmlns:wp="http://schemas.openxmlformats.org/drawingml/2006/wordprocessingDrawing" xmlns:w10="urn:schemas-microsoft-com:office:word" xmlns:w="http://schemas.openxmlformats.org/wordprocessingml/2006/main" xmlns:w14="http://schemas.microsoft.com/office/word/2010/wordml" xmlns:wpg="http://schemas.microsoft.com/office/word/2010/wordprocessingGroup" xmlns:wpi="http://schemas.microsoft.com/office/word/2010/wordprocessingInk" xmlns:wne="http://schemas.microsoft.com/office/word/2006/wordml" xmlns:wps="http://schemas.microsoft.com/office/word/2010/wordprocessingShape" mc:Ignorable="w14 wp14">
+  <w:abstractNum w:abstractNumId="0">
+    <w:nsid w:val="641C6255"/>
+    <w:multiLevelType w:val="hybridMultilevel"/>
+    <w:tmpl w:val="683085A2"/>
+    <w:lvl w:ilvl="0" w:tplc="574ED3A8">
+      <w:numFmt w:val="bullet"/>
+      <w:lvlText w:val="-"/>
+      <w:lvlJc w:val="left"/>
+      <w:pPr>
+        <w:ind w:left="720" w:hanging="360"/>
+      </w:pPr>
+      <w:rPr>
+        <w:rFonts w:ascii="Arial" w:eastAsiaTheme="minorHAnsi" w:hAnsi="Arial" w:cs="Arial" w:hint="default"/>
+      </w:rPr>
+    </w:lvl>
+    <w:lvl w:ilvl="1" w:tplc="0C0C0003" w:tentative="1">
+      <w:start w:val="1"/>
+      <w:numFmt w:val="bullet"/>
+      <w:lvlText w:val="o"/>
+      <w:lvlJc w:val="left"/>
+      <w:pPr>
+        <w:ind w:left="1440" w:hanging="360"/>
+      </w:pPr>
+      <w:rPr>
+        <w:rFonts w:ascii="Courier New" w:hAnsi="Courier New" w:cs="Courier New" w:hint="default"/>
+      </w:rPr>
+    </w:lvl>
+    <w:lvl w:ilvl="2" w:tplc="0C0C0005" w:tentative="1">
+      <w:start w:val="1"/>
+      <w:numFmt w:val="bullet"/>
+      <w:lvlText w:val=""/>
+      <w:lvlJc w:val="left"/>
+      <w:pPr>
+        <w:ind w:left="2160" w:hanging="360"/>
+      </w:pPr>
+      <w:rPr>
+        <w:rFonts w:ascii="Wingdings" w:hAnsi="Wingdings" w:hint="default"/>
+      </w:rPr>
+    </w:lvl>
+    <w:lvl w:ilvl="3" w:tplc="0C0C0001" w:tentative="1">
+      <w:start w:val="1"/>
+      <w:numFmt w:val="bullet"/>
+      <w:lvlText w:val=""/>
+      <w:lvlJc w:val="left"/>
+      <w:pPr>
+        <w:ind w:left="2880" w:hanging="360"/>
+      </w:pPr>
+      <w:rPr>
+        <w:rFonts w:ascii="Symbol" w:hAnsi="Symbol" w:hint="default"/>
+      </w:rPr>
+    </w:lvl>
+    <w:lvl w:ilvl="4" w:tplc="0C0C0003" w:tentative="1">
+      <w:start w:val="1"/>
+      <w:numFmt w:val="bullet"/>
+      <w:lvlText w:val="o"/>
+      <w:lvlJc w:val="left"/>
+      <w:pPr>
+        <w:ind w:left="3600" w:hanging="360"/>
+      </w:pPr>
+      <w:rPr>
+        <w:rFonts w:ascii="Courier New" w:hAnsi="Courier New" w:cs="Courier New" w:hint="default"/>
+      </w:rPr>
+    </w:lvl>
+    <w:lvl w:ilvl="5" w:tplc="0C0C0005" w:tentative="1">
+      <w:start w:val="1"/>
+      <w:numFmt w:val="bullet"/>
+      <w:lvlText w:val=""/>
+      <w:lvlJc w:val="left"/>
+      <w:pPr>
+        <w:ind w:left="4320" w:hanging="360"/>
+      </w:pPr>
+      <w:rPr>
+        <w:rFonts w:ascii="Wingdings" w:hAnsi="Wingdings" w:hint="default"/>
+      </w:rPr>
+    </w:lvl>
+    <w:lvl w:ilvl="6" w:tplc="0C0C0001" w:tentative="1">
+      <w:start w:val="1"/>
+      <w:numFmt w:val="bullet"/>
+      <w:lvlText w:val=""/>
+      <w:lvlJc w:val="left"/>
+      <w:pPr>
+        <w:ind w:left="5040" w:hanging="360"/>
+      </w:pPr>
+      <w:rPr>
+        <w:rFonts w:ascii="Symbol" w:hAnsi="Symbol" w:hint="default"/>
+      </w:rPr>
+    </w:lvl>
+    <w:lvl w:ilvl="7" w:tplc="0C0C0003" w:tentative="1">
+      <w:start w:val="1"/>
+      <w:numFmt w:val="bullet"/>
+      <w:lvlText w:val="o"/>
+      <w:lvlJc w:val="left"/>
+      <w:pPr>
+        <w:ind w:left="5760" w:hanging="360"/>
+      </w:pPr>
+      <w:rPr>
+        <w:rFonts w:ascii="Courier New" w:hAnsi="Courier New" w:cs="Courier New" w:hint="default"/>
+      </w:rPr>
+    </w:lvl>
+    <w:lvl w:ilvl="8" w:tplc="0C0C0005" w:tentative="1">
+      <w:start w:val="1"/>
+      <w:numFmt w:val="bullet"/>
+      <w:lvlText w:val=""/>
+      <w:lvlJc w:val="left"/>
+      <w:pPr>
+        <w:ind w:left="6480" w:hanging="360"/>
+      </w:pPr>
+      <w:rPr>
+        <w:rFonts w:ascii="Wingdings" w:hAnsi="Wingdings" w:hint="default"/>
+      </w:rPr>
+    </w:lvl>
+  </w:abstractNum>
+  <w:num w:numId="1">
+    <w:abstractNumId w:val="0"/>
+  </w:num>
+</w:numbering>
 </file>
 
 <file path=word/styles.xml><?xml version="1.0" encoding="utf-8"?>
@@ -4918,7 +6528,6 @@
   <w:style w:type="character" w:default="1" w:styleId="Policepardfaut">
     <w:name w:val="Default Paragraph Font"/>
     <w:uiPriority w:val="1"/>
-    <w:semiHidden/>
     <w:unhideWhenUsed/>
   </w:style>
   <w:style w:type="table" w:default="1" w:styleId="TableauNormal">
@@ -5113,6 +6722,30 @@
       <w:sz w:val="16"/>
       <w:szCs w:val="16"/>
     </w:rPr>
+  </w:style>
+  <w:style w:type="paragraph" w:styleId="Paragraphedeliste">
+    <w:name w:val="List Paragraph"/>
+    <w:basedOn w:val="Normal"/>
+    <w:uiPriority w:val="34"/>
+    <w:qFormat/>
+    <w:rsid w:val="00F14E4B"/>
+    <w:pPr>
+      <w:ind w:left="720"/>
+      <w:contextualSpacing/>
+    </w:pPr>
+  </w:style>
+  <w:style w:type="paragraph" w:styleId="TM2">
+    <w:name w:val="toc 2"/>
+    <w:basedOn w:val="Normal"/>
+    <w:next w:val="Normal"/>
+    <w:autoRedefine/>
+    <w:uiPriority w:val="39"/>
+    <w:unhideWhenUsed/>
+    <w:rsid w:val="002D668B"/>
+    <w:pPr>
+      <w:spacing w:after="100"/>
+      <w:ind w:left="240"/>
+    </w:pPr>
   </w:style>
 </w:styles>
 </file>
@@ -5328,7 +6961,6 @@
   <w:style w:type="character" w:default="1" w:styleId="Policepardfaut">
     <w:name w:val="Default Paragraph Font"/>
     <w:uiPriority w:val="1"/>
-    <w:semiHidden/>
     <w:unhideWhenUsed/>
   </w:style>
   <w:style w:type="table" w:default="1" w:styleId="TableauNormal">
@@ -5523,6 +7155,30 @@
       <w:sz w:val="16"/>
       <w:szCs w:val="16"/>
     </w:rPr>
+  </w:style>
+  <w:style w:type="paragraph" w:styleId="Paragraphedeliste">
+    <w:name w:val="List Paragraph"/>
+    <w:basedOn w:val="Normal"/>
+    <w:uiPriority w:val="34"/>
+    <w:qFormat/>
+    <w:rsid w:val="00F14E4B"/>
+    <w:pPr>
+      <w:ind w:left="720"/>
+      <w:contextualSpacing/>
+    </w:pPr>
+  </w:style>
+  <w:style w:type="paragraph" w:styleId="TM2">
+    <w:name w:val="toc 2"/>
+    <w:basedOn w:val="Normal"/>
+    <w:next w:val="Normal"/>
+    <w:autoRedefine/>
+    <w:uiPriority w:val="39"/>
+    <w:unhideWhenUsed/>
+    <w:rsid w:val="002D668B"/>
+    <w:pPr>
+      <w:spacing w:after="100"/>
+      <w:ind w:left="240"/>
+    </w:pPr>
   </w:style>
 </w:styles>
 </file>
@@ -5782,7 +7438,7 @@
   <a:extraClrSchemeLst/>
   <a:extLst>
     <a:ext uri="{05A4C25C-085E-4340-85A3-A5531E510DB2}">
-      <thm15:themeFamily xmlns:thm15="http://schemas.microsoft.com/office/thememl/2012/main" xmlns="" name="Office Theme" id="{62F939B6-93AF-4DB8-9C6B-D6C7DFDC589F}" vid="{4A3C46E8-61CC-4603-A589-7422A47A8E4A}"/>
+      <thm15:themeFamily xmlns="" xmlns:thm15="http://schemas.microsoft.com/office/thememl/2012/main" name="Office Theme" id="{62F939B6-93AF-4DB8-9C6B-D6C7DFDC589F}" vid="{4A3C46E8-61CC-4603-A589-7422A47A8E4A}"/>
     </a:ext>
   </a:extLst>
 </a:theme>
@@ -5793,7 +7449,7 @@
 </file>
 
 <file path=customXml/itemProps1.xml><?xml version="1.0" encoding="utf-8"?>
-<ds:datastoreItem xmlns:ds="http://schemas.openxmlformats.org/officeDocument/2006/customXml" ds:itemID="{09EFC272-54DA-4078-B9FF-1D8EDEFE18FD}">
+<ds:datastoreItem xmlns:ds="http://schemas.openxmlformats.org/officeDocument/2006/customXml" ds:itemID="{9B3974E1-3111-432B-8006-BF4D5BE0B570}">
   <ds:schemaRefs>
     <ds:schemaRef ds:uri="http://schemas.openxmlformats.org/officeDocument/2006/bibliography"/>
   </ds:schemaRefs>

</xml_diff>

<commit_message>
Ajout fin. modification bug
</commit_message>
<xml_diff>
--- a/GuideOperation.docx
+++ b/GuideOperation.docx
@@ -1,6 +1,6 @@
 
 <file path=word/document.xml><?xml version="1.0" encoding="utf-8"?>
-<w:document xmlns:wpc="http://schemas.microsoft.com/office/word/2010/wordprocessingCanvas" xmlns:mc="http://schemas.openxmlformats.org/markup-compatibility/2006" xmlns:o="urn:schemas-microsoft-com:office:office" xmlns:r="http://schemas.openxmlformats.org/officeDocument/2006/relationships" xmlns:m="http://schemas.openxmlformats.org/officeDocument/2006/math" xmlns:v="urn:schemas-microsoft-com:vml" xmlns:wp14="http://schemas.microsoft.com/office/word/2010/wordprocessingDrawing" xmlns:wp="http://schemas.openxmlformats.org/drawingml/2006/wordprocessingDrawing" xmlns:w10="urn:schemas-microsoft-com:office:word" xmlns:w="http://schemas.openxmlformats.org/wordprocessingml/2006/main" xmlns:w14="http://schemas.microsoft.com/office/word/2010/wordml" xmlns:wpg="http://schemas.microsoft.com/office/word/2010/wordprocessingGroup" xmlns:wpi="http://schemas.microsoft.com/office/word/2010/wordprocessingInk" xmlns:wne="http://schemas.microsoft.com/office/word/2006/wordml" xmlns:wps="http://schemas.microsoft.com/office/word/2010/wordprocessingShape" mc:Ignorable="w14 wp14">
+<w:document xmlns:wpc="http://schemas.microsoft.com/office/word/2010/wordprocessingCanvas" xmlns:mc="http://schemas.openxmlformats.org/markup-compatibility/2006" xmlns:o="urn:schemas-microsoft-com:office:office" xmlns:r="http://schemas.openxmlformats.org/officeDocument/2006/relationships" xmlns:m="http://schemas.openxmlformats.org/officeDocument/2006/math" xmlns:v="urn:schemas-microsoft-com:vml" xmlns:wp14="http://schemas.microsoft.com/office/word/2010/wordprocessingDrawing" xmlns:wp="http://schemas.openxmlformats.org/drawingml/2006/wordprocessingDrawing" xmlns:w10="urn:schemas-microsoft-com:office:word" xmlns:w="http://schemas.openxmlformats.org/wordprocessingml/2006/main" xmlns:w14="http://schemas.microsoft.com/office/word/2010/wordml" xmlns:w15="http://schemas.microsoft.com/office/word/2012/wordml" xmlns:wpg="http://schemas.microsoft.com/office/word/2010/wordprocessingGroup" xmlns:wpi="http://schemas.microsoft.com/office/word/2010/wordprocessingInk" xmlns:wne="http://schemas.microsoft.com/office/word/2006/wordml" xmlns:wps="http://schemas.microsoft.com/office/word/2010/wordprocessingShape" mc:Ignorable="w14 w15 wp14">
   <w:body>
     <w:sdt>
       <w:sdtPr>
@@ -3712,27 +3712,7 @@
                                         <w:szCs w:val="26"/>
                                         <w:lang w:val="fr-FR"/>
                                       </w:rPr>
-                                      <w:t xml:space="preserve"> </w:t>
-                                    </w:r>
-                                    <w:proofErr w:type="spellStart"/>
-                                    <w:r>
-                                      <w:rPr>
-                                        <w:color w:val="5B9BD5" w:themeColor="accent1"/>
-                                        <w:sz w:val="26"/>
-                                        <w:szCs w:val="26"/>
-                                        <w:lang w:val="fr-FR"/>
-                                      </w:rPr>
-                                      <w:t>Brien</w:t>
-                                    </w:r>
-                                    <w:proofErr w:type="spellEnd"/>
-                                    <w:r>
-                                      <w:rPr>
-                                        <w:color w:val="5B9BD5" w:themeColor="accent1"/>
-                                        <w:sz w:val="26"/>
-                                        <w:szCs w:val="26"/>
-                                        <w:lang w:val="fr-FR"/>
-                                      </w:rPr>
-                                      <w:t>, Alexandre Cloutier</w:t>
+                                      <w:t xml:space="preserve"> Brien, Alexandre Cloutier</w:t>
                                     </w:r>
                                   </w:sdtContent>
                                 </w:sdt>
@@ -3852,27 +3832,7 @@
                                   <w:szCs w:val="26"/>
                                   <w:lang w:val="fr-FR"/>
                                 </w:rPr>
-                                <w:t xml:space="preserve"> </w:t>
-                              </w:r>
-                              <w:proofErr w:type="spellStart"/>
-                              <w:r>
-                                <w:rPr>
-                                  <w:color w:val="5B9BD5" w:themeColor="accent1"/>
-                                  <w:sz w:val="26"/>
-                                  <w:szCs w:val="26"/>
-                                  <w:lang w:val="fr-FR"/>
-                                </w:rPr>
-                                <w:t>Brien</w:t>
-                              </w:r>
-                              <w:proofErr w:type="spellEnd"/>
-                              <w:r>
-                                <w:rPr>
-                                  <w:color w:val="5B9BD5" w:themeColor="accent1"/>
-                                  <w:sz w:val="26"/>
-                                  <w:szCs w:val="26"/>
-                                  <w:lang w:val="fr-FR"/>
-                                </w:rPr>
-                                <w:t>, Alexandre Cloutier</w:t>
+                                <w:t xml:space="preserve"> Brien, Alexandre Cloutier</w:t>
                               </w:r>
                             </w:sdtContent>
                           </w:sdt>
@@ -4236,15 +4196,7 @@
             <w:rPr>
               <w:lang w:val="fr-FR"/>
             </w:rPr>
-            <w:t>Table des ma</w:t>
-          </w:r>
-          <w:bookmarkStart w:id="0" w:name="_GoBack"/>
-          <w:bookmarkEnd w:id="0"/>
-          <w:r>
-            <w:rPr>
-              <w:lang w:val="fr-FR"/>
-            </w:rPr>
-            <w:t>tières</w:t>
+            <w:t>Table des matières</w:t>
           </w:r>
         </w:p>
         <w:p>
@@ -4975,14 +4927,16 @@
     <w:p>
       <w:pPr>
         <w:pStyle w:val="Titre1"/>
+        <w:jc w:val="center"/>
       </w:pPr>
-      <w:bookmarkStart w:id="1" w:name="_Toc468917240"/>
+      <w:bookmarkStart w:id="0" w:name="_Toc468917240"/>
       <w:r>
         <w:lastRenderedPageBreak/>
         <w:t>Introduction</w:t>
       </w:r>
-      <w:bookmarkEnd w:id="1"/>
+      <w:bookmarkEnd w:id="0"/>
     </w:p>
+    <w:p/>
     <w:p>
       <w:r>
         <w:t>Le jeu de Course Benthique est tout d’abord un jeu de carte plateau</w:t>
@@ -5009,15 +4963,17 @@
         <w:t>es.</w:t>
       </w:r>
     </w:p>
+    <w:p/>
     <w:p>
       <w:pPr>
         <w:pStyle w:val="Titre1"/>
+        <w:jc w:val="center"/>
       </w:pPr>
-      <w:bookmarkStart w:id="2" w:name="_Toc468917241"/>
+      <w:bookmarkStart w:id="1" w:name="_Toc468917241"/>
       <w:r>
         <w:t>Procédure d’installation</w:t>
       </w:r>
-      <w:bookmarkEnd w:id="2"/>
+      <w:bookmarkEnd w:id="1"/>
     </w:p>
     <w:p>
       <w:r>
@@ -5026,7 +4982,7 @@
           <w:lang w:eastAsia="fr-CA"/>
         </w:rPr>
         <w:drawing>
-          <wp:anchor distT="0" distB="0" distL="114300" distR="114300" simplePos="0" relativeHeight="251662336" behindDoc="0" locked="0" layoutInCell="1" allowOverlap="1" wp14:anchorId="00937B5C" wp14:editId="34F021EF">
+          <wp:anchor distT="0" distB="0" distL="114300" distR="114300" simplePos="0" relativeHeight="251582464" behindDoc="0" locked="0" layoutInCell="1" allowOverlap="1" wp14:anchorId="00937B5C" wp14:editId="34F021EF">
             <wp:simplePos x="0" y="0"/>
             <wp:positionH relativeFrom="column">
               <wp:posOffset>3055620</wp:posOffset>
@@ -5049,7 +5005,7 @@
                     <pic:cNvPicPr/>
                   </pic:nvPicPr>
                   <pic:blipFill>
-                    <a:blip r:embed="rId9">
+                    <a:blip r:embed="rId8">
                       <a:extLst>
                         <a:ext uri="{28A0092B-C50C-407E-A947-70E740481C1C}">
                           <a14:useLocalDpi xmlns:a14="http://schemas.microsoft.com/office/drawing/2010/main" val="0"/>
@@ -5085,13 +5041,15 @@
     <w:p>
       <w:pPr>
         <w:pStyle w:val="Titre2"/>
+        <w:jc w:val="center"/>
       </w:pPr>
-      <w:bookmarkStart w:id="3" w:name="_Toc468917242"/>
-      <w:r>
-        <w:t>Sur une page web entière :</w:t>
-      </w:r>
-      <w:bookmarkEnd w:id="3"/>
+      <w:bookmarkStart w:id="2" w:name="_Toc468917242"/>
+      <w:r>
+        <w:t>Sur une page web entière </w:t>
+      </w:r>
+      <w:bookmarkEnd w:id="2"/>
     </w:p>
+    <w:p/>
     <w:p>
       <w:pPr>
         <w:rPr>
@@ -5181,20 +5139,28 @@
     <w:p>
       <w:pPr>
         <w:pStyle w:val="Titre2"/>
+        <w:jc w:val="center"/>
         <w:rPr>
           <w:noProof/>
           <w:lang w:eastAsia="fr-CA"/>
         </w:rPr>
       </w:pPr>
-      <w:bookmarkStart w:id="4" w:name="_Toc468917243"/>
+      <w:bookmarkStart w:id="3" w:name="_Toc468917243"/>
       <w:r>
         <w:rPr>
           <w:noProof/>
           <w:lang w:eastAsia="fr-CA"/>
         </w:rPr>
-        <w:t>Seulement le code javascript du jeu :</w:t>
-      </w:r>
-      <w:bookmarkEnd w:id="4"/>
+        <w:t>Seulement le code javascript du jeu </w:t>
+      </w:r>
+      <w:bookmarkEnd w:id="3"/>
+    </w:p>
+    <w:p>
+      <w:pPr>
+        <w:rPr>
+          <w:lang w:eastAsia="fr-CA"/>
+        </w:rPr>
+      </w:pPr>
     </w:p>
     <w:p>
       <w:pPr>
@@ -5259,35 +5225,7 @@
         <w:rPr>
           <w:lang w:eastAsia="fr-CA"/>
         </w:rPr>
-        <w:t xml:space="preserve"> devra être ajouté à la page web ainsi qu’un lien vers les styles </w:t>
-      </w:r>
-      <w:proofErr w:type="spellStart"/>
-      <w:r>
-        <w:rPr>
-          <w:lang w:eastAsia="fr-CA"/>
-        </w:rPr>
-        <w:t>css</w:t>
-      </w:r>
-      <w:proofErr w:type="spellEnd"/>
-      <w:r>
-        <w:rPr>
-          <w:lang w:eastAsia="fr-CA"/>
-        </w:rPr>
-        <w:t xml:space="preserve"> de </w:t>
-      </w:r>
-      <w:proofErr w:type="spellStart"/>
-      <w:r>
-        <w:rPr>
-          <w:lang w:eastAsia="fr-CA"/>
-        </w:rPr>
-        <w:t>Jquery</w:t>
-      </w:r>
-      <w:proofErr w:type="spellEnd"/>
-      <w:r>
-        <w:rPr>
-          <w:lang w:eastAsia="fr-CA"/>
-        </w:rPr>
-        <w:t>.</w:t>
+        <w:t xml:space="preserve"> devra être ajouté à la page web ainsi qu’un lien vers les styles css de Jquery.</w:t>
       </w:r>
     </w:p>
     <w:p>
@@ -5309,21 +5247,7 @@
         <w:rPr>
           <w:lang w:eastAsia="fr-CA"/>
         </w:rPr>
-        <w:t xml:space="preserve">Cette ligne devra être ajoutée au </w:t>
-      </w:r>
-      <w:proofErr w:type="spellStart"/>
-      <w:r>
-        <w:rPr>
-          <w:lang w:eastAsia="fr-CA"/>
-        </w:rPr>
-        <w:t>head</w:t>
-      </w:r>
-      <w:proofErr w:type="spellEnd"/>
-      <w:r>
-        <w:rPr>
-          <w:lang w:eastAsia="fr-CA"/>
-        </w:rPr>
-        <w:t xml:space="preserve"> de la page :</w:t>
+        <w:t>Cette ligne devra être ajoutée au head de la page :</w:t>
       </w:r>
     </w:p>
     <w:p>
@@ -5337,49 +5261,7 @@
         <w:rPr>
           <w:lang w:val="en-CA" w:eastAsia="fr-CA"/>
         </w:rPr>
-        <w:t xml:space="preserve">&lt;link </w:t>
-      </w:r>
-      <w:proofErr w:type="spellStart"/>
-      <w:r>
-        <w:rPr>
-          <w:lang w:val="en-CA" w:eastAsia="fr-CA"/>
-        </w:rPr>
-        <w:t>rel</w:t>
-      </w:r>
-      <w:proofErr w:type="spellEnd"/>
-      <w:r>
-        <w:rPr>
-          <w:lang w:val="en-CA" w:eastAsia="fr-CA"/>
-        </w:rPr>
-        <w:t>="</w:t>
-      </w:r>
-      <w:proofErr w:type="spellStart"/>
-      <w:r>
-        <w:rPr>
-          <w:lang w:val="en-CA" w:eastAsia="fr-CA"/>
-        </w:rPr>
-        <w:t>stylesheet</w:t>
-      </w:r>
-      <w:proofErr w:type="spellEnd"/>
-      <w:r>
-        <w:rPr>
-          <w:lang w:val="en-CA" w:eastAsia="fr-CA"/>
-        </w:rPr>
-        <w:t xml:space="preserve">" </w:t>
-      </w:r>
-      <w:proofErr w:type="spellStart"/>
-      <w:r>
-        <w:rPr>
-          <w:lang w:val="en-CA" w:eastAsia="fr-CA"/>
-        </w:rPr>
-        <w:t>href</w:t>
-      </w:r>
-      <w:proofErr w:type="spellEnd"/>
-      <w:r>
-        <w:rPr>
-          <w:lang w:val="en-CA" w:eastAsia="fr-CA"/>
-        </w:rPr>
-        <w:t>="scripts/jquery-ui.min.css"&gt;</w:t>
+        <w:t>&lt;link rel="stylesheet" href="scripts/jquery-ui.min.css"&gt;</w:t>
       </w:r>
     </w:p>
     <w:p>
@@ -5428,35 +5310,7 @@
         <w:rPr>
           <w:lang w:val="en-CA" w:eastAsia="fr-CA"/>
         </w:rPr>
-        <w:t xml:space="preserve">    &lt;</w:t>
-      </w:r>
-      <w:proofErr w:type="gramStart"/>
-      <w:r>
-        <w:rPr>
-          <w:lang w:val="en-CA" w:eastAsia="fr-CA"/>
-        </w:rPr>
-        <w:t>script</w:t>
-      </w:r>
-      <w:proofErr w:type="gramEnd"/>
-      <w:r>
-        <w:rPr>
-          <w:lang w:val="en-CA" w:eastAsia="fr-CA"/>
-        </w:rPr>
-        <w:t xml:space="preserve"> </w:t>
-      </w:r>
-      <w:proofErr w:type="spellStart"/>
-      <w:r>
-        <w:rPr>
-          <w:lang w:val="en-CA" w:eastAsia="fr-CA"/>
-        </w:rPr>
-        <w:t>src</w:t>
-      </w:r>
-      <w:proofErr w:type="spellEnd"/>
-      <w:r>
-        <w:rPr>
-          <w:lang w:val="en-CA" w:eastAsia="fr-CA"/>
-        </w:rPr>
-        <w:t>="scripts/jquery-3.1.1.min.js"&gt;&lt;/script&gt;</w:t>
+        <w:t>&lt;script src="scripts/jquery-3.1.1.min.js"&gt;&lt;/script&gt;</w:t>
       </w:r>
     </w:p>
     <w:p>
@@ -5470,35 +5324,7 @@
         <w:rPr>
           <w:lang w:val="en-CA" w:eastAsia="fr-CA"/>
         </w:rPr>
-        <w:t xml:space="preserve">    &lt;</w:t>
-      </w:r>
-      <w:proofErr w:type="gramStart"/>
-      <w:r>
-        <w:rPr>
-          <w:lang w:val="en-CA" w:eastAsia="fr-CA"/>
-        </w:rPr>
-        <w:t>script</w:t>
-      </w:r>
-      <w:proofErr w:type="gramEnd"/>
-      <w:r>
-        <w:rPr>
-          <w:lang w:val="en-CA" w:eastAsia="fr-CA"/>
-        </w:rPr>
-        <w:t xml:space="preserve"> </w:t>
-      </w:r>
-      <w:proofErr w:type="spellStart"/>
-      <w:r>
-        <w:rPr>
-          <w:lang w:val="en-CA" w:eastAsia="fr-CA"/>
-        </w:rPr>
-        <w:t>src</w:t>
-      </w:r>
-      <w:proofErr w:type="spellEnd"/>
-      <w:r>
-        <w:rPr>
-          <w:lang w:val="en-CA" w:eastAsia="fr-CA"/>
-        </w:rPr>
-        <w:t>="scripts/jquery-ui.min.js"&gt;&lt;/script&gt;</w:t>
+        <w:t xml:space="preserve"> &lt;script src="scripts/jquery-ui.min.js"&gt;&lt;/script&gt;</w:t>
       </w:r>
     </w:p>
     <w:p>
@@ -5512,35 +5338,7 @@
         <w:rPr>
           <w:lang w:val="en-CA" w:eastAsia="fr-CA"/>
         </w:rPr>
-        <w:t xml:space="preserve">    &lt;</w:t>
-      </w:r>
-      <w:proofErr w:type="gramStart"/>
-      <w:r>
-        <w:rPr>
-          <w:lang w:val="en-CA" w:eastAsia="fr-CA"/>
-        </w:rPr>
-        <w:t>script</w:t>
-      </w:r>
-      <w:proofErr w:type="gramEnd"/>
-      <w:r>
-        <w:rPr>
-          <w:lang w:val="en-CA" w:eastAsia="fr-CA"/>
-        </w:rPr>
-        <w:t xml:space="preserve"> </w:t>
-      </w:r>
-      <w:proofErr w:type="spellStart"/>
-      <w:r>
-        <w:rPr>
-          <w:lang w:val="en-CA" w:eastAsia="fr-CA"/>
-        </w:rPr>
-        <w:t>src</w:t>
-      </w:r>
-      <w:proofErr w:type="spellEnd"/>
-      <w:r>
-        <w:rPr>
-          <w:lang w:val="en-CA" w:eastAsia="fr-CA"/>
-        </w:rPr>
-        <w:t>="scripts/FileSaver.min.js"&gt;&lt;/script&gt;</w:t>
+        <w:t xml:space="preserve"> &lt;script src="scripts/FileSaver.min.js"&gt;&lt;/script&gt;</w:t>
       </w:r>
     </w:p>
     <w:p>
@@ -5554,21 +5352,7 @@
         <w:rPr>
           <w:lang w:val="en-CA" w:eastAsia="fr-CA"/>
         </w:rPr>
-        <w:t xml:space="preserve">    &lt;script </w:t>
-      </w:r>
-      <w:proofErr w:type="spellStart"/>
-      <w:r>
-        <w:rPr>
-          <w:lang w:val="en-CA" w:eastAsia="fr-CA"/>
-        </w:rPr>
-        <w:t>src</w:t>
-      </w:r>
-      <w:proofErr w:type="spellEnd"/>
-      <w:r>
-        <w:rPr>
-          <w:lang w:val="en-CA" w:eastAsia="fr-CA"/>
-        </w:rPr>
-        <w:t>="CourseBenthique.js"&gt;&lt;/script&gt;</w:t>
+        <w:t xml:space="preserve"> &lt;script src="CourseBenthique.js"&gt;&lt;/script&gt;</w:t>
       </w:r>
     </w:p>
     <w:p>
@@ -5583,17 +5367,17 @@
           <w:lang w:eastAsia="fr-CA"/>
         </w:rPr>
         <w:drawing>
-          <wp:anchor distT="0" distB="0" distL="114300" distR="114300" simplePos="0" relativeHeight="251663360" behindDoc="0" locked="0" layoutInCell="1" allowOverlap="1" wp14:anchorId="6808B931" wp14:editId="31B56AD6">
+          <wp:anchor distT="0" distB="0" distL="114300" distR="114300" simplePos="0" relativeHeight="251738112" behindDoc="0" locked="0" layoutInCell="1" allowOverlap="1" wp14:anchorId="6808B931" wp14:editId="31B56AD6">
             <wp:simplePos x="0" y="0"/>
             <wp:positionH relativeFrom="column">
-              <wp:posOffset>-85725</wp:posOffset>
+              <wp:posOffset>47625</wp:posOffset>
             </wp:positionH>
             <wp:positionV relativeFrom="paragraph">
-              <wp:posOffset>159385</wp:posOffset>
+              <wp:posOffset>9525</wp:posOffset>
             </wp:positionV>
             <wp:extent cx="3600450" cy="1412240"/>
             <wp:effectExtent l="0" t="0" r="0" b="0"/>
-            <wp:wrapTopAndBottom/>
+            <wp:wrapSquare wrapText="bothSides"/>
             <wp:docPr id="34" name="Image 34"/>
             <wp:cNvGraphicFramePr>
               <a:graphicFrameLocks xmlns:a="http://schemas.openxmlformats.org/drawingml/2006/main" noChangeAspect="1"/>
@@ -5606,7 +5390,7 @@
                     <pic:cNvPicPr/>
                   </pic:nvPicPr>
                   <pic:blipFill>
-                    <a:blip r:embed="rId10">
+                    <a:blip r:embed="rId9">
                       <a:extLst>
                         <a:ext uri="{28A0092B-C50C-407E-A947-70E740481C1C}">
                           <a14:useLocalDpi xmlns:a14="http://schemas.microsoft.com/office/drawing/2010/main" val="0"/>
@@ -5649,55 +5433,40 @@
     <w:p>
       <w:pPr>
         <w:pStyle w:val="Titre1"/>
+        <w:jc w:val="center"/>
       </w:pPr>
-      <w:bookmarkStart w:id="5" w:name="_Toc468917244"/>
-      <w:r>
+      <w:bookmarkStart w:id="4" w:name="_Toc468917244"/>
+      <w:r>
+        <w:lastRenderedPageBreak/>
         <w:t>Information techniques</w:t>
       </w:r>
+      <w:bookmarkEnd w:id="4"/>
+    </w:p>
+    <w:p/>
+    <w:p>
+      <w:r>
+        <w:t xml:space="preserve">Le jeu </w:t>
+      </w:r>
+      <w:r>
+        <w:t>est complètement construit en JavaScript et utilise quelques librairies. Principalement, il s’agit de librairies JQ</w:t>
+      </w:r>
+      <w:r>
+        <w:t>uery et</w:t>
+      </w:r>
+      <w:r>
+        <w:t xml:space="preserve"> JQueryUi. Une autre librairie utilisée est FileSaver.js permettant de sauvegarder les parties en cours. Finalement, l’affichage du jeu est géré par un fichier Css.</w:t>
+      </w:r>
+      <w:r>
+        <w:t xml:space="preserve"> Tout le code HTML est créé et modifié dynamiquement. </w:t>
+      </w:r>
+      <w:bookmarkStart w:id="5" w:name="_GoBack"/>
       <w:bookmarkEnd w:id="5"/>
-    </w:p>
-    <w:p>
-      <w:r>
-        <w:t xml:space="preserve">Le jeu </w:t>
-      </w:r>
-      <w:r>
-        <w:t xml:space="preserve">est complètement construit en JavaScript et utilise quelques librairies. Principalement, il s’agit de librairies </w:t>
-      </w:r>
-      <w:proofErr w:type="spellStart"/>
-      <w:r>
-        <w:t>JQ</w:t>
-      </w:r>
-      <w:r>
-        <w:t>uery</w:t>
-      </w:r>
-      <w:proofErr w:type="spellEnd"/>
-      <w:r>
-        <w:t xml:space="preserve"> et</w:t>
-      </w:r>
-      <w:r>
-        <w:t xml:space="preserve"> </w:t>
-      </w:r>
-      <w:proofErr w:type="spellStart"/>
-      <w:r>
-        <w:t>JQueryUi</w:t>
-      </w:r>
-      <w:proofErr w:type="spellEnd"/>
-      <w:r>
-        <w:t xml:space="preserve">. Une autre librairie utilisée est FileSaver.js permettant de sauvegarder les parties en cours. Finalement, l’affichage du jeu est géré par un fichier </w:t>
-      </w:r>
-      <w:proofErr w:type="spellStart"/>
-      <w:r>
-        <w:t>Css</w:t>
-      </w:r>
-      <w:proofErr w:type="spellEnd"/>
-      <w:r>
-        <w:t>.</w:t>
-      </w:r>
     </w:p>
     <w:p/>
     <w:p>
       <w:pPr>
         <w:pStyle w:val="Titre1"/>
+        <w:jc w:val="center"/>
       </w:pPr>
       <w:bookmarkStart w:id="6" w:name="_Toc468917245"/>
       <w:r>
@@ -5705,6 +5474,7 @@
       </w:r>
       <w:bookmarkEnd w:id="6"/>
     </w:p>
+    <w:p/>
     <w:p>
       <w:r>
         <w:t>Pour créer une copie de sécurité, il faut seulement copier les fichiers du jeu et les sauvegarder à une place sécuritaire.</w:t>
@@ -5729,7 +5499,7 @@
           <w:lang w:eastAsia="fr-CA"/>
         </w:rPr>
         <w:drawing>
-          <wp:anchor distT="0" distB="0" distL="114300" distR="114300" simplePos="0" relativeHeight="251664384" behindDoc="0" locked="0" layoutInCell="1" allowOverlap="1" wp14:anchorId="35FB1D52" wp14:editId="7DA091E0">
+          <wp:anchor distT="0" distB="0" distL="114300" distR="114300" simplePos="0" relativeHeight="251740160" behindDoc="0" locked="0" layoutInCell="1" allowOverlap="1" wp14:anchorId="35FB1D52" wp14:editId="7DA091E0">
             <wp:simplePos x="0" y="0"/>
             <wp:positionH relativeFrom="column">
               <wp:posOffset>2314575</wp:posOffset>
@@ -5752,7 +5522,7 @@
                     <pic:cNvPicPr/>
                   </pic:nvPicPr>
                   <pic:blipFill>
-                    <a:blip r:embed="rId11">
+                    <a:blip r:embed="rId10">
                       <a:extLst>
                         <a:ext uri="{28A0092B-C50C-407E-A947-70E740481C1C}">
                           <a14:useLocalDpi xmlns:a14="http://schemas.microsoft.com/office/drawing/2010/main" val="0"/>
@@ -5854,6 +5624,7 @@
     <w:p>
       <w:pPr>
         <w:pStyle w:val="Titre1"/>
+        <w:jc w:val="center"/>
       </w:pPr>
       <w:bookmarkStart w:id="7" w:name="_Toc468917246"/>
       <w:r>
@@ -5865,34 +5636,45 @@
     <w:p>
       <w:pPr>
         <w:pStyle w:val="Titre2"/>
+        <w:jc w:val="center"/>
       </w:pPr>
       <w:bookmarkStart w:id="8" w:name="_Toc468917247"/>
       <w:r>
-        <w:t>Problèmes mineurs :</w:t>
+        <w:t>Problèmes mineurs</w:t>
       </w:r>
       <w:bookmarkEnd w:id="8"/>
     </w:p>
+    <w:p/>
     <w:p>
       <w:r>
         <w:t xml:space="preserve">Certains problèmes </w:t>
       </w:r>
       <w:r>
-        <w:t>pourraient empêcher la partie de se poursuivre et d’autres non. Lors d’une erreur, si le joueur peut continuer de jouer, la partie pourra se poursuivre. Si la partie ne peut se poursuivre, essayer d’enregistrer la partie et la recharger.</w:t>
+        <w:t>pourraient empêcher la partie de se poursuivre et d’autres non. Lors d’une erreur, si le joueur peut continuer de jouer, la partie pourra se poursuivre. Si la partie ne peut se poursuivre, es</w:t>
+      </w:r>
+      <w:r>
+        <w:t>sayer d’enregistrer la partie pour</w:t>
+      </w:r>
+      <w:r>
+        <w:t xml:space="preserve"> la recharger.</w:t>
       </w:r>
     </w:p>
     <w:p/>
     <w:p>
       <w:pPr>
         <w:pStyle w:val="Titre2"/>
+        <w:jc w:val="center"/>
       </w:pPr>
       <w:bookmarkStart w:id="9" w:name="_Toc468917248"/>
       <w:r>
-        <w:t>Problèmes majeurs :</w:t>
+        <w:t>Problèmes majeurs </w:t>
       </w:r>
       <w:bookmarkEnd w:id="9"/>
     </w:p>
+    <w:p/>
     <w:p>
       <w:r>
+        <w:lastRenderedPageBreak/>
         <w:t>Si un problème venait à empêcher le jeu de fonctionner complètement, nous vous</w:t>
       </w:r>
       <w:r>
@@ -5912,21 +5694,22 @@
     <w:p>
       <w:pPr>
         <w:pStyle w:val="Titre1"/>
+        <w:jc w:val="center"/>
       </w:pPr>
       <w:bookmarkStart w:id="10" w:name="_Toc468917249"/>
       <w:r>
-        <w:lastRenderedPageBreak/>
         <w:t>Conclusion</w:t>
       </w:r>
       <w:bookmarkEnd w:id="10"/>
     </w:p>
+    <w:p/>
     <w:p>
       <w:r>
         <w:t>Dans ce guide, les méthodes d’installation ont été expliquées et détaillées. De plus, les différentes technologies utilisées ont été décrites. Et finalement, les démarches à suivre en cas de problème ont été établies. Nous vous souhaitons donc des heures de plaisir dans le jeu de la Course Benthique.</w:t>
       </w:r>
     </w:p>
     <w:sectPr>
-      <w:footerReference w:type="default" r:id="rId12"/>
+      <w:footerReference w:type="default" r:id="rId11"/>
       <w:pgSz w:w="12240" w:h="15840"/>
       <w:pgMar w:top="1440" w:right="1800" w:bottom="1440" w:left="1800" w:header="708" w:footer="708" w:gutter="0"/>
       <w:pgNumType w:start="0"/>
@@ -5939,7 +5722,7 @@
 </file>
 
 <file path=word/endnotes.xml><?xml version="1.0" encoding="utf-8"?>
-<w:endnotes xmlns:wpc="http://schemas.microsoft.com/office/word/2010/wordprocessingCanvas" xmlns:mc="http://schemas.openxmlformats.org/markup-compatibility/2006" xmlns:o="urn:schemas-microsoft-com:office:office" xmlns:r="http://schemas.openxmlformats.org/officeDocument/2006/relationships" xmlns:m="http://schemas.openxmlformats.org/officeDocument/2006/math" xmlns:v="urn:schemas-microsoft-com:vml" xmlns:wp14="http://schemas.microsoft.com/office/word/2010/wordprocessingDrawing" xmlns:wp="http://schemas.openxmlformats.org/drawingml/2006/wordprocessingDrawing" xmlns:w10="urn:schemas-microsoft-com:office:word" xmlns:w="http://schemas.openxmlformats.org/wordprocessingml/2006/main" xmlns:w14="http://schemas.microsoft.com/office/word/2010/wordml" xmlns:wpg="http://schemas.microsoft.com/office/word/2010/wordprocessingGroup" xmlns:wpi="http://schemas.microsoft.com/office/word/2010/wordprocessingInk" xmlns:wne="http://schemas.microsoft.com/office/word/2006/wordml" xmlns:wps="http://schemas.microsoft.com/office/word/2010/wordprocessingShape" mc:Ignorable="w14 wp14">
+<w:endnotes xmlns:wpc="http://schemas.microsoft.com/office/word/2010/wordprocessingCanvas" xmlns:mc="http://schemas.openxmlformats.org/markup-compatibility/2006" xmlns:o="urn:schemas-microsoft-com:office:office" xmlns:r="http://schemas.openxmlformats.org/officeDocument/2006/relationships" xmlns:m="http://schemas.openxmlformats.org/officeDocument/2006/math" xmlns:v="urn:schemas-microsoft-com:vml" xmlns:wp14="http://schemas.microsoft.com/office/word/2010/wordprocessingDrawing" xmlns:wp="http://schemas.openxmlformats.org/drawingml/2006/wordprocessingDrawing" xmlns:w10="urn:schemas-microsoft-com:office:word" xmlns:w="http://schemas.openxmlformats.org/wordprocessingml/2006/main" xmlns:w14="http://schemas.microsoft.com/office/word/2010/wordml" xmlns:w15="http://schemas.microsoft.com/office/word/2012/wordml" xmlns:wpg="http://schemas.microsoft.com/office/word/2010/wordprocessingGroup" xmlns:wpi="http://schemas.microsoft.com/office/word/2010/wordprocessingInk" xmlns:wne="http://schemas.microsoft.com/office/word/2006/wordml" xmlns:wps="http://schemas.microsoft.com/office/word/2010/wordprocessingShape" mc:Ignorable="w14 w15 wp14">
   <w:endnote w:type="separator" w:id="-1">
     <w:p>
       <w:pPr>
@@ -5964,7 +5747,7 @@
 </file>
 
 <file path=word/footer1.xml><?xml version="1.0" encoding="utf-8"?>
-<w:ftr xmlns:wpc="http://schemas.microsoft.com/office/word/2010/wordprocessingCanvas" xmlns:mc="http://schemas.openxmlformats.org/markup-compatibility/2006" xmlns:o="urn:schemas-microsoft-com:office:office" xmlns:r="http://schemas.openxmlformats.org/officeDocument/2006/relationships" xmlns:m="http://schemas.openxmlformats.org/officeDocument/2006/math" xmlns:v="urn:schemas-microsoft-com:vml" xmlns:wp14="http://schemas.microsoft.com/office/word/2010/wordprocessingDrawing" xmlns:wp="http://schemas.openxmlformats.org/drawingml/2006/wordprocessingDrawing" xmlns:w10="urn:schemas-microsoft-com:office:word" xmlns:w="http://schemas.openxmlformats.org/wordprocessingml/2006/main" xmlns:w14="http://schemas.microsoft.com/office/word/2010/wordml" xmlns:wpg="http://schemas.microsoft.com/office/word/2010/wordprocessingGroup" xmlns:wpi="http://schemas.microsoft.com/office/word/2010/wordprocessingInk" xmlns:wne="http://schemas.microsoft.com/office/word/2006/wordml" xmlns:wps="http://schemas.microsoft.com/office/word/2010/wordprocessingShape" mc:Ignorable="w14 wp14">
+<w:ftr xmlns:wpc="http://schemas.microsoft.com/office/word/2010/wordprocessingCanvas" xmlns:mc="http://schemas.openxmlformats.org/markup-compatibility/2006" xmlns:o="urn:schemas-microsoft-com:office:office" xmlns:r="http://schemas.openxmlformats.org/officeDocument/2006/relationships" xmlns:m="http://schemas.openxmlformats.org/officeDocument/2006/math" xmlns:v="urn:schemas-microsoft-com:vml" xmlns:wp14="http://schemas.microsoft.com/office/word/2010/wordprocessingDrawing" xmlns:wp="http://schemas.openxmlformats.org/drawingml/2006/wordprocessingDrawing" xmlns:w10="urn:schemas-microsoft-com:office:word" xmlns:w="http://schemas.openxmlformats.org/wordprocessingml/2006/main" xmlns:w14="http://schemas.microsoft.com/office/word/2010/wordml" xmlns:w15="http://schemas.microsoft.com/office/word/2012/wordml" xmlns:wpg="http://schemas.microsoft.com/office/word/2010/wordprocessingGroup" xmlns:wpi="http://schemas.microsoft.com/office/word/2010/wordprocessingInk" xmlns:wne="http://schemas.microsoft.com/office/word/2006/wordml" xmlns:wps="http://schemas.microsoft.com/office/word/2010/wordprocessingShape" mc:Ignorable="w14 w15 wp14">
   <w:sdt>
     <w:sdtPr>
       <w:id w:val="-1834443279"/>
@@ -6067,7 +5850,7 @@
                                   <w:szCs w:val="16"/>
                                   <w:lang w:val="fr-FR"/>
                                 </w:rPr>
-                                <w:t>1</w:t>
+                                <w:t>3</w:t>
                               </w:r>
                               <w:r>
                                 <w:rPr>
@@ -6148,7 +5931,7 @@
                             <w:szCs w:val="16"/>
                             <w:lang w:val="fr-FR"/>
                           </w:rPr>
-                          <w:t>1</w:t>
+                          <w:t>3</w:t>
                         </w:r>
                         <w:r>
                           <w:rPr>
@@ -6173,7 +5956,7 @@
 </file>
 
 <file path=word/footnotes.xml><?xml version="1.0" encoding="utf-8"?>
-<w:footnotes xmlns:wpc="http://schemas.microsoft.com/office/word/2010/wordprocessingCanvas" xmlns:mc="http://schemas.openxmlformats.org/markup-compatibility/2006" xmlns:o="urn:schemas-microsoft-com:office:office" xmlns:r="http://schemas.openxmlformats.org/officeDocument/2006/relationships" xmlns:m="http://schemas.openxmlformats.org/officeDocument/2006/math" xmlns:v="urn:schemas-microsoft-com:vml" xmlns:wp14="http://schemas.microsoft.com/office/word/2010/wordprocessingDrawing" xmlns:wp="http://schemas.openxmlformats.org/drawingml/2006/wordprocessingDrawing" xmlns:w10="urn:schemas-microsoft-com:office:word" xmlns:w="http://schemas.openxmlformats.org/wordprocessingml/2006/main" xmlns:w14="http://schemas.microsoft.com/office/word/2010/wordml" xmlns:wpg="http://schemas.microsoft.com/office/word/2010/wordprocessingGroup" xmlns:wpi="http://schemas.microsoft.com/office/word/2010/wordprocessingInk" xmlns:wne="http://schemas.microsoft.com/office/word/2006/wordml" xmlns:wps="http://schemas.microsoft.com/office/word/2010/wordprocessingShape" mc:Ignorable="w14 wp14">
+<w:footnotes xmlns:wpc="http://schemas.microsoft.com/office/word/2010/wordprocessingCanvas" xmlns:mc="http://schemas.openxmlformats.org/markup-compatibility/2006" xmlns:o="urn:schemas-microsoft-com:office:office" xmlns:r="http://schemas.openxmlformats.org/officeDocument/2006/relationships" xmlns:m="http://schemas.openxmlformats.org/officeDocument/2006/math" xmlns:v="urn:schemas-microsoft-com:vml" xmlns:wp14="http://schemas.microsoft.com/office/word/2010/wordprocessingDrawing" xmlns:wp="http://schemas.openxmlformats.org/drawingml/2006/wordprocessingDrawing" xmlns:w10="urn:schemas-microsoft-com:office:word" xmlns:w="http://schemas.openxmlformats.org/wordprocessingml/2006/main" xmlns:w14="http://schemas.microsoft.com/office/word/2010/wordml" xmlns:w15="http://schemas.microsoft.com/office/word/2012/wordml" xmlns:wpg="http://schemas.microsoft.com/office/word/2010/wordprocessingGroup" xmlns:wpi="http://schemas.microsoft.com/office/word/2010/wordprocessingInk" xmlns:wne="http://schemas.microsoft.com/office/word/2006/wordml" xmlns:wps="http://schemas.microsoft.com/office/word/2010/wordprocessingShape" mc:Ignorable="w14 w15 wp14">
   <w:footnote w:type="separator" w:id="-1">
     <w:p>
       <w:pPr>
@@ -6198,8 +5981,8 @@
 </file>
 
 <file path=word/numbering.xml><?xml version="1.0" encoding="utf-8"?>
-<w:numbering xmlns:wpc="http://schemas.microsoft.com/office/word/2010/wordprocessingCanvas" xmlns:mc="http://schemas.openxmlformats.org/markup-compatibility/2006" xmlns:o="urn:schemas-microsoft-com:office:office" xmlns:r="http://schemas.openxmlformats.org/officeDocument/2006/relationships" xmlns:m="http://schemas.openxmlformats.org/officeDocument/2006/math" xmlns:v="urn:schemas-microsoft-com:vml" xmlns:wp14="http://schemas.microsoft.com/office/word/2010/wordprocessingDrawing" xmlns:wp="http://schemas.openxmlformats.org/drawingml/2006/wordprocessingDrawing" xmlns:w10="urn:schemas-microsoft-com:office:word" xmlns:w="http://schemas.openxmlformats.org/wordprocessingml/2006/main" xmlns:w14="http://schemas.microsoft.com/office/word/2010/wordml" xmlns:wpg="http://schemas.microsoft.com/office/word/2010/wordprocessingGroup" xmlns:wpi="http://schemas.microsoft.com/office/word/2010/wordprocessingInk" xmlns:wne="http://schemas.microsoft.com/office/word/2006/wordml" xmlns:wps="http://schemas.microsoft.com/office/word/2010/wordprocessingShape" mc:Ignorable="w14 wp14">
-  <w:abstractNum w:abstractNumId="0">
+<w:numbering xmlns:wpc="http://schemas.microsoft.com/office/word/2010/wordprocessingCanvas" xmlns:mc="http://schemas.openxmlformats.org/markup-compatibility/2006" xmlns:o="urn:schemas-microsoft-com:office:office" xmlns:r="http://schemas.openxmlformats.org/officeDocument/2006/relationships" xmlns:m="http://schemas.openxmlformats.org/officeDocument/2006/math" xmlns:v="urn:schemas-microsoft-com:vml" xmlns:wp14="http://schemas.microsoft.com/office/word/2010/wordprocessingDrawing" xmlns:wp="http://schemas.openxmlformats.org/drawingml/2006/wordprocessingDrawing" xmlns:w10="urn:schemas-microsoft-com:office:word" xmlns:w="http://schemas.openxmlformats.org/wordprocessingml/2006/main" xmlns:w14="http://schemas.microsoft.com/office/word/2010/wordml" xmlns:w15="http://schemas.microsoft.com/office/word/2012/wordml" xmlns:wpg="http://schemas.microsoft.com/office/word/2010/wordprocessingGroup" xmlns:wpi="http://schemas.microsoft.com/office/word/2010/wordprocessingInk" xmlns:wne="http://schemas.microsoft.com/office/word/2006/wordml" xmlns:wps="http://schemas.microsoft.com/office/word/2010/wordprocessingShape" mc:Ignorable="w14 w15 wp14">
+  <w:abstractNum w:abstractNumId="0" w15:restartNumberingAfterBreak="0">
     <w:nsid w:val="641C6255"/>
     <w:multiLevelType w:val="hybridMultilevel"/>
     <w:tmpl w:val="683085A2"/>
@@ -6318,7 +6101,7 @@
 </file>
 
 <file path=word/styles.xml><?xml version="1.0" encoding="utf-8"?>
-<w:styles xmlns:mc="http://schemas.openxmlformats.org/markup-compatibility/2006" xmlns:r="http://schemas.openxmlformats.org/officeDocument/2006/relationships" xmlns:w="http://schemas.openxmlformats.org/wordprocessingml/2006/main" xmlns:w14="http://schemas.microsoft.com/office/word/2010/wordml" mc:Ignorable="w14">
+<w:styles xmlns:mc="http://schemas.openxmlformats.org/markup-compatibility/2006" xmlns:r="http://schemas.openxmlformats.org/officeDocument/2006/relationships" xmlns:w="http://schemas.openxmlformats.org/wordprocessingml/2006/main" xmlns:w14="http://schemas.microsoft.com/office/word/2010/wordml" xmlns:w15="http://schemas.microsoft.com/office/word/2012/wordml" mc:Ignorable="w14 w15">
   <w:docDefaults>
     <w:rPrDefault>
       <w:rPr>
@@ -6334,144 +6117,378 @@
       </w:pPr>
     </w:pPrDefault>
   </w:docDefaults>
-  <w:latentStyles w:defLockedState="0" w:defUIPriority="99" w:defSemiHidden="1" w:defUnhideWhenUsed="1" w:defQFormat="0" w:count="267">
-    <w:lsdException w:name="Normal" w:semiHidden="0" w:uiPriority="0" w:unhideWhenUsed="0" w:qFormat="1"/>
-    <w:lsdException w:name="heading 1" w:semiHidden="0" w:uiPriority="9" w:unhideWhenUsed="0" w:qFormat="1"/>
-    <w:lsdException w:name="heading 2" w:uiPriority="9" w:qFormat="1"/>
-    <w:lsdException w:name="heading 3" w:uiPriority="9" w:qFormat="1"/>
-    <w:lsdException w:name="heading 4" w:uiPriority="9" w:qFormat="1"/>
-    <w:lsdException w:name="heading 5" w:uiPriority="9" w:qFormat="1"/>
-    <w:lsdException w:name="heading 6" w:uiPriority="9" w:qFormat="1"/>
-    <w:lsdException w:name="heading 7" w:uiPriority="9" w:qFormat="1"/>
-    <w:lsdException w:name="heading 8" w:uiPriority="9" w:qFormat="1"/>
-    <w:lsdException w:name="heading 9" w:uiPriority="9" w:qFormat="1"/>
-    <w:lsdException w:name="toc 1" w:uiPriority="39"/>
-    <w:lsdException w:name="toc 2" w:uiPriority="39"/>
-    <w:lsdException w:name="toc 3" w:uiPriority="39"/>
-    <w:lsdException w:name="toc 4" w:uiPriority="39"/>
-    <w:lsdException w:name="toc 5" w:uiPriority="39"/>
-    <w:lsdException w:name="toc 6" w:uiPriority="39"/>
-    <w:lsdException w:name="toc 7" w:uiPriority="39"/>
-    <w:lsdException w:name="toc 8" w:uiPriority="39"/>
-    <w:lsdException w:name="toc 9" w:uiPriority="39"/>
-    <w:lsdException w:name="caption" w:uiPriority="35" w:qFormat="1"/>
-    <w:lsdException w:name="Title" w:semiHidden="0" w:uiPriority="10" w:unhideWhenUsed="0" w:qFormat="1"/>
-    <w:lsdException w:name="Default Paragraph Font" w:uiPriority="1"/>
-    <w:lsdException w:name="Subtitle" w:semiHidden="0" w:uiPriority="11" w:unhideWhenUsed="0" w:qFormat="1"/>
-    <w:lsdException w:name="Strong" w:semiHidden="0" w:uiPriority="22" w:unhideWhenUsed="0" w:qFormat="1"/>
-    <w:lsdException w:name="Emphasis" w:semiHidden="0" w:uiPriority="20" w:unhideWhenUsed="0" w:qFormat="1"/>
-    <w:lsdException w:name="Table Grid" w:semiHidden="0" w:uiPriority="39" w:unhideWhenUsed="0"/>
-    <w:lsdException w:name="Placeholder Text" w:unhideWhenUsed="0"/>
-    <w:lsdException w:name="No Spacing" w:semiHidden="0" w:uiPriority="1" w:unhideWhenUsed="0" w:qFormat="1"/>
-    <w:lsdException w:name="Light Shading" w:semiHidden="0" w:uiPriority="60" w:unhideWhenUsed="0"/>
-    <w:lsdException w:name="Light List" w:semiHidden="0" w:uiPriority="61" w:unhideWhenUsed="0"/>
-    <w:lsdException w:name="Light Grid" w:semiHidden="0" w:uiPriority="62" w:unhideWhenUsed="0"/>
-    <w:lsdException w:name="Medium Shading 1" w:semiHidden="0" w:uiPriority="63" w:unhideWhenUsed="0"/>
-    <w:lsdException w:name="Medium Shading 2" w:semiHidden="0" w:uiPriority="64" w:unhideWhenUsed="0"/>
-    <w:lsdException w:name="Medium List 1" w:semiHidden="0" w:uiPriority="65" w:unhideWhenUsed="0"/>
-    <w:lsdException w:name="Medium List 2" w:semiHidden="0" w:uiPriority="66" w:unhideWhenUsed="0"/>
-    <w:lsdException w:name="Medium Grid 1" w:semiHidden="0" w:uiPriority="67" w:unhideWhenUsed="0"/>
-    <w:lsdException w:name="Medium Grid 2" w:semiHidden="0" w:uiPriority="68" w:unhideWhenUsed="0"/>
-    <w:lsdException w:name="Medium Grid 3" w:semiHidden="0" w:uiPriority="69" w:unhideWhenUsed="0"/>
-    <w:lsdException w:name="Dark List" w:semiHidden="0" w:uiPriority="70" w:unhideWhenUsed="0"/>
-    <w:lsdException w:name="Colorful Shading" w:semiHidden="0" w:uiPriority="71" w:unhideWhenUsed="0"/>
-    <w:lsdException w:name="Colorful List" w:semiHidden="0" w:uiPriority="72" w:unhideWhenUsed="0"/>
-    <w:lsdException w:name="Colorful Grid" w:semiHidden="0" w:uiPriority="73" w:unhideWhenUsed="0"/>
-    <w:lsdException w:name="Light Shading Accent 1" w:semiHidden="0" w:uiPriority="60" w:unhideWhenUsed="0"/>
-    <w:lsdException w:name="Light List Accent 1" w:semiHidden="0" w:uiPriority="61" w:unhideWhenUsed="0"/>
-    <w:lsdException w:name="Light Grid Accent 1" w:semiHidden="0" w:uiPriority="62" w:unhideWhenUsed="0"/>
-    <w:lsdException w:name="Medium Shading 1 Accent 1" w:semiHidden="0" w:uiPriority="63" w:unhideWhenUsed="0"/>
-    <w:lsdException w:name="Medium Shading 2 Accent 1" w:semiHidden="0" w:uiPriority="64" w:unhideWhenUsed="0"/>
-    <w:lsdException w:name="Medium List 1 Accent 1" w:semiHidden="0" w:uiPriority="65" w:unhideWhenUsed="0"/>
-    <w:lsdException w:name="Revision" w:unhideWhenUsed="0"/>
-    <w:lsdException w:name="List Paragraph" w:semiHidden="0" w:uiPriority="34" w:unhideWhenUsed="0" w:qFormat="1"/>
-    <w:lsdException w:name="Quote" w:semiHidden="0" w:uiPriority="29" w:unhideWhenUsed="0" w:qFormat="1"/>
-    <w:lsdException w:name="Intense Quote" w:semiHidden="0" w:uiPriority="30" w:unhideWhenUsed="0" w:qFormat="1"/>
-    <w:lsdException w:name="Medium List 2 Accent 1" w:semiHidden="0" w:uiPriority="66" w:unhideWhenUsed="0"/>
-    <w:lsdException w:name="Medium Grid 1 Accent 1" w:semiHidden="0" w:uiPriority="67" w:unhideWhenUsed="0"/>
-    <w:lsdException w:name="Medium Grid 2 Accent 1" w:semiHidden="0" w:uiPriority="68" w:unhideWhenUsed="0"/>
-    <w:lsdException w:name="Medium Grid 3 Accent 1" w:semiHidden="0" w:uiPriority="69" w:unhideWhenUsed="0"/>
-    <w:lsdException w:name="Dark List Accent 1" w:semiHidden="0" w:uiPriority="70" w:unhideWhenUsed="0"/>
-    <w:lsdException w:name="Colorful Shading Accent 1" w:semiHidden="0" w:uiPriority="71" w:unhideWhenUsed="0"/>
-    <w:lsdException w:name="Colorful List Accent 1" w:semiHidden="0" w:uiPriority="72" w:unhideWhenUsed="0"/>
-    <w:lsdException w:name="Colorful Grid Accent 1" w:semiHidden="0" w:uiPriority="73" w:unhideWhenUsed="0"/>
-    <w:lsdException w:name="Light Shading Accent 2" w:semiHidden="0" w:uiPriority="60" w:unhideWhenUsed="0"/>
-    <w:lsdException w:name="Light List Accent 2" w:semiHidden="0" w:uiPriority="61" w:unhideWhenUsed="0"/>
-    <w:lsdException w:name="Light Grid Accent 2" w:semiHidden="0" w:uiPriority="62" w:unhideWhenUsed="0"/>
-    <w:lsdException w:name="Medium Shading 1 Accent 2" w:semiHidden="0" w:uiPriority="63" w:unhideWhenUsed="0"/>
-    <w:lsdException w:name="Medium Shading 2 Accent 2" w:semiHidden="0" w:uiPriority="64" w:unhideWhenUsed="0"/>
-    <w:lsdException w:name="Medium List 1 Accent 2" w:semiHidden="0" w:uiPriority="65" w:unhideWhenUsed="0"/>
-    <w:lsdException w:name="Medium List 2 Accent 2" w:semiHidden="0" w:uiPriority="66" w:unhideWhenUsed="0"/>
-    <w:lsdException w:name="Medium Grid 1 Accent 2" w:semiHidden="0" w:uiPriority="67" w:unhideWhenUsed="0"/>
-    <w:lsdException w:name="Medium Grid 2 Accent 2" w:semiHidden="0" w:uiPriority="68" w:unhideWhenUsed="0"/>
-    <w:lsdException w:name="Medium Grid 3 Accent 2" w:semiHidden="0" w:uiPriority="69" w:unhideWhenUsed="0"/>
-    <w:lsdException w:name="Dark List Accent 2" w:semiHidden="0" w:uiPriority="70" w:unhideWhenUsed="0"/>
-    <w:lsdException w:name="Colorful Shading Accent 2" w:semiHidden="0" w:uiPriority="71" w:unhideWhenUsed="0"/>
-    <w:lsdException w:name="Colorful List Accent 2" w:semiHidden="0" w:uiPriority="72" w:unhideWhenUsed="0"/>
-    <w:lsdException w:name="Colorful Grid Accent 2" w:semiHidden="0" w:uiPriority="73" w:unhideWhenUsed="0"/>
-    <w:lsdException w:name="Light Shading Accent 3" w:semiHidden="0" w:uiPriority="60" w:unhideWhenUsed="0"/>
-    <w:lsdException w:name="Light List Accent 3" w:semiHidden="0" w:uiPriority="61" w:unhideWhenUsed="0"/>
-    <w:lsdException w:name="Light Grid Accent 3" w:semiHidden="0" w:uiPriority="62" w:unhideWhenUsed="0"/>
-    <w:lsdException w:name="Medium Shading 1 Accent 3" w:semiHidden="0" w:uiPriority="63" w:unhideWhenUsed="0"/>
-    <w:lsdException w:name="Medium Shading 2 Accent 3" w:semiHidden="0" w:uiPriority="64" w:unhideWhenUsed="0"/>
-    <w:lsdException w:name="Medium List 1 Accent 3" w:semiHidden="0" w:uiPriority="65" w:unhideWhenUsed="0"/>
-    <w:lsdException w:name="Medium List 2 Accent 3" w:semiHidden="0" w:uiPriority="66" w:unhideWhenUsed="0"/>
-    <w:lsdException w:name="Medium Grid 1 Accent 3" w:semiHidden="0" w:uiPriority="67" w:unhideWhenUsed="0"/>
-    <w:lsdException w:name="Medium Grid 2 Accent 3" w:semiHidden="0" w:uiPriority="68" w:unhideWhenUsed="0"/>
-    <w:lsdException w:name="Medium Grid 3 Accent 3" w:semiHidden="0" w:uiPriority="69" w:unhideWhenUsed="0"/>
-    <w:lsdException w:name="Dark List Accent 3" w:semiHidden="0" w:uiPriority="70" w:unhideWhenUsed="0"/>
-    <w:lsdException w:name="Colorful Shading Accent 3" w:semiHidden="0" w:uiPriority="71" w:unhideWhenUsed="0"/>
-    <w:lsdException w:name="Colorful List Accent 3" w:semiHidden="0" w:uiPriority="72" w:unhideWhenUsed="0"/>
-    <w:lsdException w:name="Colorful Grid Accent 3" w:semiHidden="0" w:uiPriority="73" w:unhideWhenUsed="0"/>
-    <w:lsdException w:name="Light Shading Accent 4" w:semiHidden="0" w:uiPriority="60" w:unhideWhenUsed="0"/>
-    <w:lsdException w:name="Light List Accent 4" w:semiHidden="0" w:uiPriority="61" w:unhideWhenUsed="0"/>
-    <w:lsdException w:name="Light Grid Accent 4" w:semiHidden="0" w:uiPriority="62" w:unhideWhenUsed="0"/>
-    <w:lsdException w:name="Medium Shading 1 Accent 4" w:semiHidden="0" w:uiPriority="63" w:unhideWhenUsed="0"/>
-    <w:lsdException w:name="Medium Shading 2 Accent 4" w:semiHidden="0" w:uiPriority="64" w:unhideWhenUsed="0"/>
-    <w:lsdException w:name="Medium List 1 Accent 4" w:semiHidden="0" w:uiPriority="65" w:unhideWhenUsed="0"/>
-    <w:lsdException w:name="Medium List 2 Accent 4" w:semiHidden="0" w:uiPriority="66" w:unhideWhenUsed="0"/>
-    <w:lsdException w:name="Medium Grid 1 Accent 4" w:semiHidden="0" w:uiPriority="67" w:unhideWhenUsed="0"/>
-    <w:lsdException w:name="Medium Grid 2 Accent 4" w:semiHidden="0" w:uiPriority="68" w:unhideWhenUsed="0"/>
-    <w:lsdException w:name="Medium Grid 3 Accent 4" w:semiHidden="0" w:uiPriority="69" w:unhideWhenUsed="0"/>
-    <w:lsdException w:name="Dark List Accent 4" w:semiHidden="0" w:uiPriority="70" w:unhideWhenUsed="0"/>
-    <w:lsdException w:name="Colorful Shading Accent 4" w:semiHidden="0" w:uiPriority="71" w:unhideWhenUsed="0"/>
-    <w:lsdException w:name="Colorful List Accent 4" w:semiHidden="0" w:uiPriority="72" w:unhideWhenUsed="0"/>
-    <w:lsdException w:name="Colorful Grid Accent 4" w:semiHidden="0" w:uiPriority="73" w:unhideWhenUsed="0"/>
-    <w:lsdException w:name="Light Shading Accent 5" w:semiHidden="0" w:uiPriority="60" w:unhideWhenUsed="0"/>
-    <w:lsdException w:name="Light List Accent 5" w:semiHidden="0" w:uiPriority="61" w:unhideWhenUsed="0"/>
-    <w:lsdException w:name="Light Grid Accent 5" w:semiHidden="0" w:uiPriority="62" w:unhideWhenUsed="0"/>
-    <w:lsdException w:name="Medium Shading 1 Accent 5" w:semiHidden="0" w:uiPriority="63" w:unhideWhenUsed="0"/>
-    <w:lsdException w:name="Medium Shading 2 Accent 5" w:semiHidden="0" w:uiPriority="64" w:unhideWhenUsed="0"/>
-    <w:lsdException w:name="Medium List 1 Accent 5" w:semiHidden="0" w:uiPriority="65" w:unhideWhenUsed="0"/>
-    <w:lsdException w:name="Medium List 2 Accent 5" w:semiHidden="0" w:uiPriority="66" w:unhideWhenUsed="0"/>
-    <w:lsdException w:name="Medium Grid 1 Accent 5" w:semiHidden="0" w:uiPriority="67" w:unhideWhenUsed="0"/>
-    <w:lsdException w:name="Medium Grid 2 Accent 5" w:semiHidden="0" w:uiPriority="68" w:unhideWhenUsed="0"/>
-    <w:lsdException w:name="Medium Grid 3 Accent 5" w:semiHidden="0" w:uiPriority="69" w:unhideWhenUsed="0"/>
-    <w:lsdException w:name="Dark List Accent 5" w:semiHidden="0" w:uiPriority="70" w:unhideWhenUsed="0"/>
-    <w:lsdException w:name="Colorful Shading Accent 5" w:semiHidden="0" w:uiPriority="71" w:unhideWhenUsed="0"/>
-    <w:lsdException w:name="Colorful List Accent 5" w:semiHidden="0" w:uiPriority="72" w:unhideWhenUsed="0"/>
-    <w:lsdException w:name="Colorful Grid Accent 5" w:semiHidden="0" w:uiPriority="73" w:unhideWhenUsed="0"/>
-    <w:lsdException w:name="Light Shading Accent 6" w:semiHidden="0" w:uiPriority="60" w:unhideWhenUsed="0"/>
-    <w:lsdException w:name="Light List Accent 6" w:semiHidden="0" w:uiPriority="61" w:unhideWhenUsed="0"/>
-    <w:lsdException w:name="Light Grid Accent 6" w:semiHidden="0" w:uiPriority="62" w:unhideWhenUsed="0"/>
-    <w:lsdException w:name="Medium Shading 1 Accent 6" w:semiHidden="0" w:uiPriority="63" w:unhideWhenUsed="0"/>
-    <w:lsdException w:name="Medium Shading 2 Accent 6" w:semiHidden="0" w:uiPriority="64" w:unhideWhenUsed="0"/>
-    <w:lsdException w:name="Medium List 1 Accent 6" w:semiHidden="0" w:uiPriority="65" w:unhideWhenUsed="0"/>
-    <w:lsdException w:name="Medium List 2 Accent 6" w:semiHidden="0" w:uiPriority="66" w:unhideWhenUsed="0"/>
-    <w:lsdException w:name="Medium Grid 1 Accent 6" w:semiHidden="0" w:uiPriority="67" w:unhideWhenUsed="0"/>
-    <w:lsdException w:name="Medium Grid 2 Accent 6" w:semiHidden="0" w:uiPriority="68" w:unhideWhenUsed="0"/>
-    <w:lsdException w:name="Medium Grid 3 Accent 6" w:semiHidden="0" w:uiPriority="69" w:unhideWhenUsed="0"/>
-    <w:lsdException w:name="Dark List Accent 6" w:semiHidden="0" w:uiPriority="70" w:unhideWhenUsed="0"/>
-    <w:lsdException w:name="Colorful Shading Accent 6" w:semiHidden="0" w:uiPriority="71" w:unhideWhenUsed="0"/>
-    <w:lsdException w:name="Colorful List Accent 6" w:semiHidden="0" w:uiPriority="72" w:unhideWhenUsed="0"/>
-    <w:lsdException w:name="Colorful Grid Accent 6" w:semiHidden="0" w:uiPriority="73" w:unhideWhenUsed="0"/>
-    <w:lsdException w:name="Subtle Emphasis" w:semiHidden="0" w:uiPriority="19" w:unhideWhenUsed="0" w:qFormat="1"/>
-    <w:lsdException w:name="Intense Emphasis" w:semiHidden="0" w:uiPriority="21" w:unhideWhenUsed="0" w:qFormat="1"/>
-    <w:lsdException w:name="Subtle Reference" w:semiHidden="0" w:uiPriority="31" w:unhideWhenUsed="0" w:qFormat="1"/>
-    <w:lsdException w:name="Intense Reference" w:semiHidden="0" w:uiPriority="32" w:unhideWhenUsed="0" w:qFormat="1"/>
-    <w:lsdException w:name="Book Title" w:semiHidden="0" w:uiPriority="33" w:unhideWhenUsed="0" w:qFormat="1"/>
-    <w:lsdException w:name="Bibliography" w:uiPriority="37"/>
-    <w:lsdException w:name="TOC Heading" w:uiPriority="39" w:qFormat="1"/>
+  <w:latentStyles w:defLockedState="0" w:defUIPriority="99" w:defSemiHidden="0" w:defUnhideWhenUsed="0" w:defQFormat="0" w:count="371">
+    <w:lsdException w:name="Normal" w:uiPriority="0" w:qFormat="1"/>
+    <w:lsdException w:name="heading 1" w:uiPriority="9" w:qFormat="1"/>
+    <w:lsdException w:name="heading 2" w:semiHidden="1" w:uiPriority="9" w:unhideWhenUsed="1" w:qFormat="1"/>
+    <w:lsdException w:name="heading 3" w:semiHidden="1" w:uiPriority="9" w:unhideWhenUsed="1" w:qFormat="1"/>
+    <w:lsdException w:name="heading 4" w:semiHidden="1" w:uiPriority="9" w:unhideWhenUsed="1" w:qFormat="1"/>
+    <w:lsdException w:name="heading 5" w:semiHidden="1" w:uiPriority="9" w:unhideWhenUsed="1" w:qFormat="1"/>
+    <w:lsdException w:name="heading 6" w:semiHidden="1" w:uiPriority="9" w:unhideWhenUsed="1" w:qFormat="1"/>
+    <w:lsdException w:name="heading 7" w:semiHidden="1" w:uiPriority="9" w:unhideWhenUsed="1" w:qFormat="1"/>
+    <w:lsdException w:name="heading 8" w:semiHidden="1" w:uiPriority="9" w:unhideWhenUsed="1" w:qFormat="1"/>
+    <w:lsdException w:name="heading 9" w:semiHidden="1" w:uiPriority="9" w:unhideWhenUsed="1" w:qFormat="1"/>
+    <w:lsdException w:name="index 1" w:semiHidden="1" w:unhideWhenUsed="1"/>
+    <w:lsdException w:name="index 2" w:semiHidden="1" w:unhideWhenUsed="1"/>
+    <w:lsdException w:name="index 3" w:semiHidden="1" w:unhideWhenUsed="1"/>
+    <w:lsdException w:name="index 4" w:semiHidden="1" w:unhideWhenUsed="1"/>
+    <w:lsdException w:name="index 5" w:semiHidden="1" w:unhideWhenUsed="1"/>
+    <w:lsdException w:name="index 6" w:semiHidden="1" w:unhideWhenUsed="1"/>
+    <w:lsdException w:name="index 7" w:semiHidden="1" w:unhideWhenUsed="1"/>
+    <w:lsdException w:name="index 8" w:semiHidden="1" w:unhideWhenUsed="1"/>
+    <w:lsdException w:name="index 9" w:semiHidden="1" w:unhideWhenUsed="1"/>
+    <w:lsdException w:name="toc 1" w:semiHidden="1" w:uiPriority="39" w:unhideWhenUsed="1"/>
+    <w:lsdException w:name="toc 2" w:semiHidden="1" w:uiPriority="39" w:unhideWhenUsed="1"/>
+    <w:lsdException w:name="toc 3" w:semiHidden="1" w:uiPriority="39" w:unhideWhenUsed="1"/>
+    <w:lsdException w:name="toc 4" w:semiHidden="1" w:uiPriority="39" w:unhideWhenUsed="1"/>
+    <w:lsdException w:name="toc 5" w:semiHidden="1" w:uiPriority="39" w:unhideWhenUsed="1"/>
+    <w:lsdException w:name="toc 6" w:semiHidden="1" w:uiPriority="39" w:unhideWhenUsed="1"/>
+    <w:lsdException w:name="toc 7" w:semiHidden="1" w:uiPriority="39" w:unhideWhenUsed="1"/>
+    <w:lsdException w:name="toc 8" w:semiHidden="1" w:uiPriority="39" w:unhideWhenUsed="1"/>
+    <w:lsdException w:name="toc 9" w:semiHidden="1" w:uiPriority="39" w:unhideWhenUsed="1"/>
+    <w:lsdException w:name="Normal Indent" w:semiHidden="1" w:unhideWhenUsed="1"/>
+    <w:lsdException w:name="footnote text" w:semiHidden="1" w:unhideWhenUsed="1"/>
+    <w:lsdException w:name="annotation text" w:semiHidden="1" w:unhideWhenUsed="1"/>
+    <w:lsdException w:name="header" w:semiHidden="1" w:unhideWhenUsed="1"/>
+    <w:lsdException w:name="footer" w:semiHidden="1" w:unhideWhenUsed="1"/>
+    <w:lsdException w:name="index heading" w:semiHidden="1" w:unhideWhenUsed="1"/>
+    <w:lsdException w:name="caption" w:semiHidden="1" w:uiPriority="35" w:unhideWhenUsed="1" w:qFormat="1"/>
+    <w:lsdException w:name="table of figures" w:semiHidden="1" w:unhideWhenUsed="1"/>
+    <w:lsdException w:name="envelope address" w:semiHidden="1" w:unhideWhenUsed="1"/>
+    <w:lsdException w:name="envelope return" w:semiHidden="1" w:unhideWhenUsed="1"/>
+    <w:lsdException w:name="footnote reference" w:semiHidden="1" w:unhideWhenUsed="1"/>
+    <w:lsdException w:name="annotation reference" w:semiHidden="1" w:unhideWhenUsed="1"/>
+    <w:lsdException w:name="line number" w:semiHidden="1" w:unhideWhenUsed="1"/>
+    <w:lsdException w:name="page number" w:semiHidden="1" w:unhideWhenUsed="1"/>
+    <w:lsdException w:name="endnote reference" w:semiHidden="1" w:unhideWhenUsed="1"/>
+    <w:lsdException w:name="endnote text" w:semiHidden="1" w:unhideWhenUsed="1"/>
+    <w:lsdException w:name="table of authorities" w:semiHidden="1" w:unhideWhenUsed="1"/>
+    <w:lsdException w:name="macro" w:semiHidden="1" w:unhideWhenUsed="1"/>
+    <w:lsdException w:name="toa heading" w:semiHidden="1" w:unhideWhenUsed="1"/>
+    <w:lsdException w:name="List" w:semiHidden="1" w:unhideWhenUsed="1"/>
+    <w:lsdException w:name="List Bullet" w:semiHidden="1" w:unhideWhenUsed="1"/>
+    <w:lsdException w:name="List Number" w:semiHidden="1" w:unhideWhenUsed="1"/>
+    <w:lsdException w:name="List 2" w:semiHidden="1" w:unhideWhenUsed="1"/>
+    <w:lsdException w:name="List 3" w:semiHidden="1" w:unhideWhenUsed="1"/>
+    <w:lsdException w:name="List 4" w:semiHidden="1" w:unhideWhenUsed="1"/>
+    <w:lsdException w:name="List 5" w:semiHidden="1" w:unhideWhenUsed="1"/>
+    <w:lsdException w:name="List Bullet 2" w:semiHidden="1" w:unhideWhenUsed="1"/>
+    <w:lsdException w:name="List Bullet 3" w:semiHidden="1" w:unhideWhenUsed="1"/>
+    <w:lsdException w:name="List Bullet 4" w:semiHidden="1" w:unhideWhenUsed="1"/>
+    <w:lsdException w:name="List Bullet 5" w:semiHidden="1" w:unhideWhenUsed="1"/>
+    <w:lsdException w:name="List Number 2" w:semiHidden="1" w:unhideWhenUsed="1"/>
+    <w:lsdException w:name="List Number 3" w:semiHidden="1" w:unhideWhenUsed="1"/>
+    <w:lsdException w:name="List Number 4" w:semiHidden="1" w:unhideWhenUsed="1"/>
+    <w:lsdException w:name="List Number 5" w:semiHidden="1" w:unhideWhenUsed="1"/>
+    <w:lsdException w:name="Title" w:uiPriority="10" w:qFormat="1"/>
+    <w:lsdException w:name="Closing" w:semiHidden="1" w:unhideWhenUsed="1"/>
+    <w:lsdException w:name="Signature" w:semiHidden="1" w:unhideWhenUsed="1"/>
+    <w:lsdException w:name="Default Paragraph Font" w:semiHidden="1" w:uiPriority="1" w:unhideWhenUsed="1"/>
+    <w:lsdException w:name="Body Text" w:semiHidden="1" w:unhideWhenUsed="1"/>
+    <w:lsdException w:name="Body Text Indent" w:semiHidden="1" w:unhideWhenUsed="1"/>
+    <w:lsdException w:name="List Continue" w:semiHidden="1" w:unhideWhenUsed="1"/>
+    <w:lsdException w:name="List Continue 2" w:semiHidden="1" w:unhideWhenUsed="1"/>
+    <w:lsdException w:name="List Continue 3" w:semiHidden="1" w:unhideWhenUsed="1"/>
+    <w:lsdException w:name="List Continue 4" w:semiHidden="1" w:unhideWhenUsed="1"/>
+    <w:lsdException w:name="List Continue 5" w:semiHidden="1" w:unhideWhenUsed="1"/>
+    <w:lsdException w:name="Message Header" w:semiHidden="1" w:unhideWhenUsed="1"/>
+    <w:lsdException w:name="Subtitle" w:uiPriority="11" w:qFormat="1"/>
+    <w:lsdException w:name="Salutation" w:semiHidden="1" w:unhideWhenUsed="1"/>
+    <w:lsdException w:name="Date" w:semiHidden="1" w:unhideWhenUsed="1"/>
+    <w:lsdException w:name="Body Text First Indent" w:semiHidden="1" w:unhideWhenUsed="1"/>
+    <w:lsdException w:name="Body Text First Indent 2" w:semiHidden="1" w:unhideWhenUsed="1"/>
+    <w:lsdException w:name="Note Heading" w:semiHidden="1" w:unhideWhenUsed="1"/>
+    <w:lsdException w:name="Body Text 2" w:semiHidden="1" w:unhideWhenUsed="1"/>
+    <w:lsdException w:name="Body Text 3" w:semiHidden="1" w:unhideWhenUsed="1"/>
+    <w:lsdException w:name="Body Text Indent 2" w:semiHidden="1" w:unhideWhenUsed="1"/>
+    <w:lsdException w:name="Body Text Indent 3" w:semiHidden="1" w:unhideWhenUsed="1"/>
+    <w:lsdException w:name="Block Text" w:semiHidden="1" w:unhideWhenUsed="1"/>
+    <w:lsdException w:name="Hyperlink" w:semiHidden="1" w:unhideWhenUsed="1"/>
+    <w:lsdException w:name="FollowedHyperlink" w:semiHidden="1" w:unhideWhenUsed="1"/>
+    <w:lsdException w:name="Strong" w:uiPriority="22" w:qFormat="1"/>
+    <w:lsdException w:name="Emphasis" w:uiPriority="20" w:qFormat="1"/>
+    <w:lsdException w:name="Document Map" w:semiHidden="1" w:unhideWhenUsed="1"/>
+    <w:lsdException w:name="Plain Text" w:semiHidden="1" w:unhideWhenUsed="1"/>
+    <w:lsdException w:name="E-mail Signature" w:semiHidden="1" w:unhideWhenUsed="1"/>
+    <w:lsdException w:name="HTML Top of Form" w:semiHidden="1" w:unhideWhenUsed="1"/>
+    <w:lsdException w:name="HTML Bottom of Form" w:semiHidden="1" w:unhideWhenUsed="1"/>
+    <w:lsdException w:name="Normal (Web)" w:semiHidden="1" w:unhideWhenUsed="1"/>
+    <w:lsdException w:name="HTML Acronym" w:semiHidden="1" w:unhideWhenUsed="1"/>
+    <w:lsdException w:name="HTML Address" w:semiHidden="1" w:unhideWhenUsed="1"/>
+    <w:lsdException w:name="HTML Cite" w:semiHidden="1" w:unhideWhenUsed="1"/>
+    <w:lsdException w:name="HTML Code" w:semiHidden="1" w:unhideWhenUsed="1"/>
+    <w:lsdException w:name="HTML Definition" w:semiHidden="1" w:unhideWhenUsed="1"/>
+    <w:lsdException w:name="HTML Keyboard" w:semiHidden="1" w:unhideWhenUsed="1"/>
+    <w:lsdException w:name="HTML Preformatted" w:semiHidden="1" w:unhideWhenUsed="1"/>
+    <w:lsdException w:name="HTML Sample" w:semiHidden="1" w:unhideWhenUsed="1"/>
+    <w:lsdException w:name="HTML Typewriter" w:semiHidden="1" w:unhideWhenUsed="1"/>
+    <w:lsdException w:name="HTML Variable" w:semiHidden="1" w:unhideWhenUsed="1"/>
+    <w:lsdException w:name="Normal Table" w:semiHidden="1" w:unhideWhenUsed="1"/>
+    <w:lsdException w:name="annotation subject" w:semiHidden="1" w:unhideWhenUsed="1"/>
+    <w:lsdException w:name="No List" w:semiHidden="1" w:unhideWhenUsed="1"/>
+    <w:lsdException w:name="Outline List 1" w:semiHidden="1" w:unhideWhenUsed="1"/>
+    <w:lsdException w:name="Outline List 2" w:semiHidden="1" w:unhideWhenUsed="1"/>
+    <w:lsdException w:name="Outline List 3" w:semiHidden="1" w:unhideWhenUsed="1"/>
+    <w:lsdException w:name="Table Simple 1" w:semiHidden="1" w:unhideWhenUsed="1"/>
+    <w:lsdException w:name="Table Simple 2" w:semiHidden="1" w:unhideWhenUsed="1"/>
+    <w:lsdException w:name="Table Simple 3" w:semiHidden="1" w:unhideWhenUsed="1"/>
+    <w:lsdException w:name="Table Classic 1" w:semiHidden="1" w:unhideWhenUsed="1"/>
+    <w:lsdException w:name="Table Classic 2" w:semiHidden="1" w:unhideWhenUsed="1"/>
+    <w:lsdException w:name="Table Classic 3" w:semiHidden="1" w:unhideWhenUsed="1"/>
+    <w:lsdException w:name="Table Classic 4" w:semiHidden="1" w:unhideWhenUsed="1"/>
+    <w:lsdException w:name="Table Colorful 1" w:semiHidden="1" w:unhideWhenUsed="1"/>
+    <w:lsdException w:name="Table Colorful 2" w:semiHidden="1" w:unhideWhenUsed="1"/>
+    <w:lsdException w:name="Table Colorful 3" w:semiHidden="1" w:unhideWhenUsed="1"/>
+    <w:lsdException w:name="Table Columns 1" w:semiHidden="1" w:unhideWhenUsed="1"/>
+    <w:lsdException w:name="Table Columns 2" w:semiHidden="1" w:unhideWhenUsed="1"/>
+    <w:lsdException w:name="Table Columns 3" w:semiHidden="1" w:unhideWhenUsed="1"/>
+    <w:lsdException w:name="Table Columns 4" w:semiHidden="1" w:unhideWhenUsed="1"/>
+    <w:lsdException w:name="Table Columns 5" w:semiHidden="1" w:unhideWhenUsed="1"/>
+    <w:lsdException w:name="Table Grid 1" w:semiHidden="1" w:unhideWhenUsed="1"/>
+    <w:lsdException w:name="Table Grid 2" w:semiHidden="1" w:unhideWhenUsed="1"/>
+    <w:lsdException w:name="Table Grid 3" w:semiHidden="1" w:unhideWhenUsed="1"/>
+    <w:lsdException w:name="Table Grid 4" w:semiHidden="1" w:unhideWhenUsed="1"/>
+    <w:lsdException w:name="Table Grid 5" w:semiHidden="1" w:unhideWhenUsed="1"/>
+    <w:lsdException w:name="Table Grid 6" w:semiHidden="1" w:unhideWhenUsed="1"/>
+    <w:lsdException w:name="Table Grid 7" w:semiHidden="1" w:unhideWhenUsed="1"/>
+    <w:lsdException w:name="Table Grid 8" w:semiHidden="1" w:unhideWhenUsed="1"/>
+    <w:lsdException w:name="Table List 1" w:semiHidden="1" w:unhideWhenUsed="1"/>
+    <w:lsdException w:name="Table List 2" w:semiHidden="1" w:unhideWhenUsed="1"/>
+    <w:lsdException w:name="Table List 3" w:semiHidden="1" w:unhideWhenUsed="1"/>
+    <w:lsdException w:name="Table List 4" w:semiHidden="1" w:unhideWhenUsed="1"/>
+    <w:lsdException w:name="Table List 5" w:semiHidden="1" w:unhideWhenUsed="1"/>
+    <w:lsdException w:name="Table List 6" w:semiHidden="1" w:unhideWhenUsed="1"/>
+    <w:lsdException w:name="Table List 7" w:semiHidden="1" w:unhideWhenUsed="1"/>
+    <w:lsdException w:name="Table List 8" w:semiHidden="1" w:unhideWhenUsed="1"/>
+    <w:lsdException w:name="Table 3D effects 1" w:semiHidden="1" w:unhideWhenUsed="1"/>
+    <w:lsdException w:name="Table 3D effects 2" w:semiHidden="1" w:unhideWhenUsed="1"/>
+    <w:lsdException w:name="Table 3D effects 3" w:semiHidden="1" w:unhideWhenUsed="1"/>
+    <w:lsdException w:name="Table Contemporary" w:semiHidden="1" w:unhideWhenUsed="1"/>
+    <w:lsdException w:name="Table Elegant" w:semiHidden="1" w:unhideWhenUsed="1"/>
+    <w:lsdException w:name="Table Professional" w:semiHidden="1" w:unhideWhenUsed="1"/>
+    <w:lsdException w:name="Table Subtle 1" w:semiHidden="1" w:unhideWhenUsed="1"/>
+    <w:lsdException w:name="Table Subtle 2" w:semiHidden="1" w:unhideWhenUsed="1"/>
+    <w:lsdException w:name="Table Web 1" w:semiHidden="1" w:unhideWhenUsed="1"/>
+    <w:lsdException w:name="Table Web 2" w:semiHidden="1" w:unhideWhenUsed="1"/>
+    <w:lsdException w:name="Table Web 3" w:semiHidden="1" w:unhideWhenUsed="1"/>
+    <w:lsdException w:name="Balloon Text" w:semiHidden="1" w:unhideWhenUsed="1"/>
+    <w:lsdException w:name="Table Grid" w:uiPriority="39"/>
+    <w:lsdException w:name="Table Theme" w:semiHidden="1" w:unhideWhenUsed="1"/>
+    <w:lsdException w:name="Placeholder Text" w:semiHidden="1"/>
+    <w:lsdException w:name="No Spacing" w:uiPriority="1" w:qFormat="1"/>
+    <w:lsdException w:name="Light Shading" w:uiPriority="60"/>
+    <w:lsdException w:name="Light List" w:uiPriority="61"/>
+    <w:lsdException w:name="Light Grid" w:uiPriority="62"/>
+    <w:lsdException w:name="Medium Shading 1" w:uiPriority="63"/>
+    <w:lsdException w:name="Medium Shading 2" w:uiPriority="64"/>
+    <w:lsdException w:name="Medium List 1" w:uiPriority="65"/>
+    <w:lsdException w:name="Medium List 2" w:uiPriority="66"/>
+    <w:lsdException w:name="Medium Grid 1" w:uiPriority="67"/>
+    <w:lsdException w:name="Medium Grid 2" w:uiPriority="68"/>
+    <w:lsdException w:name="Medium Grid 3" w:uiPriority="69"/>
+    <w:lsdException w:name="Dark List" w:uiPriority="70"/>
+    <w:lsdException w:name="Colorful Shading" w:uiPriority="71"/>
+    <w:lsdException w:name="Colorful List" w:uiPriority="72"/>
+    <w:lsdException w:name="Colorful Grid" w:uiPriority="73"/>
+    <w:lsdException w:name="Light Shading Accent 1" w:uiPriority="60"/>
+    <w:lsdException w:name="Light List Accent 1" w:uiPriority="61"/>
+    <w:lsdException w:name="Light Grid Accent 1" w:uiPriority="62"/>
+    <w:lsdException w:name="Medium Shading 1 Accent 1" w:uiPriority="63"/>
+    <w:lsdException w:name="Medium Shading 2 Accent 1" w:uiPriority="64"/>
+    <w:lsdException w:name="Medium List 1 Accent 1" w:uiPriority="65"/>
+    <w:lsdException w:name="Revision" w:semiHidden="1"/>
+    <w:lsdException w:name="List Paragraph" w:uiPriority="34" w:qFormat="1"/>
+    <w:lsdException w:name="Quote" w:uiPriority="29" w:qFormat="1"/>
+    <w:lsdException w:name="Intense Quote" w:uiPriority="30" w:qFormat="1"/>
+    <w:lsdException w:name="Medium List 2 Accent 1" w:uiPriority="66"/>
+    <w:lsdException w:name="Medium Grid 1 Accent 1" w:uiPriority="67"/>
+    <w:lsdException w:name="Medium Grid 2 Accent 1" w:uiPriority="68"/>
+    <w:lsdException w:name="Medium Grid 3 Accent 1" w:uiPriority="69"/>
+    <w:lsdException w:name="Dark List Accent 1" w:uiPriority="70"/>
+    <w:lsdException w:name="Colorful Shading Accent 1" w:uiPriority="71"/>
+    <w:lsdException w:name="Colorful List Accent 1" w:uiPriority="72"/>
+    <w:lsdException w:name="Colorful Grid Accent 1" w:uiPriority="73"/>
+    <w:lsdException w:name="Light Shading Accent 2" w:uiPriority="60"/>
+    <w:lsdException w:name="Light List Accent 2" w:uiPriority="61"/>
+    <w:lsdException w:name="Light Grid Accent 2" w:uiPriority="62"/>
+    <w:lsdException w:name="Medium Shading 1 Accent 2" w:uiPriority="63"/>
+    <w:lsdException w:name="Medium Shading 2 Accent 2" w:uiPriority="64"/>
+    <w:lsdException w:name="Medium List 1 Accent 2" w:uiPriority="65"/>
+    <w:lsdException w:name="Medium List 2 Accent 2" w:uiPriority="66"/>
+    <w:lsdException w:name="Medium Grid 1 Accent 2" w:uiPriority="67"/>
+    <w:lsdException w:name="Medium Grid 2 Accent 2" w:uiPriority="68"/>
+    <w:lsdException w:name="Medium Grid 3 Accent 2" w:uiPriority="69"/>
+    <w:lsdException w:name="Dark List Accent 2" w:uiPriority="70"/>
+    <w:lsdException w:name="Colorful Shading Accent 2" w:uiPriority="71"/>
+    <w:lsdException w:name="Colorful List Accent 2" w:uiPriority="72"/>
+    <w:lsdException w:name="Colorful Grid Accent 2" w:uiPriority="73"/>
+    <w:lsdException w:name="Light Shading Accent 3" w:uiPriority="60"/>
+    <w:lsdException w:name="Light List Accent 3" w:uiPriority="61"/>
+    <w:lsdException w:name="Light Grid Accent 3" w:uiPriority="62"/>
+    <w:lsdException w:name="Medium Shading 1 Accent 3" w:uiPriority="63"/>
+    <w:lsdException w:name="Medium Shading 2 Accent 3" w:uiPriority="64"/>
+    <w:lsdException w:name="Medium List 1 Accent 3" w:uiPriority="65"/>
+    <w:lsdException w:name="Medium List 2 Accent 3" w:uiPriority="66"/>
+    <w:lsdException w:name="Medium Grid 1 Accent 3" w:uiPriority="67"/>
+    <w:lsdException w:name="Medium Grid 2 Accent 3" w:uiPriority="68"/>
+    <w:lsdException w:name="Medium Grid 3 Accent 3" w:uiPriority="69"/>
+    <w:lsdException w:name="Dark List Accent 3" w:uiPriority="70"/>
+    <w:lsdException w:name="Colorful Shading Accent 3" w:uiPriority="71"/>
+    <w:lsdException w:name="Colorful List Accent 3" w:uiPriority="72"/>
+    <w:lsdException w:name="Colorful Grid Accent 3" w:uiPriority="73"/>
+    <w:lsdException w:name="Light Shading Accent 4" w:uiPriority="60"/>
+    <w:lsdException w:name="Light List Accent 4" w:uiPriority="61"/>
+    <w:lsdException w:name="Light Grid Accent 4" w:uiPriority="62"/>
+    <w:lsdException w:name="Medium Shading 1 Accent 4" w:uiPriority="63"/>
+    <w:lsdException w:name="Medium Shading 2 Accent 4" w:uiPriority="64"/>
+    <w:lsdException w:name="Medium List 1 Accent 4" w:uiPriority="65"/>
+    <w:lsdException w:name="Medium List 2 Accent 4" w:uiPriority="66"/>
+    <w:lsdException w:name="Medium Grid 1 Accent 4" w:uiPriority="67"/>
+    <w:lsdException w:name="Medium Grid 2 Accent 4" w:uiPriority="68"/>
+    <w:lsdException w:name="Medium Grid 3 Accent 4" w:uiPriority="69"/>
+    <w:lsdException w:name="Dark List Accent 4" w:uiPriority="70"/>
+    <w:lsdException w:name="Colorful Shading Accent 4" w:uiPriority="71"/>
+    <w:lsdException w:name="Colorful List Accent 4" w:uiPriority="72"/>
+    <w:lsdException w:name="Colorful Grid Accent 4" w:uiPriority="73"/>
+    <w:lsdException w:name="Light Shading Accent 5" w:uiPriority="60"/>
+    <w:lsdException w:name="Light List Accent 5" w:uiPriority="61"/>
+    <w:lsdException w:name="Light Grid Accent 5" w:uiPriority="62"/>
+    <w:lsdException w:name="Medium Shading 1 Accent 5" w:uiPriority="63"/>
+    <w:lsdException w:name="Medium Shading 2 Accent 5" w:uiPriority="64"/>
+    <w:lsdException w:name="Medium List 1 Accent 5" w:uiPriority="65"/>
+    <w:lsdException w:name="Medium List 2 Accent 5" w:uiPriority="66"/>
+    <w:lsdException w:name="Medium Grid 1 Accent 5" w:uiPriority="67"/>
+    <w:lsdException w:name="Medium Grid 2 Accent 5" w:uiPriority="68"/>
+    <w:lsdException w:name="Medium Grid 3 Accent 5" w:uiPriority="69"/>
+    <w:lsdException w:name="Dark List Accent 5" w:uiPriority="70"/>
+    <w:lsdException w:name="Colorful Shading Accent 5" w:uiPriority="71"/>
+    <w:lsdException w:name="Colorful List Accent 5" w:uiPriority="72"/>
+    <w:lsdException w:name="Colorful Grid Accent 5" w:uiPriority="73"/>
+    <w:lsdException w:name="Light Shading Accent 6" w:uiPriority="60"/>
+    <w:lsdException w:name="Light List Accent 6" w:uiPriority="61"/>
+    <w:lsdException w:name="Light Grid Accent 6" w:uiPriority="62"/>
+    <w:lsdException w:name="Medium Shading 1 Accent 6" w:uiPriority="63"/>
+    <w:lsdException w:name="Medium Shading 2 Accent 6" w:uiPriority="64"/>
+    <w:lsdException w:name="Medium List 1 Accent 6" w:uiPriority="65"/>
+    <w:lsdException w:name="Medium List 2 Accent 6" w:uiPriority="66"/>
+    <w:lsdException w:name="Medium Grid 1 Accent 6" w:uiPriority="67"/>
+    <w:lsdException w:name="Medium Grid 2 Accent 6" w:uiPriority="68"/>
+    <w:lsdException w:name="Medium Grid 3 Accent 6" w:uiPriority="69"/>
+    <w:lsdException w:name="Dark List Accent 6" w:uiPriority="70"/>
+    <w:lsdException w:name="Colorful Shading Accent 6" w:uiPriority="71"/>
+    <w:lsdException w:name="Colorful List Accent 6" w:uiPriority="72"/>
+    <w:lsdException w:name="Colorful Grid Accent 6" w:uiPriority="73"/>
+    <w:lsdException w:name="Subtle Emphasis" w:uiPriority="19" w:qFormat="1"/>
+    <w:lsdException w:name="Intense Emphasis" w:uiPriority="21" w:qFormat="1"/>
+    <w:lsdException w:name="Subtle Reference" w:uiPriority="31" w:qFormat="1"/>
+    <w:lsdException w:name="Intense Reference" w:uiPriority="32" w:qFormat="1"/>
+    <w:lsdException w:name="Book Title" w:uiPriority="33" w:qFormat="1"/>
+    <w:lsdException w:name="Bibliography" w:semiHidden="1" w:uiPriority="37" w:unhideWhenUsed="1"/>
+    <w:lsdException w:name="TOC Heading" w:semiHidden="1" w:uiPriority="39" w:unhideWhenUsed="1" w:qFormat="1"/>
+    <w:lsdException w:name="Plain Table 1" w:uiPriority="41"/>
+    <w:lsdException w:name="Plain Table 2" w:uiPriority="42"/>
+    <w:lsdException w:name="Plain Table 3" w:uiPriority="43"/>
+    <w:lsdException w:name="Plain Table 4" w:uiPriority="44"/>
+    <w:lsdException w:name="Plain Table 5" w:uiPriority="45"/>
+    <w:lsdException w:name="Grid Table Light" w:uiPriority="40"/>
+    <w:lsdException w:name="Grid Table 1 Light" w:uiPriority="46"/>
+    <w:lsdException w:name="Grid Table 2" w:uiPriority="47"/>
+    <w:lsdException w:name="Grid Table 3" w:uiPriority="48"/>
+    <w:lsdException w:name="Grid Table 4" w:uiPriority="49"/>
+    <w:lsdException w:name="Grid Table 5 Dark" w:uiPriority="50"/>
+    <w:lsdException w:name="Grid Table 6 Colorful" w:uiPriority="51"/>
+    <w:lsdException w:name="Grid Table 7 Colorful" w:uiPriority="52"/>
+    <w:lsdException w:name="Grid Table 1 Light Accent 1" w:uiPriority="46"/>
+    <w:lsdException w:name="Grid Table 2 Accent 1" w:uiPriority="47"/>
+    <w:lsdException w:name="Grid Table 3 Accent 1" w:uiPriority="48"/>
+    <w:lsdException w:name="Grid Table 4 Accent 1" w:uiPriority="49"/>
+    <w:lsdException w:name="Grid Table 5 Dark Accent 1" w:uiPriority="50"/>
+    <w:lsdException w:name="Grid Table 6 Colorful Accent 1" w:uiPriority="51"/>
+    <w:lsdException w:name="Grid Table 7 Colorful Accent 1" w:uiPriority="52"/>
+    <w:lsdException w:name="Grid Table 1 Light Accent 2" w:uiPriority="46"/>
+    <w:lsdException w:name="Grid Table 2 Accent 2" w:uiPriority="47"/>
+    <w:lsdException w:name="Grid Table 3 Accent 2" w:uiPriority="48"/>
+    <w:lsdException w:name="Grid Table 4 Accent 2" w:uiPriority="49"/>
+    <w:lsdException w:name="Grid Table 5 Dark Accent 2" w:uiPriority="50"/>
+    <w:lsdException w:name="Grid Table 6 Colorful Accent 2" w:uiPriority="51"/>
+    <w:lsdException w:name="Grid Table 7 Colorful Accent 2" w:uiPriority="52"/>
+    <w:lsdException w:name="Grid Table 1 Light Accent 3" w:uiPriority="46"/>
+    <w:lsdException w:name="Grid Table 2 Accent 3" w:uiPriority="47"/>
+    <w:lsdException w:name="Grid Table 3 Accent 3" w:uiPriority="48"/>
+    <w:lsdException w:name="Grid Table 4 Accent 3" w:uiPriority="49"/>
+    <w:lsdException w:name="Grid Table 5 Dark Accent 3" w:uiPriority="50"/>
+    <w:lsdException w:name="Grid Table 6 Colorful Accent 3" w:uiPriority="51"/>
+    <w:lsdException w:name="Grid Table 7 Colorful Accent 3" w:uiPriority="52"/>
+    <w:lsdException w:name="Grid Table 1 Light Accent 4" w:uiPriority="46"/>
+    <w:lsdException w:name="Grid Table 2 Accent 4" w:uiPriority="47"/>
+    <w:lsdException w:name="Grid Table 3 Accent 4" w:uiPriority="48"/>
+    <w:lsdException w:name="Grid Table 4 Accent 4" w:uiPriority="49"/>
+    <w:lsdException w:name="Grid Table 5 Dark Accent 4" w:uiPriority="50"/>
+    <w:lsdException w:name="Grid Table 6 Colorful Accent 4" w:uiPriority="51"/>
+    <w:lsdException w:name="Grid Table 7 Colorful Accent 4" w:uiPriority="52"/>
+    <w:lsdException w:name="Grid Table 1 Light Accent 5" w:uiPriority="46"/>
+    <w:lsdException w:name="Grid Table 2 Accent 5" w:uiPriority="47"/>
+    <w:lsdException w:name="Grid Table 3 Accent 5" w:uiPriority="48"/>
+    <w:lsdException w:name="Grid Table 4 Accent 5" w:uiPriority="49"/>
+    <w:lsdException w:name="Grid Table 5 Dark Accent 5" w:uiPriority="50"/>
+    <w:lsdException w:name="Grid Table 6 Colorful Accent 5" w:uiPriority="51"/>
+    <w:lsdException w:name="Grid Table 7 Colorful Accent 5" w:uiPriority="52"/>
+    <w:lsdException w:name="Grid Table 1 Light Accent 6" w:uiPriority="46"/>
+    <w:lsdException w:name="Grid Table 2 Accent 6" w:uiPriority="47"/>
+    <w:lsdException w:name="Grid Table 3 Accent 6" w:uiPriority="48"/>
+    <w:lsdException w:name="Grid Table 4 Accent 6" w:uiPriority="49"/>
+    <w:lsdException w:name="Grid Table 5 Dark Accent 6" w:uiPriority="50"/>
+    <w:lsdException w:name="Grid Table 6 Colorful Accent 6" w:uiPriority="51"/>
+    <w:lsdException w:name="Grid Table 7 Colorful Accent 6" w:uiPriority="52"/>
+    <w:lsdException w:name="List Table 1 Light" w:uiPriority="46"/>
+    <w:lsdException w:name="List Table 2" w:uiPriority="47"/>
+    <w:lsdException w:name="List Table 3" w:uiPriority="48"/>
+    <w:lsdException w:name="List Table 4" w:uiPriority="49"/>
+    <w:lsdException w:name="List Table 5 Dark" w:uiPriority="50"/>
+    <w:lsdException w:name="List Table 6 Colorful" w:uiPriority="51"/>
+    <w:lsdException w:name="List Table 7 Colorful" w:uiPriority="52"/>
+    <w:lsdException w:name="List Table 1 Light Accent 1" w:uiPriority="46"/>
+    <w:lsdException w:name="List Table 2 Accent 1" w:uiPriority="47"/>
+    <w:lsdException w:name="List Table 3 Accent 1" w:uiPriority="48"/>
+    <w:lsdException w:name="List Table 4 Accent 1" w:uiPriority="49"/>
+    <w:lsdException w:name="List Table 5 Dark Accent 1" w:uiPriority="50"/>
+    <w:lsdException w:name="List Table 6 Colorful Accent 1" w:uiPriority="51"/>
+    <w:lsdException w:name="List Table 7 Colorful Accent 1" w:uiPriority="52"/>
+    <w:lsdException w:name="List Table 1 Light Accent 2" w:uiPriority="46"/>
+    <w:lsdException w:name="List Table 2 Accent 2" w:uiPriority="47"/>
+    <w:lsdException w:name="List Table 3 Accent 2" w:uiPriority="48"/>
+    <w:lsdException w:name="List Table 4 Accent 2" w:uiPriority="49"/>
+    <w:lsdException w:name="List Table 5 Dark Accent 2" w:uiPriority="50"/>
+    <w:lsdException w:name="List Table 6 Colorful Accent 2" w:uiPriority="51"/>
+    <w:lsdException w:name="List Table 7 Colorful Accent 2" w:uiPriority="52"/>
+    <w:lsdException w:name="List Table 1 Light Accent 3" w:uiPriority="46"/>
+    <w:lsdException w:name="List Table 2 Accent 3" w:uiPriority="47"/>
+    <w:lsdException w:name="List Table 3 Accent 3" w:uiPriority="48"/>
+    <w:lsdException w:name="List Table 4 Accent 3" w:uiPriority="49"/>
+    <w:lsdException w:name="List Table 5 Dark Accent 3" w:uiPriority="50"/>
+    <w:lsdException w:name="List Table 6 Colorful Accent 3" w:uiPriority="51"/>
+    <w:lsdException w:name="List Table 7 Colorful Accent 3" w:uiPriority="52"/>
+    <w:lsdException w:name="List Table 1 Light Accent 4" w:uiPriority="46"/>
+    <w:lsdException w:name="List Table 2 Accent 4" w:uiPriority="47"/>
+    <w:lsdException w:name="List Table 3 Accent 4" w:uiPriority="48"/>
+    <w:lsdException w:name="List Table 4 Accent 4" w:uiPriority="49"/>
+    <w:lsdException w:name="List Table 5 Dark Accent 4" w:uiPriority="50"/>
+    <w:lsdException w:name="List Table 6 Colorful Accent 4" w:uiPriority="51"/>
+    <w:lsdException w:name="List Table 7 Colorful Accent 4" w:uiPriority="52"/>
+    <w:lsdException w:name="List Table 1 Light Accent 5" w:uiPriority="46"/>
+    <w:lsdException w:name="List Table 2 Accent 5" w:uiPriority="47"/>
+    <w:lsdException w:name="List Table 3 Accent 5" w:uiPriority="48"/>
+    <w:lsdException w:name="List Table 4 Accent 5" w:uiPriority="49"/>
+    <w:lsdException w:name="List Table 5 Dark Accent 5" w:uiPriority="50"/>
+    <w:lsdException w:name="List Table 6 Colorful Accent 5" w:uiPriority="51"/>
+    <w:lsdException w:name="List Table 7 Colorful Accent 5" w:uiPriority="52"/>
+    <w:lsdException w:name="List Table 1 Light Accent 6" w:uiPriority="46"/>
+    <w:lsdException w:name="List Table 2 Accent 6" w:uiPriority="47"/>
+    <w:lsdException w:name="List Table 3 Accent 6" w:uiPriority="48"/>
+    <w:lsdException w:name="List Table 4 Accent 6" w:uiPriority="49"/>
+    <w:lsdException w:name="List Table 5 Dark Accent 6" w:uiPriority="50"/>
+    <w:lsdException w:name="List Table 6 Colorful Accent 6" w:uiPriority="51"/>
+    <w:lsdException w:name="List Table 7 Colorful Accent 6" w:uiPriority="52"/>
   </w:latentStyles>
   <w:style w:type="paragraph" w:default="1" w:styleId="Normal">
     <w:name w:val="Normal"/>
@@ -6528,439 +6545,7 @@
   <w:style w:type="character" w:default="1" w:styleId="Policepardfaut">
     <w:name w:val="Default Paragraph Font"/>
     <w:uiPriority w:val="1"/>
-    <w:unhideWhenUsed/>
-  </w:style>
-  <w:style w:type="table" w:default="1" w:styleId="TableauNormal">
-    <w:name w:val="Normal Table"/>
-    <w:uiPriority w:val="99"/>
     <w:semiHidden/>
-    <w:unhideWhenUsed/>
-    <w:tblPr>
-      <w:tblInd w:w="0" w:type="dxa"/>
-      <w:tblCellMar>
-        <w:top w:w="0" w:type="dxa"/>
-        <w:left w:w="108" w:type="dxa"/>
-        <w:bottom w:w="0" w:type="dxa"/>
-        <w:right w:w="108" w:type="dxa"/>
-      </w:tblCellMar>
-    </w:tblPr>
-  </w:style>
-  <w:style w:type="numbering" w:default="1" w:styleId="Aucuneliste">
-    <w:name w:val="No List"/>
-    <w:uiPriority w:val="99"/>
-    <w:semiHidden/>
-    <w:unhideWhenUsed/>
-  </w:style>
-  <w:style w:type="character" w:customStyle="1" w:styleId="Titre1Car">
-    <w:name w:val="Titre 1 Car"/>
-    <w:basedOn w:val="Policepardfaut"/>
-    <w:link w:val="Titre1"/>
-    <w:uiPriority w:val="9"/>
-    <w:rsid w:val="00CE0594"/>
-    <w:rPr>
-      <w:rFonts w:ascii="Arial" w:eastAsiaTheme="majorEastAsia" w:hAnsi="Arial" w:cstheme="majorBidi"/>
-      <w:color w:val="2E74B5" w:themeColor="accent1" w:themeShade="BF"/>
-      <w:sz w:val="32"/>
-      <w:szCs w:val="32"/>
-    </w:rPr>
-  </w:style>
-  <w:style w:type="character" w:customStyle="1" w:styleId="Titre2Car">
-    <w:name w:val="Titre 2 Car"/>
-    <w:basedOn w:val="Policepardfaut"/>
-    <w:link w:val="Titre2"/>
-    <w:uiPriority w:val="9"/>
-    <w:rsid w:val="00CE0594"/>
-    <w:rPr>
-      <w:rFonts w:ascii="Arial" w:eastAsiaTheme="majorEastAsia" w:hAnsi="Arial" w:cstheme="majorBidi"/>
-      <w:color w:val="2E74B5" w:themeColor="accent1" w:themeShade="BF"/>
-      <w:sz w:val="26"/>
-      <w:szCs w:val="26"/>
-    </w:rPr>
-  </w:style>
-  <w:style w:type="paragraph" w:styleId="Sansinterligne">
-    <w:name w:val="No Spacing"/>
-    <w:link w:val="SansinterligneCar"/>
-    <w:uiPriority w:val="1"/>
-    <w:qFormat/>
-    <w:rsid w:val="00855AA1"/>
-    <w:pPr>
-      <w:spacing w:after="0" w:line="240" w:lineRule="auto"/>
-    </w:pPr>
-    <w:rPr>
-      <w:rFonts w:eastAsiaTheme="minorEastAsia"/>
-      <w:lang w:eastAsia="fr-CA"/>
-    </w:rPr>
-  </w:style>
-  <w:style w:type="character" w:customStyle="1" w:styleId="SansinterligneCar">
-    <w:name w:val="Sans interligne Car"/>
-    <w:basedOn w:val="Policepardfaut"/>
-    <w:link w:val="Sansinterligne"/>
-    <w:uiPriority w:val="1"/>
-    <w:rsid w:val="00855AA1"/>
-    <w:rPr>
-      <w:rFonts w:eastAsiaTheme="minorEastAsia"/>
-      <w:lang w:eastAsia="fr-CA"/>
-    </w:rPr>
-  </w:style>
-  <w:style w:type="paragraph" w:styleId="En-ttedetabledesmatires">
-    <w:name w:val="TOC Heading"/>
-    <w:basedOn w:val="Titre1"/>
-    <w:next w:val="Normal"/>
-    <w:uiPriority w:val="39"/>
-    <w:unhideWhenUsed/>
-    <w:qFormat/>
-    <w:rsid w:val="00855AA1"/>
-    <w:pPr>
-      <w:outlineLvl w:val="9"/>
-    </w:pPr>
-    <w:rPr>
-      <w:rFonts w:asciiTheme="majorHAnsi" w:hAnsiTheme="majorHAnsi"/>
-      <w:lang w:eastAsia="fr-CA"/>
-    </w:rPr>
-  </w:style>
-  <w:style w:type="paragraph" w:styleId="TM1">
-    <w:name w:val="toc 1"/>
-    <w:basedOn w:val="Normal"/>
-    <w:next w:val="Normal"/>
-    <w:autoRedefine/>
-    <w:uiPriority w:val="39"/>
-    <w:unhideWhenUsed/>
-    <w:rsid w:val="00855AA1"/>
-    <w:pPr>
-      <w:spacing w:after="100"/>
-    </w:pPr>
-  </w:style>
-  <w:style w:type="character" w:styleId="Lienhypertexte">
-    <w:name w:val="Hyperlink"/>
-    <w:basedOn w:val="Policepardfaut"/>
-    <w:uiPriority w:val="99"/>
-    <w:unhideWhenUsed/>
-    <w:rsid w:val="00855AA1"/>
-    <w:rPr>
-      <w:color w:val="0563C1" w:themeColor="hyperlink"/>
-      <w:u w:val="single"/>
-    </w:rPr>
-  </w:style>
-  <w:style w:type="paragraph" w:styleId="En-tte">
-    <w:name w:val="header"/>
-    <w:basedOn w:val="Normal"/>
-    <w:link w:val="En-tteCar"/>
-    <w:uiPriority w:val="99"/>
-    <w:unhideWhenUsed/>
-    <w:rsid w:val="00855AA1"/>
-    <w:pPr>
-      <w:tabs>
-        <w:tab w:val="center" w:pos="4320"/>
-        <w:tab w:val="right" w:pos="8640"/>
-      </w:tabs>
-      <w:spacing w:after="0" w:line="240" w:lineRule="auto"/>
-    </w:pPr>
-  </w:style>
-  <w:style w:type="character" w:customStyle="1" w:styleId="En-tteCar">
-    <w:name w:val="En-tête Car"/>
-    <w:basedOn w:val="Policepardfaut"/>
-    <w:link w:val="En-tte"/>
-    <w:uiPriority w:val="99"/>
-    <w:rsid w:val="00855AA1"/>
-    <w:rPr>
-      <w:rFonts w:ascii="Arial" w:hAnsi="Arial"/>
-      <w:sz w:val="24"/>
-    </w:rPr>
-  </w:style>
-  <w:style w:type="paragraph" w:styleId="Pieddepage">
-    <w:name w:val="footer"/>
-    <w:basedOn w:val="Normal"/>
-    <w:link w:val="PieddepageCar"/>
-    <w:uiPriority w:val="99"/>
-    <w:unhideWhenUsed/>
-    <w:rsid w:val="00855AA1"/>
-    <w:pPr>
-      <w:tabs>
-        <w:tab w:val="center" w:pos="4320"/>
-        <w:tab w:val="right" w:pos="8640"/>
-      </w:tabs>
-      <w:spacing w:after="0" w:line="240" w:lineRule="auto"/>
-    </w:pPr>
-  </w:style>
-  <w:style w:type="character" w:customStyle="1" w:styleId="PieddepageCar">
-    <w:name w:val="Pied de page Car"/>
-    <w:basedOn w:val="Policepardfaut"/>
-    <w:link w:val="Pieddepage"/>
-    <w:uiPriority w:val="99"/>
-    <w:rsid w:val="00855AA1"/>
-    <w:rPr>
-      <w:rFonts w:ascii="Arial" w:hAnsi="Arial"/>
-      <w:sz w:val="24"/>
-    </w:rPr>
-  </w:style>
-  <w:style w:type="paragraph" w:styleId="Textedebulles">
-    <w:name w:val="Balloon Text"/>
-    <w:basedOn w:val="Normal"/>
-    <w:link w:val="TextedebullesCar"/>
-    <w:uiPriority w:val="99"/>
-    <w:semiHidden/>
-    <w:unhideWhenUsed/>
-    <w:rsid w:val="00284364"/>
-    <w:pPr>
-      <w:spacing w:after="0" w:line="240" w:lineRule="auto"/>
-    </w:pPr>
-    <w:rPr>
-      <w:rFonts w:ascii="Tahoma" w:hAnsi="Tahoma" w:cs="Tahoma"/>
-      <w:sz w:val="16"/>
-      <w:szCs w:val="16"/>
-    </w:rPr>
-  </w:style>
-  <w:style w:type="character" w:customStyle="1" w:styleId="TextedebullesCar">
-    <w:name w:val="Texte de bulles Car"/>
-    <w:basedOn w:val="Policepardfaut"/>
-    <w:link w:val="Textedebulles"/>
-    <w:uiPriority w:val="99"/>
-    <w:semiHidden/>
-    <w:rsid w:val="00284364"/>
-    <w:rPr>
-      <w:rFonts w:ascii="Tahoma" w:hAnsi="Tahoma" w:cs="Tahoma"/>
-      <w:sz w:val="16"/>
-      <w:szCs w:val="16"/>
-    </w:rPr>
-  </w:style>
-  <w:style w:type="paragraph" w:styleId="Paragraphedeliste">
-    <w:name w:val="List Paragraph"/>
-    <w:basedOn w:val="Normal"/>
-    <w:uiPriority w:val="34"/>
-    <w:qFormat/>
-    <w:rsid w:val="00F14E4B"/>
-    <w:pPr>
-      <w:ind w:left="720"/>
-      <w:contextualSpacing/>
-    </w:pPr>
-  </w:style>
-  <w:style w:type="paragraph" w:styleId="TM2">
-    <w:name w:val="toc 2"/>
-    <w:basedOn w:val="Normal"/>
-    <w:next w:val="Normal"/>
-    <w:autoRedefine/>
-    <w:uiPriority w:val="39"/>
-    <w:unhideWhenUsed/>
-    <w:rsid w:val="002D668B"/>
-    <w:pPr>
-      <w:spacing w:after="100"/>
-      <w:ind w:left="240"/>
-    </w:pPr>
-  </w:style>
-</w:styles>
-</file>
-
-<file path=word/stylesWithEffects.xml><?xml version="1.0" encoding="utf-8"?>
-<w:styles xmlns:wpc="http://schemas.microsoft.com/office/word/2010/wordprocessingCanvas" xmlns:mc="http://schemas.openxmlformats.org/markup-compatibility/2006" xmlns:o="urn:schemas-microsoft-com:office:office" xmlns:r="http://schemas.openxmlformats.org/officeDocument/2006/relationships" xmlns:m="http://schemas.openxmlformats.org/officeDocument/2006/math" xmlns:v="urn:schemas-microsoft-com:vml" xmlns:wp14="http://schemas.microsoft.com/office/word/2010/wordprocessingDrawing" xmlns:wp="http://schemas.openxmlformats.org/drawingml/2006/wordprocessingDrawing" xmlns:w10="urn:schemas-microsoft-com:office:word" xmlns:w="http://schemas.openxmlformats.org/wordprocessingml/2006/main" xmlns:w14="http://schemas.microsoft.com/office/word/2010/wordml" xmlns:wpg="http://schemas.microsoft.com/office/word/2010/wordprocessingGroup" xmlns:wpi="http://schemas.microsoft.com/office/word/2010/wordprocessingInk" xmlns:wne="http://schemas.microsoft.com/office/word/2006/wordml" xmlns:wps="http://schemas.microsoft.com/office/word/2010/wordprocessingShape" mc:Ignorable="w14 wp14">
-  <w:docDefaults>
-    <w:rPrDefault>
-      <w:rPr>
-        <w:rFonts w:asciiTheme="minorHAnsi" w:eastAsiaTheme="minorHAnsi" w:hAnsiTheme="minorHAnsi" w:cstheme="minorBidi"/>
-        <w:sz w:val="22"/>
-        <w:szCs w:val="22"/>
-        <w:lang w:val="fr-CA" w:eastAsia="en-US" w:bidi="ar-SA"/>
-      </w:rPr>
-    </w:rPrDefault>
-    <w:pPrDefault>
-      <w:pPr>
-        <w:spacing w:after="160" w:line="259" w:lineRule="auto"/>
-      </w:pPr>
-    </w:pPrDefault>
-  </w:docDefaults>
-  <w:latentStyles w:defLockedState="0" w:defUIPriority="99" w:defSemiHidden="1" w:defUnhideWhenUsed="1" w:defQFormat="0" w:count="267">
-    <w:lsdException w:name="Normal" w:semiHidden="0" w:uiPriority="0" w:unhideWhenUsed="0" w:qFormat="1"/>
-    <w:lsdException w:name="heading 1" w:semiHidden="0" w:uiPriority="9" w:unhideWhenUsed="0" w:qFormat="1"/>
-    <w:lsdException w:name="heading 2" w:uiPriority="9" w:qFormat="1"/>
-    <w:lsdException w:name="heading 3" w:uiPriority="9" w:qFormat="1"/>
-    <w:lsdException w:name="heading 4" w:uiPriority="9" w:qFormat="1"/>
-    <w:lsdException w:name="heading 5" w:uiPriority="9" w:qFormat="1"/>
-    <w:lsdException w:name="heading 6" w:uiPriority="9" w:qFormat="1"/>
-    <w:lsdException w:name="heading 7" w:uiPriority="9" w:qFormat="1"/>
-    <w:lsdException w:name="heading 8" w:uiPriority="9" w:qFormat="1"/>
-    <w:lsdException w:name="heading 9" w:uiPriority="9" w:qFormat="1"/>
-    <w:lsdException w:name="toc 1" w:uiPriority="39"/>
-    <w:lsdException w:name="toc 2" w:uiPriority="39"/>
-    <w:lsdException w:name="toc 3" w:uiPriority="39"/>
-    <w:lsdException w:name="toc 4" w:uiPriority="39"/>
-    <w:lsdException w:name="toc 5" w:uiPriority="39"/>
-    <w:lsdException w:name="toc 6" w:uiPriority="39"/>
-    <w:lsdException w:name="toc 7" w:uiPriority="39"/>
-    <w:lsdException w:name="toc 8" w:uiPriority="39"/>
-    <w:lsdException w:name="toc 9" w:uiPriority="39"/>
-    <w:lsdException w:name="caption" w:uiPriority="35" w:qFormat="1"/>
-    <w:lsdException w:name="Title" w:semiHidden="0" w:uiPriority="10" w:unhideWhenUsed="0" w:qFormat="1"/>
-    <w:lsdException w:name="Default Paragraph Font" w:uiPriority="1"/>
-    <w:lsdException w:name="Subtitle" w:semiHidden="0" w:uiPriority="11" w:unhideWhenUsed="0" w:qFormat="1"/>
-    <w:lsdException w:name="Strong" w:semiHidden="0" w:uiPriority="22" w:unhideWhenUsed="0" w:qFormat="1"/>
-    <w:lsdException w:name="Emphasis" w:semiHidden="0" w:uiPriority="20" w:unhideWhenUsed="0" w:qFormat="1"/>
-    <w:lsdException w:name="Table Grid" w:semiHidden="0" w:uiPriority="39" w:unhideWhenUsed="0"/>
-    <w:lsdException w:name="Placeholder Text" w:unhideWhenUsed="0"/>
-    <w:lsdException w:name="No Spacing" w:semiHidden="0" w:uiPriority="1" w:unhideWhenUsed="0" w:qFormat="1"/>
-    <w:lsdException w:name="Light Shading" w:semiHidden="0" w:uiPriority="60" w:unhideWhenUsed="0"/>
-    <w:lsdException w:name="Light List" w:semiHidden="0" w:uiPriority="61" w:unhideWhenUsed="0"/>
-    <w:lsdException w:name="Light Grid" w:semiHidden="0" w:uiPriority="62" w:unhideWhenUsed="0"/>
-    <w:lsdException w:name="Medium Shading 1" w:semiHidden="0" w:uiPriority="63" w:unhideWhenUsed="0"/>
-    <w:lsdException w:name="Medium Shading 2" w:semiHidden="0" w:uiPriority="64" w:unhideWhenUsed="0"/>
-    <w:lsdException w:name="Medium List 1" w:semiHidden="0" w:uiPriority="65" w:unhideWhenUsed="0"/>
-    <w:lsdException w:name="Medium List 2" w:semiHidden="0" w:uiPriority="66" w:unhideWhenUsed="0"/>
-    <w:lsdException w:name="Medium Grid 1" w:semiHidden="0" w:uiPriority="67" w:unhideWhenUsed="0"/>
-    <w:lsdException w:name="Medium Grid 2" w:semiHidden="0" w:uiPriority="68" w:unhideWhenUsed="0"/>
-    <w:lsdException w:name="Medium Grid 3" w:semiHidden="0" w:uiPriority="69" w:unhideWhenUsed="0"/>
-    <w:lsdException w:name="Dark List" w:semiHidden="0" w:uiPriority="70" w:unhideWhenUsed="0"/>
-    <w:lsdException w:name="Colorful Shading" w:semiHidden="0" w:uiPriority="71" w:unhideWhenUsed="0"/>
-    <w:lsdException w:name="Colorful List" w:semiHidden="0" w:uiPriority="72" w:unhideWhenUsed="0"/>
-    <w:lsdException w:name="Colorful Grid" w:semiHidden="0" w:uiPriority="73" w:unhideWhenUsed="0"/>
-    <w:lsdException w:name="Light Shading Accent 1" w:semiHidden="0" w:uiPriority="60" w:unhideWhenUsed="0"/>
-    <w:lsdException w:name="Light List Accent 1" w:semiHidden="0" w:uiPriority="61" w:unhideWhenUsed="0"/>
-    <w:lsdException w:name="Light Grid Accent 1" w:semiHidden="0" w:uiPriority="62" w:unhideWhenUsed="0"/>
-    <w:lsdException w:name="Medium Shading 1 Accent 1" w:semiHidden="0" w:uiPriority="63" w:unhideWhenUsed="0"/>
-    <w:lsdException w:name="Medium Shading 2 Accent 1" w:semiHidden="0" w:uiPriority="64" w:unhideWhenUsed="0"/>
-    <w:lsdException w:name="Medium List 1 Accent 1" w:semiHidden="0" w:uiPriority="65" w:unhideWhenUsed="0"/>
-    <w:lsdException w:name="Revision" w:unhideWhenUsed="0"/>
-    <w:lsdException w:name="List Paragraph" w:semiHidden="0" w:uiPriority="34" w:unhideWhenUsed="0" w:qFormat="1"/>
-    <w:lsdException w:name="Quote" w:semiHidden="0" w:uiPriority="29" w:unhideWhenUsed="0" w:qFormat="1"/>
-    <w:lsdException w:name="Intense Quote" w:semiHidden="0" w:uiPriority="30" w:unhideWhenUsed="0" w:qFormat="1"/>
-    <w:lsdException w:name="Medium List 2 Accent 1" w:semiHidden="0" w:uiPriority="66" w:unhideWhenUsed="0"/>
-    <w:lsdException w:name="Medium Grid 1 Accent 1" w:semiHidden="0" w:uiPriority="67" w:unhideWhenUsed="0"/>
-    <w:lsdException w:name="Medium Grid 2 Accent 1" w:semiHidden="0" w:uiPriority="68" w:unhideWhenUsed="0"/>
-    <w:lsdException w:name="Medium Grid 3 Accent 1" w:semiHidden="0" w:uiPriority="69" w:unhideWhenUsed="0"/>
-    <w:lsdException w:name="Dark List Accent 1" w:semiHidden="0" w:uiPriority="70" w:unhideWhenUsed="0"/>
-    <w:lsdException w:name="Colorful Shading Accent 1" w:semiHidden="0" w:uiPriority="71" w:unhideWhenUsed="0"/>
-    <w:lsdException w:name="Colorful List Accent 1" w:semiHidden="0" w:uiPriority="72" w:unhideWhenUsed="0"/>
-    <w:lsdException w:name="Colorful Grid Accent 1" w:semiHidden="0" w:uiPriority="73" w:unhideWhenUsed="0"/>
-    <w:lsdException w:name="Light Shading Accent 2" w:semiHidden="0" w:uiPriority="60" w:unhideWhenUsed="0"/>
-    <w:lsdException w:name="Light List Accent 2" w:semiHidden="0" w:uiPriority="61" w:unhideWhenUsed="0"/>
-    <w:lsdException w:name="Light Grid Accent 2" w:semiHidden="0" w:uiPriority="62" w:unhideWhenUsed="0"/>
-    <w:lsdException w:name="Medium Shading 1 Accent 2" w:semiHidden="0" w:uiPriority="63" w:unhideWhenUsed="0"/>
-    <w:lsdException w:name="Medium Shading 2 Accent 2" w:semiHidden="0" w:uiPriority="64" w:unhideWhenUsed="0"/>
-    <w:lsdException w:name="Medium List 1 Accent 2" w:semiHidden="0" w:uiPriority="65" w:unhideWhenUsed="0"/>
-    <w:lsdException w:name="Medium List 2 Accent 2" w:semiHidden="0" w:uiPriority="66" w:unhideWhenUsed="0"/>
-    <w:lsdException w:name="Medium Grid 1 Accent 2" w:semiHidden="0" w:uiPriority="67" w:unhideWhenUsed="0"/>
-    <w:lsdException w:name="Medium Grid 2 Accent 2" w:semiHidden="0" w:uiPriority="68" w:unhideWhenUsed="0"/>
-    <w:lsdException w:name="Medium Grid 3 Accent 2" w:semiHidden="0" w:uiPriority="69" w:unhideWhenUsed="0"/>
-    <w:lsdException w:name="Dark List Accent 2" w:semiHidden="0" w:uiPriority="70" w:unhideWhenUsed="0"/>
-    <w:lsdException w:name="Colorful Shading Accent 2" w:semiHidden="0" w:uiPriority="71" w:unhideWhenUsed="0"/>
-    <w:lsdException w:name="Colorful List Accent 2" w:semiHidden="0" w:uiPriority="72" w:unhideWhenUsed="0"/>
-    <w:lsdException w:name="Colorful Grid Accent 2" w:semiHidden="0" w:uiPriority="73" w:unhideWhenUsed="0"/>
-    <w:lsdException w:name="Light Shading Accent 3" w:semiHidden="0" w:uiPriority="60" w:unhideWhenUsed="0"/>
-    <w:lsdException w:name="Light List Accent 3" w:semiHidden="0" w:uiPriority="61" w:unhideWhenUsed="0"/>
-    <w:lsdException w:name="Light Grid Accent 3" w:semiHidden="0" w:uiPriority="62" w:unhideWhenUsed="0"/>
-    <w:lsdException w:name="Medium Shading 1 Accent 3" w:semiHidden="0" w:uiPriority="63" w:unhideWhenUsed="0"/>
-    <w:lsdException w:name="Medium Shading 2 Accent 3" w:semiHidden="0" w:uiPriority="64" w:unhideWhenUsed="0"/>
-    <w:lsdException w:name="Medium List 1 Accent 3" w:semiHidden="0" w:uiPriority="65" w:unhideWhenUsed="0"/>
-    <w:lsdException w:name="Medium List 2 Accent 3" w:semiHidden="0" w:uiPriority="66" w:unhideWhenUsed="0"/>
-    <w:lsdException w:name="Medium Grid 1 Accent 3" w:semiHidden="0" w:uiPriority="67" w:unhideWhenUsed="0"/>
-    <w:lsdException w:name="Medium Grid 2 Accent 3" w:semiHidden="0" w:uiPriority="68" w:unhideWhenUsed="0"/>
-    <w:lsdException w:name="Medium Grid 3 Accent 3" w:semiHidden="0" w:uiPriority="69" w:unhideWhenUsed="0"/>
-    <w:lsdException w:name="Dark List Accent 3" w:semiHidden="0" w:uiPriority="70" w:unhideWhenUsed="0"/>
-    <w:lsdException w:name="Colorful Shading Accent 3" w:semiHidden="0" w:uiPriority="71" w:unhideWhenUsed="0"/>
-    <w:lsdException w:name="Colorful List Accent 3" w:semiHidden="0" w:uiPriority="72" w:unhideWhenUsed="0"/>
-    <w:lsdException w:name="Colorful Grid Accent 3" w:semiHidden="0" w:uiPriority="73" w:unhideWhenUsed="0"/>
-    <w:lsdException w:name="Light Shading Accent 4" w:semiHidden="0" w:uiPriority="60" w:unhideWhenUsed="0"/>
-    <w:lsdException w:name="Light List Accent 4" w:semiHidden="0" w:uiPriority="61" w:unhideWhenUsed="0"/>
-    <w:lsdException w:name="Light Grid Accent 4" w:semiHidden="0" w:uiPriority="62" w:unhideWhenUsed="0"/>
-    <w:lsdException w:name="Medium Shading 1 Accent 4" w:semiHidden="0" w:uiPriority="63" w:unhideWhenUsed="0"/>
-    <w:lsdException w:name="Medium Shading 2 Accent 4" w:semiHidden="0" w:uiPriority="64" w:unhideWhenUsed="0"/>
-    <w:lsdException w:name="Medium List 1 Accent 4" w:semiHidden="0" w:uiPriority="65" w:unhideWhenUsed="0"/>
-    <w:lsdException w:name="Medium List 2 Accent 4" w:semiHidden="0" w:uiPriority="66" w:unhideWhenUsed="0"/>
-    <w:lsdException w:name="Medium Grid 1 Accent 4" w:semiHidden="0" w:uiPriority="67" w:unhideWhenUsed="0"/>
-    <w:lsdException w:name="Medium Grid 2 Accent 4" w:semiHidden="0" w:uiPriority="68" w:unhideWhenUsed="0"/>
-    <w:lsdException w:name="Medium Grid 3 Accent 4" w:semiHidden="0" w:uiPriority="69" w:unhideWhenUsed="0"/>
-    <w:lsdException w:name="Dark List Accent 4" w:semiHidden="0" w:uiPriority="70" w:unhideWhenUsed="0"/>
-    <w:lsdException w:name="Colorful Shading Accent 4" w:semiHidden="0" w:uiPriority="71" w:unhideWhenUsed="0"/>
-    <w:lsdException w:name="Colorful List Accent 4" w:semiHidden="0" w:uiPriority="72" w:unhideWhenUsed="0"/>
-    <w:lsdException w:name="Colorful Grid Accent 4" w:semiHidden="0" w:uiPriority="73" w:unhideWhenUsed="0"/>
-    <w:lsdException w:name="Light Shading Accent 5" w:semiHidden="0" w:uiPriority="60" w:unhideWhenUsed="0"/>
-    <w:lsdException w:name="Light List Accent 5" w:semiHidden="0" w:uiPriority="61" w:unhideWhenUsed="0"/>
-    <w:lsdException w:name="Light Grid Accent 5" w:semiHidden="0" w:uiPriority="62" w:unhideWhenUsed="0"/>
-    <w:lsdException w:name="Medium Shading 1 Accent 5" w:semiHidden="0" w:uiPriority="63" w:unhideWhenUsed="0"/>
-    <w:lsdException w:name="Medium Shading 2 Accent 5" w:semiHidden="0" w:uiPriority="64" w:unhideWhenUsed="0"/>
-    <w:lsdException w:name="Medium List 1 Accent 5" w:semiHidden="0" w:uiPriority="65" w:unhideWhenUsed="0"/>
-    <w:lsdException w:name="Medium List 2 Accent 5" w:semiHidden="0" w:uiPriority="66" w:unhideWhenUsed="0"/>
-    <w:lsdException w:name="Medium Grid 1 Accent 5" w:semiHidden="0" w:uiPriority="67" w:unhideWhenUsed="0"/>
-    <w:lsdException w:name="Medium Grid 2 Accent 5" w:semiHidden="0" w:uiPriority="68" w:unhideWhenUsed="0"/>
-    <w:lsdException w:name="Medium Grid 3 Accent 5" w:semiHidden="0" w:uiPriority="69" w:unhideWhenUsed="0"/>
-    <w:lsdException w:name="Dark List Accent 5" w:semiHidden="0" w:uiPriority="70" w:unhideWhenUsed="0"/>
-    <w:lsdException w:name="Colorful Shading Accent 5" w:semiHidden="0" w:uiPriority="71" w:unhideWhenUsed="0"/>
-    <w:lsdException w:name="Colorful List Accent 5" w:semiHidden="0" w:uiPriority="72" w:unhideWhenUsed="0"/>
-    <w:lsdException w:name="Colorful Grid Accent 5" w:semiHidden="0" w:uiPriority="73" w:unhideWhenUsed="0"/>
-    <w:lsdException w:name="Light Shading Accent 6" w:semiHidden="0" w:uiPriority="60" w:unhideWhenUsed="0"/>
-    <w:lsdException w:name="Light List Accent 6" w:semiHidden="0" w:uiPriority="61" w:unhideWhenUsed="0"/>
-    <w:lsdException w:name="Light Grid Accent 6" w:semiHidden="0" w:uiPriority="62" w:unhideWhenUsed="0"/>
-    <w:lsdException w:name="Medium Shading 1 Accent 6" w:semiHidden="0" w:uiPriority="63" w:unhideWhenUsed="0"/>
-    <w:lsdException w:name="Medium Shading 2 Accent 6" w:semiHidden="0" w:uiPriority="64" w:unhideWhenUsed="0"/>
-    <w:lsdException w:name="Medium List 1 Accent 6" w:semiHidden="0" w:uiPriority="65" w:unhideWhenUsed="0"/>
-    <w:lsdException w:name="Medium List 2 Accent 6" w:semiHidden="0" w:uiPriority="66" w:unhideWhenUsed="0"/>
-    <w:lsdException w:name="Medium Grid 1 Accent 6" w:semiHidden="0" w:uiPriority="67" w:unhideWhenUsed="0"/>
-    <w:lsdException w:name="Medium Grid 2 Accent 6" w:semiHidden="0" w:uiPriority="68" w:unhideWhenUsed="0"/>
-    <w:lsdException w:name="Medium Grid 3 Accent 6" w:semiHidden="0" w:uiPriority="69" w:unhideWhenUsed="0"/>
-    <w:lsdException w:name="Dark List Accent 6" w:semiHidden="0" w:uiPriority="70" w:unhideWhenUsed="0"/>
-    <w:lsdException w:name="Colorful Shading Accent 6" w:semiHidden="0" w:uiPriority="71" w:unhideWhenUsed="0"/>
-    <w:lsdException w:name="Colorful List Accent 6" w:semiHidden="0" w:uiPriority="72" w:unhideWhenUsed="0"/>
-    <w:lsdException w:name="Colorful Grid Accent 6" w:semiHidden="0" w:uiPriority="73" w:unhideWhenUsed="0"/>
-    <w:lsdException w:name="Subtle Emphasis" w:semiHidden="0" w:uiPriority="19" w:unhideWhenUsed="0" w:qFormat="1"/>
-    <w:lsdException w:name="Intense Emphasis" w:semiHidden="0" w:uiPriority="21" w:unhideWhenUsed="0" w:qFormat="1"/>
-    <w:lsdException w:name="Subtle Reference" w:semiHidden="0" w:uiPriority="31" w:unhideWhenUsed="0" w:qFormat="1"/>
-    <w:lsdException w:name="Intense Reference" w:semiHidden="0" w:uiPriority="32" w:unhideWhenUsed="0" w:qFormat="1"/>
-    <w:lsdException w:name="Book Title" w:semiHidden="0" w:uiPriority="33" w:unhideWhenUsed="0" w:qFormat="1"/>
-    <w:lsdException w:name="Bibliography" w:uiPriority="37"/>
-    <w:lsdException w:name="TOC Heading" w:uiPriority="39" w:qFormat="1"/>
-  </w:latentStyles>
-  <w:style w:type="paragraph" w:default="1" w:styleId="Normal">
-    <w:name w:val="Normal"/>
-    <w:qFormat/>
-    <w:rsid w:val="00CE0594"/>
-    <w:rPr>
-      <w:rFonts w:ascii="Arial" w:hAnsi="Arial"/>
-      <w:sz w:val="24"/>
-    </w:rPr>
-  </w:style>
-  <w:style w:type="paragraph" w:styleId="Titre1">
-    <w:name w:val="heading 1"/>
-    <w:basedOn w:val="Normal"/>
-    <w:next w:val="Normal"/>
-    <w:link w:val="Titre1Car"/>
-    <w:uiPriority w:val="9"/>
-    <w:qFormat/>
-    <w:rsid w:val="00CE0594"/>
-    <w:pPr>
-      <w:keepNext/>
-      <w:keepLines/>
-      <w:spacing w:before="240" w:after="0"/>
-      <w:outlineLvl w:val="0"/>
-    </w:pPr>
-    <w:rPr>
-      <w:rFonts w:eastAsiaTheme="majorEastAsia" w:cstheme="majorBidi"/>
-      <w:color w:val="2E74B5" w:themeColor="accent1" w:themeShade="BF"/>
-      <w:sz w:val="32"/>
-      <w:szCs w:val="32"/>
-    </w:rPr>
-  </w:style>
-  <w:style w:type="paragraph" w:styleId="Titre2">
-    <w:name w:val="heading 2"/>
-    <w:basedOn w:val="Normal"/>
-    <w:next w:val="Normal"/>
-    <w:link w:val="Titre2Car"/>
-    <w:uiPriority w:val="9"/>
-    <w:unhideWhenUsed/>
-    <w:qFormat/>
-    <w:rsid w:val="00CE0594"/>
-    <w:pPr>
-      <w:keepNext/>
-      <w:keepLines/>
-      <w:spacing w:before="40" w:after="0"/>
-      <w:outlineLvl w:val="1"/>
-    </w:pPr>
-    <w:rPr>
-      <w:rFonts w:eastAsiaTheme="majorEastAsia" w:cstheme="majorBidi"/>
-      <w:color w:val="2E74B5" w:themeColor="accent1" w:themeShade="BF"/>
-      <w:sz w:val="26"/>
-      <w:szCs w:val="26"/>
-    </w:rPr>
-  </w:style>
-  <w:style w:type="character" w:default="1" w:styleId="Policepardfaut">
-    <w:name w:val="Default Paragraph Font"/>
-    <w:uiPriority w:val="1"/>
     <w:unhideWhenUsed/>
   </w:style>
   <w:style w:type="table" w:default="1" w:styleId="TableauNormal">
@@ -7438,7 +7023,7 @@
   <a:extraClrSchemeLst/>
   <a:extLst>
     <a:ext uri="{05A4C25C-085E-4340-85A3-A5531E510DB2}">
-      <thm15:themeFamily xmlns="" xmlns:thm15="http://schemas.microsoft.com/office/thememl/2012/main" name="Office Theme" id="{62F939B6-93AF-4DB8-9C6B-D6C7DFDC589F}" vid="{4A3C46E8-61CC-4603-A589-7422A47A8E4A}"/>
+      <thm15:themeFamily xmlns:thm15="http://schemas.microsoft.com/office/thememl/2012/main" name="Office Theme" id="{62F939B6-93AF-4DB8-9C6B-D6C7DFDC589F}" vid="{4A3C46E8-61CC-4603-A589-7422A47A8E4A}"/>
     </a:ext>
   </a:extLst>
 </a:theme>
@@ -7449,7 +7034,7 @@
 </file>
 
 <file path=customXml/itemProps1.xml><?xml version="1.0" encoding="utf-8"?>
-<ds:datastoreItem xmlns:ds="http://schemas.openxmlformats.org/officeDocument/2006/customXml" ds:itemID="{9B3974E1-3111-432B-8006-BF4D5BE0B570}">
+<ds:datastoreItem xmlns:ds="http://schemas.openxmlformats.org/officeDocument/2006/customXml" ds:itemID="{CCB27229-119E-423C-9F63-6C780A561AE5}">
   <ds:schemaRefs>
     <ds:schemaRef ds:uri="http://schemas.openxmlformats.org/officeDocument/2006/bibliography"/>
   </ds:schemaRefs>

</xml_diff>